<commit_message>
Recu cahier des charges
</commit_message>
<xml_diff>
--- a/3-Documentation/R-dorcapelli-Projet-Approfondissement.docx
+++ b/3-Documentation/R-dorcapelli-Projet-Approfondissement.docx
@@ -220,7 +220,7 @@
         </w:rPr>
         <w:fldChar w:fldCharType="separate"/>
       </w:r>
-      <w:hyperlink w:anchor="_Toc125706567" w:history="1">
+      <w:hyperlink w:anchor="_Toc125717817" w:history="1">
         <w:r>
           <w:rPr>
             <w:rStyle w:val="Lienhypertexte"/>
@@ -266,7 +266,7 @@
             <w:noProof/>
             <w:webHidden/>
           </w:rPr>
-          <w:instrText xml:space="preserve"> PAGEREF _Toc125706567 \h </w:instrText>
+          <w:instrText xml:space="preserve"> PAGEREF _Toc125717817 \h </w:instrText>
         </w:r>
         <w:r>
           <w:rPr>
@@ -312,7 +312,7 @@
           <w:szCs w:val="22"/>
         </w:rPr>
       </w:pPr>
-      <w:hyperlink w:anchor="_Toc125706568" w:history="1">
+      <w:hyperlink w:anchor="_Toc125717818" w:history="1">
         <w:r>
           <w:rPr>
             <w:rStyle w:val="Lienhypertexte"/>
@@ -356,7 +356,7 @@
             <w:noProof/>
             <w:webHidden/>
           </w:rPr>
-          <w:instrText xml:space="preserve"> PAGEREF _Toc125706568 \h </w:instrText>
+          <w:instrText xml:space="preserve"> PAGEREF _Toc125717818 \h </w:instrText>
         </w:r>
         <w:r>
           <w:rPr>
@@ -402,7 +402,7 @@
           <w:szCs w:val="22"/>
         </w:rPr>
       </w:pPr>
-      <w:hyperlink w:anchor="_Toc125706569" w:history="1">
+      <w:hyperlink w:anchor="_Toc125717819" w:history="1">
         <w:r>
           <w:rPr>
             <w:rStyle w:val="Lienhypertexte"/>
@@ -446,7 +446,7 @@
             <w:noProof/>
             <w:webHidden/>
           </w:rPr>
-          <w:instrText xml:space="preserve"> PAGEREF _Toc125706569 \h </w:instrText>
+          <w:instrText xml:space="preserve"> PAGEREF _Toc125717819 \h </w:instrText>
         </w:r>
         <w:r>
           <w:rPr>
@@ -492,7 +492,7 @@
           <w:szCs w:val="22"/>
         </w:rPr>
       </w:pPr>
-      <w:hyperlink w:anchor="_Toc125706570" w:history="1">
+      <w:hyperlink w:anchor="_Toc125717820" w:history="1">
         <w:r>
           <w:rPr>
             <w:rStyle w:val="Lienhypertexte"/>
@@ -536,7 +536,7 @@
             <w:noProof/>
             <w:webHidden/>
           </w:rPr>
-          <w:instrText xml:space="preserve"> PAGEREF _Toc125706570 \h </w:instrText>
+          <w:instrText xml:space="preserve"> PAGEREF _Toc125717820 \h </w:instrText>
         </w:r>
         <w:r>
           <w:rPr>
@@ -582,7 +582,7 @@
           <w:szCs w:val="22"/>
         </w:rPr>
       </w:pPr>
-      <w:hyperlink w:anchor="_Toc125706571" w:history="1">
+      <w:hyperlink w:anchor="_Toc125717821" w:history="1">
         <w:r>
           <w:rPr>
             <w:rStyle w:val="Lienhypertexte"/>
@@ -626,7 +626,7 @@
             <w:noProof/>
             <w:webHidden/>
           </w:rPr>
-          <w:instrText xml:space="preserve"> PAGEREF _Toc125706571 \h </w:instrText>
+          <w:instrText xml:space="preserve"> PAGEREF _Toc125717821 \h </w:instrText>
         </w:r>
         <w:r>
           <w:rPr>
@@ -672,7 +672,7 @@
           <w:szCs w:val="22"/>
         </w:rPr>
       </w:pPr>
-      <w:hyperlink w:anchor="_Toc125706572" w:history="1">
+      <w:hyperlink w:anchor="_Toc125717822" w:history="1">
         <w:r>
           <w:rPr>
             <w:rStyle w:val="Lienhypertexte"/>
@@ -716,7 +716,7 @@
             <w:noProof/>
             <w:webHidden/>
           </w:rPr>
-          <w:instrText xml:space="preserve"> PAGEREF _Toc125706572 \h </w:instrText>
+          <w:instrText xml:space="preserve"> PAGEREF _Toc125717822 \h </w:instrText>
         </w:r>
         <w:r>
           <w:rPr>
@@ -763,7 +763,7 @@
           <w:szCs w:val="22"/>
         </w:rPr>
       </w:pPr>
-      <w:hyperlink w:anchor="_Toc125706573" w:history="1">
+      <w:hyperlink w:anchor="_Toc125717823" w:history="1">
         <w:r>
           <w:rPr>
             <w:rStyle w:val="Lienhypertexte"/>
@@ -808,7 +808,7 @@
             <w:noProof/>
             <w:webHidden/>
           </w:rPr>
-          <w:instrText xml:space="preserve"> PAGEREF _Toc125706573 \h </w:instrText>
+          <w:instrText xml:space="preserve"> PAGEREF _Toc125717823 \h </w:instrText>
         </w:r>
         <w:r>
           <w:rPr>
@@ -855,7 +855,7 @@
           <w:szCs w:val="22"/>
         </w:rPr>
       </w:pPr>
-      <w:hyperlink w:anchor="_Toc125706574" w:history="1">
+      <w:hyperlink w:anchor="_Toc125717824" w:history="1">
         <w:r>
           <w:rPr>
             <w:rStyle w:val="Lienhypertexte"/>
@@ -900,7 +900,7 @@
             <w:noProof/>
             <w:webHidden/>
           </w:rPr>
-          <w:instrText xml:space="preserve"> PAGEREF _Toc125706574 \h </w:instrText>
+          <w:instrText xml:space="preserve"> PAGEREF _Toc125717824 \h </w:instrText>
         </w:r>
         <w:r>
           <w:rPr>
@@ -947,7 +947,7 @@
           <w:szCs w:val="22"/>
         </w:rPr>
       </w:pPr>
-      <w:hyperlink w:anchor="_Toc125706575" w:history="1">
+      <w:hyperlink w:anchor="_Toc125717825" w:history="1">
         <w:r>
           <w:rPr>
             <w:rStyle w:val="Lienhypertexte"/>
@@ -992,7 +992,7 @@
             <w:noProof/>
             <w:webHidden/>
           </w:rPr>
-          <w:instrText xml:space="preserve"> PAGEREF _Toc125706575 \h </w:instrText>
+          <w:instrText xml:space="preserve"> PAGEREF _Toc125717825 \h </w:instrText>
         </w:r>
         <w:r>
           <w:rPr>
@@ -1039,7 +1039,7 @@
           <w:szCs w:val="22"/>
         </w:rPr>
       </w:pPr>
-      <w:hyperlink w:anchor="_Toc125706576" w:history="1">
+      <w:hyperlink w:anchor="_Toc125717826" w:history="1">
         <w:r>
           <w:rPr>
             <w:rStyle w:val="Lienhypertexte"/>
@@ -1084,7 +1084,7 @@
             <w:noProof/>
             <w:webHidden/>
           </w:rPr>
-          <w:instrText xml:space="preserve"> PAGEREF _Toc125706576 \h </w:instrText>
+          <w:instrText xml:space="preserve"> PAGEREF _Toc125717826 \h </w:instrText>
         </w:r>
         <w:r>
           <w:rPr>
@@ -1131,7 +1131,7 @@
           <w:szCs w:val="22"/>
         </w:rPr>
       </w:pPr>
-      <w:hyperlink w:anchor="_Toc125706577" w:history="1">
+      <w:hyperlink w:anchor="_Toc125717827" w:history="1">
         <w:r>
           <w:rPr>
             <w:rStyle w:val="Lienhypertexte"/>
@@ -1176,7 +1176,7 @@
             <w:noProof/>
             <w:webHidden/>
           </w:rPr>
-          <w:instrText xml:space="preserve"> PAGEREF _Toc125706577 \h </w:instrText>
+          <w:instrText xml:space="preserve"> PAGEREF _Toc125717827 \h </w:instrText>
         </w:r>
         <w:r>
           <w:rPr>
@@ -1223,7 +1223,7 @@
           <w:szCs w:val="22"/>
         </w:rPr>
       </w:pPr>
-      <w:hyperlink w:anchor="_Toc125706578" w:history="1">
+      <w:hyperlink w:anchor="_Toc125717828" w:history="1">
         <w:r>
           <w:rPr>
             <w:rStyle w:val="Lienhypertexte"/>
@@ -1268,7 +1268,7 @@
             <w:noProof/>
             <w:webHidden/>
           </w:rPr>
-          <w:instrText xml:space="preserve"> PAGEREF _Toc125706578 \h </w:instrText>
+          <w:instrText xml:space="preserve"> PAGEREF _Toc125717828 \h </w:instrText>
         </w:r>
         <w:r>
           <w:rPr>
@@ -1315,7 +1315,7 @@
           <w:szCs w:val="22"/>
         </w:rPr>
       </w:pPr>
-      <w:hyperlink w:anchor="_Toc125706579" w:history="1">
+      <w:hyperlink w:anchor="_Toc125717829" w:history="1">
         <w:r>
           <w:rPr>
             <w:rStyle w:val="Lienhypertexte"/>
@@ -1360,7 +1360,7 @@
             <w:noProof/>
             <w:webHidden/>
           </w:rPr>
-          <w:instrText xml:space="preserve"> PAGEREF _Toc125706579 \h </w:instrText>
+          <w:instrText xml:space="preserve"> PAGEREF _Toc125717829 \h </w:instrText>
         </w:r>
         <w:r>
           <w:rPr>
@@ -1406,7 +1406,7 @@
           <w:szCs w:val="22"/>
         </w:rPr>
       </w:pPr>
-      <w:hyperlink w:anchor="_Toc125706580" w:history="1">
+      <w:hyperlink w:anchor="_Toc125717830" w:history="1">
         <w:r>
           <w:rPr>
             <w:rStyle w:val="Lienhypertexte"/>
@@ -1450,7 +1450,7 @@
             <w:noProof/>
             <w:webHidden/>
           </w:rPr>
-          <w:instrText xml:space="preserve"> PAGEREF _Toc125706580 \h </w:instrText>
+          <w:instrText xml:space="preserve"> PAGEREF _Toc125717830 \h </w:instrText>
         </w:r>
         <w:r>
           <w:rPr>
@@ -1496,7 +1496,7 @@
           <w:szCs w:val="22"/>
         </w:rPr>
       </w:pPr>
-      <w:hyperlink w:anchor="_Toc125706581" w:history="1">
+      <w:hyperlink w:anchor="_Toc125717831" w:history="1">
         <w:r>
           <w:rPr>
             <w:rStyle w:val="Lienhypertexte"/>
@@ -1540,7 +1540,7 @@
             <w:noProof/>
             <w:webHidden/>
           </w:rPr>
-          <w:instrText xml:space="preserve"> PAGEREF _Toc125706581 \h </w:instrText>
+          <w:instrText xml:space="preserve"> PAGEREF _Toc125717831 \h </w:instrText>
         </w:r>
         <w:r>
           <w:rPr>
@@ -1588,7 +1588,7 @@
           <w:szCs w:val="22"/>
         </w:rPr>
       </w:pPr>
-      <w:hyperlink w:anchor="_Toc125706582" w:history="1">
+      <w:hyperlink w:anchor="_Toc125717832" w:history="1">
         <w:r>
           <w:rPr>
             <w:rStyle w:val="Lienhypertexte"/>
@@ -1634,7 +1634,7 @@
             <w:noProof/>
             <w:webHidden/>
           </w:rPr>
-          <w:instrText xml:space="preserve"> PAGEREF _Toc125706582 \h </w:instrText>
+          <w:instrText xml:space="preserve"> PAGEREF _Toc125717832 \h </w:instrText>
         </w:r>
         <w:r>
           <w:rPr>
@@ -1682,7 +1682,7 @@
           <w:szCs w:val="22"/>
         </w:rPr>
       </w:pPr>
-      <w:hyperlink w:anchor="_Toc125706583" w:history="1">
+      <w:hyperlink w:anchor="_Toc125717833" w:history="1">
         <w:r>
           <w:rPr>
             <w:rStyle w:val="Lienhypertexte"/>
@@ -1728,7 +1728,7 @@
             <w:noProof/>
             <w:webHidden/>
           </w:rPr>
-          <w:instrText xml:space="preserve"> PAGEREF _Toc125706583 \h </w:instrText>
+          <w:instrText xml:space="preserve"> PAGEREF _Toc125717833 \h </w:instrText>
         </w:r>
         <w:r>
           <w:rPr>
@@ -1774,7 +1774,7 @@
           <w:szCs w:val="22"/>
         </w:rPr>
       </w:pPr>
-      <w:hyperlink w:anchor="_Toc125706584" w:history="1">
+      <w:hyperlink w:anchor="_Toc125717834" w:history="1">
         <w:r>
           <w:rPr>
             <w:rStyle w:val="Lienhypertexte"/>
@@ -1818,7 +1818,7 @@
             <w:noProof/>
             <w:webHidden/>
           </w:rPr>
-          <w:instrText xml:space="preserve"> PAGEREF _Toc125706584 \h </w:instrText>
+          <w:instrText xml:space="preserve"> PAGEREF _Toc125717834 \h </w:instrText>
         </w:r>
         <w:r>
           <w:rPr>
@@ -1864,7 +1864,7 @@
           <w:szCs w:val="22"/>
         </w:rPr>
       </w:pPr>
-      <w:hyperlink w:anchor="_Toc125706585" w:history="1">
+      <w:hyperlink w:anchor="_Toc125717835" w:history="1">
         <w:r>
           <w:rPr>
             <w:rStyle w:val="Lienhypertexte"/>
@@ -1908,7 +1908,7 @@
             <w:noProof/>
             <w:webHidden/>
           </w:rPr>
-          <w:instrText xml:space="preserve"> PAGEREF _Toc125706585 \h </w:instrText>
+          <w:instrText xml:space="preserve"> PAGEREF _Toc125717835 \h </w:instrText>
         </w:r>
         <w:r>
           <w:rPr>
@@ -1954,7 +1954,7 @@
           <w:szCs w:val="22"/>
         </w:rPr>
       </w:pPr>
-      <w:hyperlink w:anchor="_Toc125706586" w:history="1">
+      <w:hyperlink w:anchor="_Toc125717836" w:history="1">
         <w:r>
           <w:rPr>
             <w:rStyle w:val="Lienhypertexte"/>
@@ -1998,7 +1998,7 @@
             <w:noProof/>
             <w:webHidden/>
           </w:rPr>
-          <w:instrText xml:space="preserve"> PAGEREF _Toc125706586 \h </w:instrText>
+          <w:instrText xml:space="preserve"> PAGEREF _Toc125717836 \h </w:instrText>
         </w:r>
         <w:r>
           <w:rPr>
@@ -2044,7 +2044,7 @@
           <w:szCs w:val="22"/>
         </w:rPr>
       </w:pPr>
-      <w:hyperlink w:anchor="_Toc125706587" w:history="1">
+      <w:hyperlink w:anchor="_Toc125717837" w:history="1">
         <w:r>
           <w:rPr>
             <w:rStyle w:val="Lienhypertexte"/>
@@ -2088,7 +2088,7 @@
             <w:noProof/>
             <w:webHidden/>
           </w:rPr>
-          <w:instrText xml:space="preserve"> PAGEREF _Toc125706587 \h </w:instrText>
+          <w:instrText xml:space="preserve"> PAGEREF _Toc125717837 \h </w:instrText>
         </w:r>
         <w:r>
           <w:rPr>
@@ -2136,7 +2136,7 @@
           <w:szCs w:val="22"/>
         </w:rPr>
       </w:pPr>
-      <w:hyperlink w:anchor="_Toc125706588" w:history="1">
+      <w:hyperlink w:anchor="_Toc125717838" w:history="1">
         <w:r>
           <w:rPr>
             <w:rStyle w:val="Lienhypertexte"/>
@@ -2182,7 +2182,7 @@
             <w:noProof/>
             <w:webHidden/>
           </w:rPr>
-          <w:instrText xml:space="preserve"> PAGEREF _Toc125706588 \h </w:instrText>
+          <w:instrText xml:space="preserve"> PAGEREF _Toc125717838 \h </w:instrText>
         </w:r>
         <w:r>
           <w:rPr>
@@ -2228,7 +2228,7 @@
           <w:szCs w:val="22"/>
         </w:rPr>
       </w:pPr>
-      <w:hyperlink w:anchor="_Toc125706589" w:history="1">
+      <w:hyperlink w:anchor="_Toc125717839" w:history="1">
         <w:r>
           <w:rPr>
             <w:rStyle w:val="Lienhypertexte"/>
@@ -2272,7 +2272,7 @@
             <w:noProof/>
             <w:webHidden/>
           </w:rPr>
-          <w:instrText xml:space="preserve"> PAGEREF _Toc125706589 \h </w:instrText>
+          <w:instrText xml:space="preserve"> PAGEREF _Toc125717839 \h </w:instrText>
         </w:r>
         <w:r>
           <w:rPr>
@@ -2318,7 +2318,7 @@
           <w:szCs w:val="22"/>
         </w:rPr>
       </w:pPr>
-      <w:hyperlink w:anchor="_Toc125706590" w:history="1">
+      <w:hyperlink w:anchor="_Toc125717840" w:history="1">
         <w:r>
           <w:rPr>
             <w:rStyle w:val="Lienhypertexte"/>
@@ -2362,7 +2362,7 @@
             <w:noProof/>
             <w:webHidden/>
           </w:rPr>
-          <w:instrText xml:space="preserve"> PAGEREF _Toc125706590 \h </w:instrText>
+          <w:instrText xml:space="preserve"> PAGEREF _Toc125717840 \h </w:instrText>
         </w:r>
         <w:r>
           <w:rPr>
@@ -2410,7 +2410,7 @@
           <w:szCs w:val="22"/>
         </w:rPr>
       </w:pPr>
-      <w:hyperlink w:anchor="_Toc125706591" w:history="1">
+      <w:hyperlink w:anchor="_Toc125717841" w:history="1">
         <w:r>
           <w:rPr>
             <w:rStyle w:val="Lienhypertexte"/>
@@ -2456,7 +2456,7 @@
             <w:noProof/>
             <w:webHidden/>
           </w:rPr>
-          <w:instrText xml:space="preserve"> PAGEREF _Toc125706591 \h </w:instrText>
+          <w:instrText xml:space="preserve"> PAGEREF _Toc125717841 \h </w:instrText>
         </w:r>
         <w:r>
           <w:rPr>
@@ -2502,7 +2502,7 @@
           <w:szCs w:val="22"/>
         </w:rPr>
       </w:pPr>
-      <w:hyperlink w:anchor="_Toc125706592" w:history="1">
+      <w:hyperlink w:anchor="_Toc125717842" w:history="1">
         <w:r>
           <w:rPr>
             <w:rStyle w:val="Lienhypertexte"/>
@@ -2546,7 +2546,7 @@
             <w:noProof/>
             <w:webHidden/>
           </w:rPr>
-          <w:instrText xml:space="preserve"> PAGEREF _Toc125706592 \h </w:instrText>
+          <w:instrText xml:space="preserve"> PAGEREF _Toc125717842 \h </w:instrText>
         </w:r>
         <w:r>
           <w:rPr>
@@ -2594,7 +2594,7 @@
           <w:szCs w:val="22"/>
         </w:rPr>
       </w:pPr>
-      <w:hyperlink w:anchor="_Toc125706593" w:history="1">
+      <w:hyperlink w:anchor="_Toc125717843" w:history="1">
         <w:r>
           <w:rPr>
             <w:rStyle w:val="Lienhypertexte"/>
@@ -2640,7 +2640,7 @@
             <w:noProof/>
             <w:webHidden/>
           </w:rPr>
-          <w:instrText xml:space="preserve"> PAGEREF _Toc125706593 \h </w:instrText>
+          <w:instrText xml:space="preserve"> PAGEREF _Toc125717843 \h </w:instrText>
         </w:r>
         <w:r>
           <w:rPr>
@@ -2686,7 +2686,7 @@
           <w:szCs w:val="22"/>
         </w:rPr>
       </w:pPr>
-      <w:hyperlink w:anchor="_Toc125706594" w:history="1">
+      <w:hyperlink w:anchor="_Toc125717844" w:history="1">
         <w:r>
           <w:rPr>
             <w:rStyle w:val="Lienhypertexte"/>
@@ -2730,7 +2730,7 @@
             <w:noProof/>
             <w:webHidden/>
           </w:rPr>
-          <w:instrText xml:space="preserve"> PAGEREF _Toc125706594 \h </w:instrText>
+          <w:instrText xml:space="preserve"> PAGEREF _Toc125717844 \h </w:instrText>
         </w:r>
         <w:r>
           <w:rPr>
@@ -2776,7 +2776,7 @@
           <w:szCs w:val="22"/>
         </w:rPr>
       </w:pPr>
-      <w:hyperlink w:anchor="_Toc125706595" w:history="1">
+      <w:hyperlink w:anchor="_Toc125717845" w:history="1">
         <w:r>
           <w:rPr>
             <w:rStyle w:val="Lienhypertexte"/>
@@ -2820,7 +2820,7 @@
             <w:noProof/>
             <w:webHidden/>
           </w:rPr>
-          <w:instrText xml:space="preserve"> PAGEREF _Toc125706595 \h </w:instrText>
+          <w:instrText xml:space="preserve"> PAGEREF _Toc125717845 \h </w:instrText>
         </w:r>
         <w:r>
           <w:rPr>
@@ -2866,7 +2866,7 @@
           <w:szCs w:val="22"/>
         </w:rPr>
       </w:pPr>
-      <w:hyperlink w:anchor="_Toc125706596" w:history="1">
+      <w:hyperlink w:anchor="_Toc125717846" w:history="1">
         <w:r>
           <w:rPr>
             <w:rStyle w:val="Lienhypertexte"/>
@@ -2910,7 +2910,7 @@
             <w:noProof/>
             <w:webHidden/>
           </w:rPr>
-          <w:instrText xml:space="preserve"> PAGEREF _Toc125706596 \h </w:instrText>
+          <w:instrText xml:space="preserve"> PAGEREF _Toc125717846 \h </w:instrText>
         </w:r>
         <w:r>
           <w:rPr>
@@ -2958,7 +2958,7 @@
           <w:szCs w:val="22"/>
         </w:rPr>
       </w:pPr>
-      <w:hyperlink w:anchor="_Toc125706597" w:history="1">
+      <w:hyperlink w:anchor="_Toc125717847" w:history="1">
         <w:r>
           <w:rPr>
             <w:rStyle w:val="Lienhypertexte"/>
@@ -3004,7 +3004,7 @@
             <w:noProof/>
             <w:webHidden/>
           </w:rPr>
-          <w:instrText xml:space="preserve"> PAGEREF _Toc125706597 \h </w:instrText>
+          <w:instrText xml:space="preserve"> PAGEREF _Toc125717847 \h </w:instrText>
         </w:r>
         <w:r>
           <w:rPr>
@@ -3050,7 +3050,7 @@
           <w:szCs w:val="22"/>
         </w:rPr>
       </w:pPr>
-      <w:hyperlink w:anchor="_Toc125706598" w:history="1">
+      <w:hyperlink w:anchor="_Toc125717848" w:history="1">
         <w:r>
           <w:rPr>
             <w:rStyle w:val="Lienhypertexte"/>
@@ -3094,7 +3094,7 @@
             <w:noProof/>
             <w:webHidden/>
           </w:rPr>
-          <w:instrText xml:space="preserve"> PAGEREF _Toc125706598 \h </w:instrText>
+          <w:instrText xml:space="preserve"> PAGEREF _Toc125717848 \h </w:instrText>
         </w:r>
         <w:r>
           <w:rPr>
@@ -3140,7 +3140,7 @@
           <w:szCs w:val="22"/>
         </w:rPr>
       </w:pPr>
-      <w:hyperlink w:anchor="_Toc125706599" w:history="1">
+      <w:hyperlink w:anchor="_Toc125717849" w:history="1">
         <w:r>
           <w:rPr>
             <w:rStyle w:val="Lienhypertexte"/>
@@ -3184,7 +3184,7 @@
             <w:noProof/>
             <w:webHidden/>
           </w:rPr>
-          <w:instrText xml:space="preserve"> PAGEREF _Toc125706599 \h </w:instrText>
+          <w:instrText xml:space="preserve"> PAGEREF _Toc125717849 \h </w:instrText>
         </w:r>
         <w:r>
           <w:rPr>
@@ -3231,7 +3231,7 @@
           <w:szCs w:val="22"/>
         </w:rPr>
       </w:pPr>
-      <w:hyperlink w:anchor="_Toc125706600" w:history="1">
+      <w:hyperlink w:anchor="_Toc125717850" w:history="1">
         <w:r>
           <w:rPr>
             <w:rStyle w:val="Lienhypertexte"/>
@@ -3276,7 +3276,7 @@
             <w:noProof/>
             <w:webHidden/>
           </w:rPr>
-          <w:instrText xml:space="preserve"> PAGEREF _Toc125706600 \h </w:instrText>
+          <w:instrText xml:space="preserve"> PAGEREF _Toc125717850 \h </w:instrText>
         </w:r>
         <w:r>
           <w:rPr>
@@ -3324,7 +3324,7 @@
           <w:szCs w:val="22"/>
         </w:rPr>
       </w:pPr>
-      <w:hyperlink w:anchor="_Toc125706601" w:history="1">
+      <w:hyperlink w:anchor="_Toc125717851" w:history="1">
         <w:r>
           <w:rPr>
             <w:rStyle w:val="Lienhypertexte"/>
@@ -3370,7 +3370,7 @@
             <w:noProof/>
             <w:webHidden/>
           </w:rPr>
-          <w:instrText xml:space="preserve"> PAGEREF _Toc125706601 \h </w:instrText>
+          <w:instrText xml:space="preserve"> PAGEREF _Toc125717851 \h </w:instrText>
         </w:r>
         <w:r>
           <w:rPr>
@@ -3423,7 +3423,7 @@
       </w:pPr>
       <w:bookmarkStart w:id="0" w:name="_Toc532179955"/>
       <w:bookmarkStart w:id="1" w:name="_Toc165969637"/>
-      <w:bookmarkStart w:id="2" w:name="_Toc125706567"/>
+      <w:bookmarkStart w:id="2" w:name="_Toc125717817"/>
       <w:r>
         <w:lastRenderedPageBreak/>
         <w:t>Spécifications</w:t>
@@ -3443,7 +3443,7 @@
       </w:pPr>
       <w:bookmarkStart w:id="3" w:name="_Toc532179969"/>
       <w:bookmarkStart w:id="4" w:name="_Toc165969639"/>
-      <w:bookmarkStart w:id="5" w:name="_Toc125706568"/>
+      <w:bookmarkStart w:id="5" w:name="_Toc125717818"/>
       <w:r>
         <w:t>T</w:t>
       </w:r>
@@ -3460,7 +3460,7 @@
         <w:pStyle w:val="Retraitcorpsdetexte"/>
       </w:pPr>
       <w:r>
-        <w:t>Projet D’Approfondissement</w:t>
+        <w:t>Gestion des membres d’un club d’échecs</w:t>
       </w:r>
     </w:p>
     <w:p>
@@ -3472,7 +3472,7 @@
       <w:pPr>
         <w:pStyle w:val="Titre2"/>
       </w:pPr>
-      <w:bookmarkStart w:id="6" w:name="_Toc125706569"/>
+      <w:bookmarkStart w:id="6" w:name="_Toc125717819"/>
       <w:r>
         <w:t>Description</w:t>
       </w:r>
@@ -3498,7 +3498,7 @@
       <w:pPr>
         <w:pStyle w:val="Titre2"/>
       </w:pPr>
-      <w:bookmarkStart w:id="7" w:name="_Toc125706570"/>
+      <w:bookmarkStart w:id="7" w:name="_Toc125717820"/>
       <w:r>
         <w:t>Matériel et logiciels à disposition</w:t>
       </w:r>
@@ -3588,7 +3588,7 @@
       <w:pPr>
         <w:pStyle w:val="Titre2"/>
       </w:pPr>
-      <w:bookmarkStart w:id="8" w:name="_Toc125706571"/>
+      <w:bookmarkStart w:id="8" w:name="_Toc125717821"/>
       <w:r>
         <w:t>P</w:t>
       </w:r>
@@ -3662,7 +3662,7 @@
       <w:pPr>
         <w:pStyle w:val="Titre2"/>
       </w:pPr>
-      <w:bookmarkStart w:id="9" w:name="_Toc125706572"/>
+      <w:bookmarkStart w:id="9" w:name="_Toc125717822"/>
       <w:r>
         <w:t>Cahier des charges</w:t>
       </w:r>
@@ -3672,7 +3672,7 @@
       <w:pPr>
         <w:pStyle w:val="Titre3"/>
       </w:pPr>
-      <w:bookmarkStart w:id="10" w:name="_Toc125706573"/>
+      <w:bookmarkStart w:id="10" w:name="_Toc125717823"/>
       <w:r>
         <w:t>Objectifs et portée du projet (objectifs SMART</w:t>
       </w:r>
@@ -3706,7 +3706,7 @@
       <w:pPr>
         <w:pStyle w:val="Titre3"/>
       </w:pPr>
-      <w:bookmarkStart w:id="11" w:name="_Toc125706574"/>
+      <w:bookmarkStart w:id="11" w:name="_Toc125717824"/>
       <w:r>
         <w:t xml:space="preserve">Caractéristiques des utilisateurs et </w:t>
       </w:r>
@@ -3751,7 +3751,7 @@
       <w:pPr>
         <w:pStyle w:val="Titre3"/>
       </w:pPr>
-      <w:bookmarkStart w:id="12" w:name="_Toc125706575"/>
+      <w:bookmarkStart w:id="12" w:name="_Toc125717825"/>
       <w:r>
         <w:t>Fonctionnalités requises (du point de vue de l’utilisateur)</w:t>
       </w:r>
@@ -3785,7 +3785,7 @@
       <w:pPr>
         <w:pStyle w:val="Titre3"/>
       </w:pPr>
-      <w:bookmarkStart w:id="13" w:name="_Toc125706576"/>
+      <w:bookmarkStart w:id="13" w:name="_Toc125717826"/>
       <w:r>
         <w:t>Contraintes</w:t>
       </w:r>
@@ -3826,7 +3826,7 @@
       <w:pPr>
         <w:pStyle w:val="Titre3"/>
       </w:pPr>
-      <w:bookmarkStart w:id="14" w:name="_Toc125706577"/>
+      <w:bookmarkStart w:id="14" w:name="_Toc125717827"/>
       <w:r>
         <w:t>Travail à réaliser par l'apprenti</w:t>
       </w:r>
@@ -3860,7 +3860,7 @@
       <w:pPr>
         <w:pStyle w:val="Titre3"/>
       </w:pPr>
-      <w:bookmarkStart w:id="15" w:name="_Toc125706578"/>
+      <w:bookmarkStart w:id="15" w:name="_Toc125717828"/>
       <w:r>
         <w:t>Si le temps le permet …</w:t>
       </w:r>
@@ -3897,7 +3897,7 @@
       <w:pPr>
         <w:pStyle w:val="Titre3"/>
       </w:pPr>
-      <w:bookmarkStart w:id="16" w:name="_Toc125706579"/>
+      <w:bookmarkStart w:id="16" w:name="_Toc125717829"/>
       <w:r>
         <w:t>Méthodes de validation des solutions</w:t>
       </w:r>
@@ -3946,7 +3946,7 @@
       <w:pPr>
         <w:pStyle w:val="Titre2"/>
       </w:pPr>
-      <w:bookmarkStart w:id="17" w:name="_Toc125706580"/>
+      <w:bookmarkStart w:id="17" w:name="_Toc125717830"/>
       <w:r>
         <w:t>Les points suivants seront évalués</w:t>
       </w:r>
@@ -4031,7 +4031,7 @@
       <w:pPr>
         <w:pStyle w:val="Titre2"/>
       </w:pPr>
-      <w:bookmarkStart w:id="18" w:name="_Toc125706581"/>
+      <w:bookmarkStart w:id="18" w:name="_Toc125717831"/>
       <w:r>
         <w:t>Validation et conditions de réussite</w:t>
       </w:r>
@@ -4077,7 +4077,7 @@
       <w:pPr>
         <w:pStyle w:val="Titre1"/>
       </w:pPr>
-      <w:bookmarkStart w:id="19" w:name="_Toc125706582"/>
+      <w:bookmarkStart w:id="19" w:name="_Toc125717832"/>
       <w:r>
         <w:rPr>
           <w:noProof/>
@@ -4340,7 +4340,7 @@
       </w:pPr>
       <w:bookmarkStart w:id="20" w:name="_Toc532179957"/>
       <w:bookmarkStart w:id="21" w:name="_Toc165969641"/>
-      <w:bookmarkStart w:id="22" w:name="_Toc125706583"/>
+      <w:bookmarkStart w:id="22" w:name="_Toc125717833"/>
       <w:r>
         <w:t>Analyse</w:t>
       </w:r>
@@ -4352,7 +4352,7 @@
       <w:pPr>
         <w:pStyle w:val="Titre2"/>
       </w:pPr>
-      <w:bookmarkStart w:id="23" w:name="_Toc125706584"/>
+      <w:bookmarkStart w:id="23" w:name="_Toc125717834"/>
       <w:r>
         <w:t>Opportunités</w:t>
       </w:r>
@@ -4434,7 +4434,7 @@
       </w:pPr>
       <w:bookmarkStart w:id="24" w:name="_Toc532179959"/>
       <w:bookmarkStart w:id="25" w:name="_Toc165969643"/>
-      <w:bookmarkStart w:id="26" w:name="_Toc125706585"/>
+      <w:bookmarkStart w:id="26" w:name="_Toc125717835"/>
       <w:r>
         <w:t>Document d’analyse</w:t>
       </w:r>
@@ -4612,7 +4612,7 @@
       </w:pPr>
       <w:bookmarkStart w:id="27" w:name="_Toc532179967"/>
       <w:bookmarkStart w:id="28" w:name="_Toc165969651"/>
-      <w:bookmarkStart w:id="29" w:name="_Toc125706586"/>
+      <w:bookmarkStart w:id="29" w:name="_Toc125717836"/>
       <w:r>
         <w:t>Conception des tests</w:t>
       </w:r>
@@ -4670,7 +4670,7 @@
         <w:pStyle w:val="Titre2"/>
       </w:pPr>
       <w:bookmarkStart w:id="30" w:name="_Toc532179961"/>
-      <w:bookmarkStart w:id="31" w:name="_Toc125706587"/>
+      <w:bookmarkStart w:id="31" w:name="_Toc125717837"/>
       <w:r>
         <w:t>Planification</w:t>
       </w:r>
@@ -4786,19 +4786,7 @@
           <w:rPr>
             <w:rStyle w:val="Lienhypertexte"/>
           </w:rPr>
-          <w:t>Ann</w:t>
-        </w:r>
-        <w:r>
-          <w:rPr>
-            <w:rStyle w:val="Lienhypertexte"/>
-          </w:rPr>
-          <w:t>e</w:t>
-        </w:r>
-        <w:r>
-          <w:rPr>
-            <w:rStyle w:val="Lienhypertexte"/>
-          </w:rPr>
-          <w:t>xes</w:t>
+          <w:t>Annexes</w:t>
         </w:r>
       </w:hyperlink>
       <w:r>
@@ -4816,7 +4804,7 @@
       </w:pPr>
       <w:bookmarkStart w:id="32" w:name="_Toc532179964"/>
       <w:bookmarkStart w:id="33" w:name="_Toc165969648"/>
-      <w:bookmarkStart w:id="34" w:name="_Toc125706588"/>
+      <w:bookmarkStart w:id="34" w:name="_Toc125717838"/>
       <w:bookmarkEnd w:id="30"/>
       <w:r>
         <w:lastRenderedPageBreak/>
@@ -4832,7 +4820,7 @@
       </w:pPr>
       <w:bookmarkStart w:id="35" w:name="_Toc532179965"/>
       <w:bookmarkStart w:id="36" w:name="_Toc165969649"/>
-      <w:bookmarkStart w:id="37" w:name="_Toc125706589"/>
+      <w:bookmarkStart w:id="37" w:name="_Toc125717839"/>
       <w:r>
         <w:t>Dossier de Réalisation</w:t>
       </w:r>
@@ -4999,7 +4987,7 @@
       </w:pPr>
       <w:bookmarkStart w:id="38" w:name="_Toc532179960"/>
       <w:bookmarkStart w:id="39" w:name="_Toc165969644"/>
-      <w:bookmarkStart w:id="40" w:name="_Toc125706590"/>
+      <w:bookmarkStart w:id="40" w:name="_Toc125717840"/>
       <w:r>
         <w:t>Modifications</w:t>
       </w:r>
@@ -5049,7 +5037,7 @@
       </w:pPr>
       <w:bookmarkStart w:id="41" w:name="_Toc532179966"/>
       <w:bookmarkStart w:id="42" w:name="_Toc165969650"/>
-      <w:bookmarkStart w:id="43" w:name="_Toc125706591"/>
+      <w:bookmarkStart w:id="43" w:name="_Toc125717841"/>
       <w:r>
         <w:t>Tests</w:t>
       </w:r>
@@ -5064,7 +5052,7 @@
       <w:bookmarkStart w:id="44" w:name="_Toc532179968"/>
       <w:bookmarkStart w:id="45" w:name="_Toc165969652"/>
       <w:bookmarkStart w:id="46" w:name="_Ref308525868"/>
-      <w:bookmarkStart w:id="47" w:name="_Toc125706592"/>
+      <w:bookmarkStart w:id="47" w:name="_Toc125717842"/>
       <w:r>
         <w:t>Dossier des tests</w:t>
       </w:r>
@@ -5169,7 +5157,7 @@
         <w:pStyle w:val="Titre1"/>
       </w:pPr>
       <w:bookmarkStart w:id="48" w:name="_Toc165969653"/>
-      <w:bookmarkStart w:id="49" w:name="_Toc125706593"/>
+      <w:bookmarkStart w:id="49" w:name="_Toc125717843"/>
       <w:r>
         <w:t>Conclusion</w:t>
       </w:r>
@@ -5181,7 +5169,7 @@
         <w:pStyle w:val="Titre2"/>
       </w:pPr>
       <w:bookmarkStart w:id="50" w:name="_Toc165969654"/>
-      <w:bookmarkStart w:id="51" w:name="_Toc125706594"/>
+      <w:bookmarkStart w:id="51" w:name="_Toc125717844"/>
       <w:r>
         <w:t xml:space="preserve">Bilan des </w:t>
       </w:r>
@@ -5229,7 +5217,7 @@
         <w:pStyle w:val="Titre2"/>
       </w:pPr>
       <w:bookmarkStart w:id="52" w:name="_Toc165969655"/>
-      <w:bookmarkStart w:id="53" w:name="_Toc125706595"/>
+      <w:bookmarkStart w:id="53" w:name="_Toc125717845"/>
       <w:r>
         <w:t>Bilan de la planification</w:t>
       </w:r>
@@ -5276,7 +5264,7 @@
         <w:pStyle w:val="Titre2"/>
       </w:pPr>
       <w:bookmarkStart w:id="54" w:name="_Toc165969656"/>
-      <w:bookmarkStart w:id="55" w:name="_Toc125706596"/>
+      <w:bookmarkStart w:id="55" w:name="_Toc125717846"/>
       <w:r>
         <w:t>Bilan personnel</w:t>
       </w:r>
@@ -5422,7 +5410,7 @@
       </w:pPr>
       <w:bookmarkStart w:id="56" w:name="_Toc532179971"/>
       <w:bookmarkStart w:id="57" w:name="_Toc165969657"/>
-      <w:bookmarkStart w:id="58" w:name="_Toc125706597"/>
+      <w:bookmarkStart w:id="58" w:name="_Toc125717847"/>
       <w:r>
         <w:lastRenderedPageBreak/>
         <w:t>Divers</w:t>
@@ -5437,7 +5425,7 @@
       </w:pPr>
       <w:bookmarkStart w:id="59" w:name="_Toc532179972"/>
       <w:bookmarkStart w:id="60" w:name="_Toc165969658"/>
-      <w:bookmarkStart w:id="61" w:name="_Toc125706598"/>
+      <w:bookmarkStart w:id="61" w:name="_Toc125717848"/>
       <w:r>
         <w:t>Journal de travail</w:t>
       </w:r>
@@ -5458,7 +5446,7 @@
             <v:imagedata r:id="rId14" o:title=""/>
             <w10:wrap type="square" anchorx="margin" anchory="margin"/>
           </v:shape>
-          <o:OLEObject Type="Embed" ProgID="FoxitReader.Document" ShapeID="_x0000_s1027" DrawAspect="Content" ObjectID="_1736326572" r:id="rId15"/>
+          <o:OLEObject Type="Embed" ProgID="FoxitReader.Document" ShapeID="_x0000_s1027" DrawAspect="Content" ObjectID="_1736341584" r:id="rId15"/>
         </w:object>
       </w:r>
     </w:p>
@@ -5491,7 +5479,7 @@
       <w:pPr>
         <w:pStyle w:val="Titre2"/>
       </w:pPr>
-      <w:bookmarkStart w:id="62" w:name="_Toc125706599"/>
+      <w:bookmarkStart w:id="62" w:name="_Toc125717849"/>
       <w:r>
         <w:lastRenderedPageBreak/>
         <w:t>Webographie</w:t>
@@ -5507,7 +5495,7 @@
       <w:pPr>
         <w:pStyle w:val="Titre3"/>
       </w:pPr>
-      <w:bookmarkStart w:id="63" w:name="_Toc125706600"/>
+      <w:bookmarkStart w:id="63" w:name="_Toc125717850"/>
       <w:r>
         <w:t>Source :</w:t>
       </w:r>
@@ -5707,7 +5695,7 @@
         <w:pStyle w:val="Titre1"/>
       </w:pPr>
       <w:bookmarkStart w:id="65" w:name="_Annexes"/>
-      <w:bookmarkStart w:id="66" w:name="_Toc125706601"/>
+      <w:bookmarkStart w:id="66" w:name="_Toc125717851"/>
       <w:bookmarkEnd w:id="65"/>
       <w:r>
         <w:lastRenderedPageBreak/>
@@ -6258,7 +6246,7 @@
               <w:noProof/>
               <w:szCs w:val="16"/>
             </w:rPr>
-            <w:t>27.01.2023 08:15</w:t>
+            <w:t>27.01.2023 12:09</w:t>
           </w:r>
           <w:r>
             <w:rPr>
@@ -6747,7 +6735,7 @@
               <w:noProof/>
               <w:szCs w:val="16"/>
             </w:rPr>
-            <w:t>27.01.2023 08:15</w:t>
+            <w:t>27.01.2023 12:09</w:t>
           </w:r>
           <w:r>
             <w:rPr>
@@ -7095,7 +7083,7 @@
         <v:path o:extrusionok="f" gradientshapeok="t" o:connecttype="rect"/>
         <o:lock v:ext="edit" aspectratio="t"/>
       </v:shapetype>
-      <v:shape id="_x0000_i3312" type="#_x0000_t75" style="width:11.25pt;height:11.25pt" o:bullet="t">
+      <v:shape id="_x0000_i1153" type="#_x0000_t75" style="width:11.25pt;height:11.25pt" o:bullet="t">
         <v:imagedata r:id="rId1" o:title="BD10263_"/>
       </v:shape>
     </w:pict>

</xml_diff>

<commit_message>
Intro - test web
</commit_message>
<xml_diff>
--- a/3-Documentation/R-dorcapelli-Projet-Approfondissement.docx
+++ b/3-Documentation/R-dorcapelli-Projet-Approfondissement.docx
@@ -2328,55 +2328,13 @@
     </w:p>
     <w:p>
       <w:r>
-        <w:t xml:space="preserve">Le but de ce projet est de réaliser une application web permettant la gestion des membres d’un club d’échecs. Cette application permettra à plusieurs personnes du club de gérer l’ensemble des membres. L’application doit être réalisée en PHP et liée à une base de données MYSQL. Le projet se déroule dans un cadre </w:t>
-      </w:r>
-      <w:r>
-        <w:t>de TPI</w:t>
-      </w:r>
-      <w:r>
-        <w:t xml:space="preserve"> de l’ETML</w:t>
-      </w:r>
-      <w:r>
-        <w:t xml:space="preserve"> dans l’environnement matériel et logiciel correspond</w:t>
-      </w:r>
-      <w:r>
-        <w:t xml:space="preserve"> à un ordinateur standard de l’ETML, à Visual Studio Code avec un environnement PHP installé, à un serveur web local, une suite Microsoft Office pour la documentation et un dépôt Git.</w:t>
-      </w:r>
-      <w:r>
-        <w:t xml:space="preserve"> Les raisons de </w:t>
-      </w:r>
-      <w:r>
-        <w:t>c</w:t>
-      </w:r>
-      <w:r>
-        <w:t xml:space="preserve">e choix de projet </w:t>
-      </w:r>
-      <w:r>
-        <w:t xml:space="preserve">sont </w:t>
-      </w:r>
-      <w:r>
-        <w:t xml:space="preserve">que nous étions fortement </w:t>
-      </w:r>
-      <w:r>
-        <w:t>intéressés</w:t>
-      </w:r>
-      <w:r>
-        <w:t xml:space="preserve"> par le résumé d’un projet en coalition avec d’autres métiers</w:t>
-      </w:r>
-      <w:r>
-        <w:t xml:space="preserve"> qui se réunisse sur un thème d’écologie. Mais malheureusement, le projet </w:t>
-      </w:r>
-      <w:r>
-        <w:t>susdit</w:t>
-      </w:r>
-      <w:r>
-        <w:t xml:space="preserve"> n’est pas assez avancé pour que les enseignants responsables introduisent les apprentis dans le projet. C’est pourquoi que le projet sur le thème de l’écologie sera fait en parallèle de manière aléatoire durant ce projet. Le projet principal, sur la gestion des membres d’un club d’échecs, va être réalis</w:t>
-      </w:r>
-      <w:r>
-        <w:t>é</w:t>
-      </w:r>
-      <w:r>
-        <w:t xml:space="preserve"> à l’aide de logiciel </w:t>
+        <w:t>Le but de ce projet est de réaliser une application web permettant la gestion des membres d’un club d’échecs. Cette application permettra à plusieurs personnes du club de gérer l’ensemble des membres. L’application doit être réalisée en PHP et liée à une base de données MYSQL. Le projet se déroule dans un cadre de TPI de l’ETML dans l’environnement matériel et logiciel correspond à un ordinateur standard de l’ETML,</w:t>
+      </w:r>
+      <w:r>
+        <w:t xml:space="preserve"> </w:t>
+      </w:r>
+      <w:r>
+        <w:t xml:space="preserve">à Visual Studio Code avec un environnement PHP installé, à un serveur web local, une suite Microsoft Office pour la documentation et un dépôt Git. Les raisons de ce choix de projet sont que nous étions fortement intéressés par le résumé d’un projet en coalition avec d’autres métiers qui se réunisse sur un thème d’écologie. Mais malheureusement, le projet susdit n’est pas assez avancé pour que les enseignants responsables introduisent les apprentis dans le projet. C’est pourquoi le projet sur le thème de l’écologie sera fait en parallèle de manière aléatoire durant ce projet. Le projet principal, sur la gestion des membres d’un club d’échecs, va être réalisé à l’aide de logiciel </w:t>
       </w:r>
       <w:proofErr w:type="spellStart"/>
       <w:r>
@@ -2392,76 +2350,7 @@
       </w:r>
       <w:proofErr w:type="spellEnd"/>
       <w:r>
-        <w:t xml:space="preserve"> pour la modélisation de la base de données et l’hébergement de serveur local. Ce projet, nous fera utiliser </w:t>
-      </w:r>
-      <w:r>
-        <w:t>les compétences acquises</w:t>
-      </w:r>
-      <w:r>
-        <w:t xml:space="preserve"> dans les module</w:t>
-      </w:r>
-      <w:r>
-        <w:t>s</w:t>
-      </w:r>
-      <w:r>
-        <w:t xml:space="preserve"> 104 implémentation d’un modèle de base de données, 105 </w:t>
-      </w:r>
-      <w:r>
-        <w:t>bases</w:t>
-      </w:r>
-      <w:r>
-        <w:t xml:space="preserve"> de données en SQL,</w:t>
-      </w:r>
-      <w:r>
-        <w:t xml:space="preserve"> 120 programmations d’interface graphique, 133 développements d’application web, 151 bases de données liées à un site web, 226 programmation orienté objets,</w:t>
-      </w:r>
-      <w:r>
-        <w:t xml:space="preserve"> 302 </w:t>
-      </w:r>
-      <w:r>
-        <w:t xml:space="preserve">bureautique avancée, 306 </w:t>
-      </w:r>
-      <w:r>
-        <w:t>réalisations</w:t>
-      </w:r>
-      <w:r>
-        <w:t xml:space="preserve"> de petit projet, 403 programmation structurée et 404 </w:t>
-      </w:r>
-      <w:r>
-        <w:t>programmations</w:t>
-      </w:r>
-      <w:r>
-        <w:t xml:space="preserve"> Bassée objets. Les points évaluer dans </w:t>
-      </w:r>
-      <w:r>
-        <w:t>ce</w:t>
-      </w:r>
-      <w:r>
-        <w:t xml:space="preserve"> projet sont l’authentification avec un nom d’utilisateur et un mot de passe, les opération CRUD (Ajout, modification, suppression et afficher les détails d’un membre) sur un membre, une recherche par multicritères doit être implémenter, une </w:t>
-      </w:r>
-      <w:r>
-        <w:t>implémentation</w:t>
-      </w:r>
-      <w:r>
-        <w:t xml:space="preserve"> de filtre permettant d’ordonner les membre selon un critères précis, la modélisation de la base de données respectant la nomenclature Merise et le MCD / MLD / MPD sont prés</w:t>
-      </w:r>
-      <w:r>
-        <w:t xml:space="preserve">ents et corrects, les maquettes des différents écran doivent être réalisées dans le respect des critères UX et une exportation en PDF de la liste des membre du club doit être possible. Le projet sera </w:t>
-      </w:r>
-      <w:r>
-        <w:t>évalué</w:t>
-      </w:r>
-      <w:r>
-        <w:t xml:space="preserve"> sur ces livrables qui sont une planification initiale, un rapport de projet contenant au minimum l’analyse du projet, l’analyse devra contenir des information sur les objectifs, le contenu et le public cible avec les conséquences, la réalisation répondant au cahier des charges ai</w:t>
-      </w:r>
-      <w:r>
-        <w:t>n</w:t>
-      </w:r>
-      <w:r>
-        <w:t>si</w:t>
-      </w:r>
-      <w:r>
-        <w:t xml:space="preserve"> qu’une charte graphique, une maquette du design, les schéma de base de données, les test planifiés et effectués avec les résultats et analyses de ceux-ci, un résumé du projet, une conclusion contenant, en outre, des considérations de réalisation du projet, un journal de travail, le code source de l’application, les scripts de base de données et un guide d’installation de l’application.</w:t>
+        <w:t xml:space="preserve"> pour la modélisation de la base de données et l’hébergement de serveur local. Ce projet, nous ferons utiliser les compétences acquises dans les modules 104 implémentations d’un modèle de base de données,105 bases de données en SQL, 120 programmations d’interface graphique, 133 développements d’application web, 151 bases de données liées à un site web,226 programmations orientées objets, 302 bureautiques avancées, 306 réalisations de petit projet, 403 programmations structurées et 404 programmations Bassée objets. Les points évalués dans ce projet sont l’authentification avec un nom d’utilisateur et un mot de passe, les opérations CRUD (ajout, modification, suppression et afficher les détails d’un membre) sur un membre, une recherche par multicritère doit être implémenté, une implémentation de filtre permettant d’ordonner les membres selon un critère précis, la modélisation de la base de données respectant la nomenclature Merise et le MCD/MLD / MPD sont présents et corrects, les maquettes des différents écrans doivent être réalisées dans le respect des critères UX et une exportation en PDF de la liste des membres du club doit être possible. Le projet sera évalué sur ces livrables qui sont une planification initiale, un rapport de projet contenant au minimum l’analyse du projet, l’analyse devra contenir des informations sur les objectifs, le contenu et le public cible avec les conséquences, la réalisation répondant au cahier des charges ainsi qu’une charte graphique, une maquette du design, les schémas de base de données, les tests planifiés et effectués avec les résultats et analyses de ceux-ci, un résumé du projet, une conclusion contenant, en outre, des considérations de réalisation du projet, un journal de travail, le code source de l’application, les scripts de base de données et un guide d’installation de l’application.</w:t>
       </w:r>
     </w:p>
     <w:p>
@@ -2717,7 +2606,6 @@
         </w:rPr>
       </w:pPr>
     </w:p>
-    <w:bookmarkStart w:id="3" w:name="_Toc125968156"/>
     <w:p>
       <w:pPr>
         <w:pStyle w:val="Titre2"/>
@@ -2726,6 +2614,7 @@
           <w:iCs/>
         </w:rPr>
       </w:pPr>
+      <w:bookmarkStart w:id="3" w:name="_Toc125968156"/>
       <w:r>
         <w:rPr>
           <w:noProof/>
@@ -2786,14 +2675,27 @@
                             <w:r>
                               <w:t xml:space="preserve">Figure </w:t>
                             </w:r>
-                            <w:fldSimple w:instr=" SEQ Figure \* ARABIC ">
-                              <w:r>
-                                <w:rPr>
-                                  <w:noProof/>
-                                </w:rPr>
-                                <w:t>1</w:t>
-                              </w:r>
-                            </w:fldSimple>
+                            <w:r>
+                              <w:fldChar w:fldCharType="begin"/>
+                            </w:r>
+                            <w:r>
+                              <w:instrText xml:space="preserve"> SEQ Figure \* ARABIC </w:instrText>
+                            </w:r>
+                            <w:r>
+                              <w:fldChar w:fldCharType="separate"/>
+                            </w:r>
+                            <w:r>
+                              <w:rPr>
+                                <w:noProof/>
+                              </w:rPr>
+                              <w:t>1</w:t>
+                            </w:r>
+                            <w:r>
+                              <w:rPr>
+                                <w:noProof/>
+                              </w:rPr>
+                              <w:fldChar w:fldCharType="end"/>
+                            </w:r>
                             <w:r>
                               <w:t>:Capture d'écran</w:t>
                             </w:r>
@@ -3074,8 +2976,21 @@
           <w:szCs w:val="14"/>
           <w:lang w:eastAsia="fr-FR"/>
         </w:rPr>
-        <w:t xml:space="preserve"> complet avec toutes ses annexes:</w:t>
-      </w:r>
+        <w:t xml:space="preserve"> complet avec toutes ses </w:t>
+      </w:r>
+      <w:proofErr w:type="gramStart"/>
+      <w:r>
+        <w:rPr>
+          <w:rFonts w:ascii="Arial" w:hAnsi="Arial"/>
+          <w:i/>
+          <w:iCs/>
+          <w:sz w:val="24"/>
+          <w:szCs w:val="14"/>
+          <w:lang w:eastAsia="fr-FR"/>
+        </w:rPr>
+        <w:t>annexes:</w:t>
+      </w:r>
+      <w:proofErr w:type="gramEnd"/>
     </w:p>
     <w:p>
       <w:pPr>
@@ -3140,6 +3055,7 @@
           <w:lang w:eastAsia="fr-FR"/>
         </w:rPr>
       </w:pPr>
+      <w:proofErr w:type="gramStart"/>
       <w:r>
         <w:rPr>
           <w:rFonts w:ascii="Arial" w:hAnsi="Arial"/>
@@ -3160,7 +3076,19 @@
           <w:szCs w:val="14"/>
           <w:lang w:eastAsia="fr-FR"/>
         </w:rPr>
-        <w:t xml:space="preserve">ultimédia: carte de site, maquettes papier, story </w:t>
+        <w:t>ultimédia:</w:t>
+      </w:r>
+      <w:proofErr w:type="gramEnd"/>
+      <w:r>
+        <w:rPr>
+          <w:rFonts w:ascii="Arial" w:hAnsi="Arial"/>
+          <w:i/>
+          <w:iCs/>
+          <w:sz w:val="24"/>
+          <w:szCs w:val="14"/>
+          <w:lang w:eastAsia="fr-FR"/>
+        </w:rPr>
+        <w:t xml:space="preserve"> carte de site, maquettes papier, story </w:t>
       </w:r>
       <w:proofErr w:type="spellStart"/>
       <w:r>
@@ -3223,7 +3151,31 @@
           <w:szCs w:val="14"/>
           <w:lang w:eastAsia="fr-FR"/>
         </w:rPr>
-        <w:t>ases de données: interfaces graphiques, modèle conceptuel</w:t>
+        <w:t xml:space="preserve">ases de </w:t>
+      </w:r>
+      <w:proofErr w:type="gramStart"/>
+      <w:r>
+        <w:rPr>
+          <w:rFonts w:ascii="Arial" w:hAnsi="Arial"/>
+          <w:i/>
+          <w:iCs/>
+          <w:sz w:val="24"/>
+          <w:szCs w:val="14"/>
+          <w:lang w:eastAsia="fr-FR"/>
+        </w:rPr>
+        <w:t>données:</w:t>
+      </w:r>
+      <w:proofErr w:type="gramEnd"/>
+      <w:r>
+        <w:rPr>
+          <w:rFonts w:ascii="Arial" w:hAnsi="Arial"/>
+          <w:i/>
+          <w:iCs/>
+          <w:sz w:val="24"/>
+          <w:szCs w:val="14"/>
+          <w:lang w:eastAsia="fr-FR"/>
+        </w:rPr>
+        <w:t xml:space="preserve"> interfaces graphiques, modèle conceptuel</w:t>
       </w:r>
       <w:r>
         <w:rPr>
@@ -3253,6 +3205,7 @@
           <w:lang w:eastAsia="fr-FR"/>
         </w:rPr>
       </w:pPr>
+      <w:proofErr w:type="gramStart"/>
       <w:r>
         <w:rPr>
           <w:rFonts w:ascii="Arial" w:hAnsi="Arial"/>
@@ -3273,7 +3226,19 @@
           <w:szCs w:val="14"/>
           <w:lang w:eastAsia="fr-FR"/>
         </w:rPr>
-        <w:t>rogrammation: interfaces graphiques, maquettes, analyse fonctionnelle…</w:t>
+        <w:t>rogrammation:</w:t>
+      </w:r>
+      <w:proofErr w:type="gramEnd"/>
+      <w:r>
+        <w:rPr>
+          <w:rFonts w:ascii="Arial" w:hAnsi="Arial"/>
+          <w:i/>
+          <w:iCs/>
+          <w:sz w:val="24"/>
+          <w:szCs w:val="14"/>
+          <w:lang w:eastAsia="fr-FR"/>
+        </w:rPr>
+        <w:t xml:space="preserve"> interfaces graphiques, maquettes, analyse fonctionnelle…</w:t>
       </w:r>
     </w:p>
     <w:p>
@@ -3357,7 +3322,25 @@
           <w:iCs/>
           <w:szCs w:val="14"/>
         </w:rPr>
-        <w:t xml:space="preserve">Décrire la stratégie globale de test: </w:t>
+        <w:t xml:space="preserve">Décrire la stratégie globale de </w:t>
+      </w:r>
+      <w:proofErr w:type="gramStart"/>
+      <w:r>
+        <w:rPr>
+          <w:i/>
+          <w:iCs/>
+          <w:szCs w:val="14"/>
+        </w:rPr>
+        <w:t>test:</w:t>
+      </w:r>
+      <w:proofErr w:type="gramEnd"/>
+      <w:r>
+        <w:rPr>
+          <w:i/>
+          <w:iCs/>
+          <w:szCs w:val="14"/>
+        </w:rPr>
+        <w:t xml:space="preserve"> </w:t>
       </w:r>
     </w:p>
     <w:p>
@@ -3388,6 +3371,7 @@
           <w:szCs w:val="14"/>
         </w:rPr>
       </w:pPr>
+      <w:proofErr w:type="gramStart"/>
       <w:r>
         <w:rPr>
           <w:i/>
@@ -3402,7 +3386,16 @@
           <w:iCs/>
           <w:szCs w:val="14"/>
         </w:rPr>
-        <w:t>ypes de des tests et ordre dans lequel ils seront effectués.</w:t>
+        <w:t>ypes</w:t>
+      </w:r>
+      <w:proofErr w:type="gramEnd"/>
+      <w:r>
+        <w:rPr>
+          <w:i/>
+          <w:iCs/>
+          <w:szCs w:val="14"/>
+        </w:rPr>
+        <w:t xml:space="preserve"> de des tests et ordre dans lequel ils seront effectués.</w:t>
       </w:r>
     </w:p>
     <w:p>
@@ -3422,6 +3415,7 @@
           <w:szCs w:val="14"/>
         </w:rPr>
       </w:pPr>
+      <w:proofErr w:type="gramStart"/>
       <w:r>
         <w:rPr>
           <w:i/>
@@ -3436,7 +3430,16 @@
           <w:iCs/>
           <w:szCs w:val="14"/>
         </w:rPr>
-        <w:t>es moyens à mettre en œuvre</w:t>
+        <w:t>es</w:t>
+      </w:r>
+      <w:proofErr w:type="gramEnd"/>
+      <w:r>
+        <w:rPr>
+          <w:i/>
+          <w:iCs/>
+          <w:szCs w:val="14"/>
+        </w:rPr>
+        <w:t xml:space="preserve"> moyens à mettre en œuvre</w:t>
       </w:r>
       <w:r>
         <w:rPr>
@@ -3464,6 +3467,7 @@
           <w:szCs w:val="14"/>
         </w:rPr>
       </w:pPr>
+      <w:proofErr w:type="gramStart"/>
       <w:r>
         <w:rPr>
           <w:i/>
@@ -3478,7 +3482,16 @@
           <w:iCs/>
           <w:szCs w:val="14"/>
         </w:rPr>
-        <w:t>ouverture des tests (tests exhaustifs ou non, si non, pourquoi ?)</w:t>
+        <w:t>ouverture</w:t>
+      </w:r>
+      <w:proofErr w:type="gramEnd"/>
+      <w:r>
+        <w:rPr>
+          <w:i/>
+          <w:iCs/>
+          <w:szCs w:val="14"/>
+        </w:rPr>
+        <w:t xml:space="preserve"> des tests (tests exhaustifs ou non, si non, pourquoi ?)</w:t>
       </w:r>
       <w:r>
         <w:rPr>
@@ -3506,6 +3519,7 @@
           <w:szCs w:val="14"/>
         </w:rPr>
       </w:pPr>
+      <w:proofErr w:type="gramStart"/>
       <w:r>
         <w:rPr>
           <w:i/>
@@ -3520,7 +3534,16 @@
           <w:iCs/>
           <w:szCs w:val="14"/>
         </w:rPr>
-        <w:t>onnées de test à prévoir (données réelles ?)</w:t>
+        <w:t>onnées</w:t>
+      </w:r>
+      <w:proofErr w:type="gramEnd"/>
+      <w:r>
+        <w:rPr>
+          <w:i/>
+          <w:iCs/>
+          <w:szCs w:val="14"/>
+        </w:rPr>
+        <w:t xml:space="preserve"> de test à prévoir (données réelles ?)</w:t>
       </w:r>
       <w:r>
         <w:rPr>
@@ -3548,13 +3571,23 @@
           <w:szCs w:val="14"/>
         </w:rPr>
       </w:pPr>
+      <w:proofErr w:type="gramStart"/>
       <w:r>
         <w:rPr>
           <w:i/>
           <w:iCs/>
           <w:szCs w:val="14"/>
         </w:rPr>
-        <w:t>les testeurs extérieurs éventuels.</w:t>
+        <w:t>les</w:t>
+      </w:r>
+      <w:proofErr w:type="gramEnd"/>
+      <w:r>
+        <w:rPr>
+          <w:i/>
+          <w:iCs/>
+          <w:szCs w:val="14"/>
+        </w:rPr>
+        <w:t xml:space="preserve"> testeurs extérieurs éventuels.</w:t>
       </w:r>
     </w:p>
     <w:p>
@@ -3641,13 +3674,23 @@
           <w:sz w:val="24"/>
         </w:rPr>
       </w:pPr>
+      <w:proofErr w:type="gramStart"/>
       <w:r>
         <w:rPr>
           <w:rFonts w:ascii="Arial" w:hAnsi="Arial" w:cs="Arial"/>
           <w:i/>
           <w:sz w:val="24"/>
         </w:rPr>
-        <w:t>risques techniques (complexité, manque de compétences, …)</w:t>
+        <w:t>risques</w:t>
+      </w:r>
+      <w:proofErr w:type="gramEnd"/>
+      <w:r>
+        <w:rPr>
+          <w:rFonts w:ascii="Arial" w:hAnsi="Arial" w:cs="Arial"/>
+          <w:i/>
+          <w:sz w:val="24"/>
+        </w:rPr>
+        <w:t xml:space="preserve"> techniques (complexité, manque de compétences, …)</w:t>
       </w:r>
       <w:r>
         <w:rPr>
@@ -3693,7 +3736,25 @@
           <w:i/>
           <w:sz w:val="24"/>
         </w:rPr>
-        <w:t>Décrire aussi quelles solutions ont été appliquées pour réduire les risques (priorités, formation, actions, …)</w:t>
+        <w:t xml:space="preserve">Décrire aussi quelles solutions </w:t>
+      </w:r>
+      <w:proofErr w:type="gramStart"/>
+      <w:r>
+        <w:rPr>
+          <w:rFonts w:ascii="Arial" w:hAnsi="Arial" w:cs="Arial"/>
+          <w:i/>
+          <w:sz w:val="24"/>
+        </w:rPr>
+        <w:t>ont</w:t>
+      </w:r>
+      <w:proofErr w:type="gramEnd"/>
+      <w:r>
+        <w:rPr>
+          <w:rFonts w:ascii="Arial" w:hAnsi="Arial" w:cs="Arial"/>
+          <w:i/>
+          <w:sz w:val="24"/>
+        </w:rPr>
+        <w:t xml:space="preserve"> été appliquées pour réduire les risques (priorités, formation, actions, …)</w:t>
       </w:r>
       <w:r>
         <w:rPr>
@@ -3815,8 +3876,18 @@
           <w:i/>
           <w:sz w:val="24"/>
         </w:rPr>
-        <w:t>Fournir tous les document de conception:</w:t>
-      </w:r>
+        <w:t xml:space="preserve">Fournir tous les document de </w:t>
+      </w:r>
+      <w:proofErr w:type="gramStart"/>
+      <w:r>
+        <w:rPr>
+          <w:rFonts w:ascii="Arial" w:hAnsi="Arial" w:cs="Arial"/>
+          <w:i/>
+          <w:sz w:val="24"/>
+        </w:rPr>
+        <w:t>conception:</w:t>
+      </w:r>
+      <w:proofErr w:type="gramEnd"/>
     </w:p>
     <w:p>
       <w:pPr>
@@ -3846,13 +3917,23 @@
           <w:sz w:val="24"/>
         </w:rPr>
       </w:pPr>
+      <w:proofErr w:type="gramStart"/>
       <w:r>
         <w:rPr>
           <w:rFonts w:ascii="Arial" w:hAnsi="Arial" w:cs="Arial"/>
           <w:i/>
           <w:sz w:val="24"/>
         </w:rPr>
-        <w:t>le choix du matériel HW</w:t>
+        <w:t>le</w:t>
+      </w:r>
+      <w:proofErr w:type="gramEnd"/>
+      <w:r>
+        <w:rPr>
+          <w:rFonts w:ascii="Arial" w:hAnsi="Arial" w:cs="Arial"/>
+          <w:i/>
+          <w:sz w:val="24"/>
+        </w:rPr>
+        <w:t xml:space="preserve"> choix du matériel HW</w:t>
       </w:r>
     </w:p>
     <w:p>
@@ -3868,13 +3949,23 @@
           <w:sz w:val="24"/>
         </w:rPr>
       </w:pPr>
+      <w:proofErr w:type="gramStart"/>
       <w:r>
         <w:rPr>
           <w:rFonts w:ascii="Arial" w:hAnsi="Arial" w:cs="Arial"/>
           <w:i/>
           <w:sz w:val="24"/>
         </w:rPr>
-        <w:t xml:space="preserve">le choix des systèmes d'exploitation pour la réalisation </w:t>
+        <w:t>le</w:t>
+      </w:r>
+      <w:proofErr w:type="gramEnd"/>
+      <w:r>
+        <w:rPr>
+          <w:rFonts w:ascii="Arial" w:hAnsi="Arial" w:cs="Arial"/>
+          <w:i/>
+          <w:sz w:val="24"/>
+        </w:rPr>
+        <w:t xml:space="preserve"> choix des systèmes d'exploitation pour la réalisation </w:t>
       </w:r>
       <w:r>
         <w:rPr>
@@ -3907,13 +3998,23 @@
           <w:sz w:val="24"/>
         </w:rPr>
       </w:pPr>
+      <w:proofErr w:type="gramStart"/>
       <w:r>
         <w:rPr>
           <w:rFonts w:ascii="Arial" w:hAnsi="Arial" w:cs="Arial"/>
           <w:i/>
           <w:sz w:val="24"/>
         </w:rPr>
-        <w:t xml:space="preserve">le choix des outils logiciels pour la réalisation </w:t>
+        <w:t>le</w:t>
+      </w:r>
+      <w:proofErr w:type="gramEnd"/>
+      <w:r>
+        <w:rPr>
+          <w:rFonts w:ascii="Arial" w:hAnsi="Arial" w:cs="Arial"/>
+          <w:i/>
+          <w:sz w:val="24"/>
+        </w:rPr>
+        <w:t xml:space="preserve"> choix des outils logiciels pour la réalisation </w:t>
       </w:r>
       <w:r>
         <w:rPr>
@@ -3946,13 +4047,23 @@
           <w:sz w:val="24"/>
         </w:rPr>
       </w:pPr>
+      <w:proofErr w:type="gramStart"/>
       <w:r>
         <w:rPr>
           <w:rFonts w:ascii="Arial" w:hAnsi="Arial" w:cs="Arial"/>
           <w:i/>
           <w:sz w:val="24"/>
         </w:rPr>
-        <w:t xml:space="preserve">site web: </w:t>
+        <w:t>site</w:t>
+      </w:r>
+      <w:proofErr w:type="gramEnd"/>
+      <w:r>
+        <w:rPr>
+          <w:rFonts w:ascii="Arial" w:hAnsi="Arial" w:cs="Arial"/>
+          <w:i/>
+          <w:sz w:val="24"/>
+        </w:rPr>
+        <w:t xml:space="preserve"> web: </w:t>
       </w:r>
       <w:r>
         <w:rPr>
@@ -3976,13 +4087,23 @@
           <w:sz w:val="24"/>
         </w:rPr>
       </w:pPr>
+      <w:proofErr w:type="gramStart"/>
       <w:r>
         <w:rPr>
           <w:rFonts w:ascii="Arial" w:hAnsi="Arial" w:cs="Arial"/>
           <w:i/>
           <w:sz w:val="24"/>
         </w:rPr>
-        <w:t>bases de données: décrire le modèle relationnel, le contenu détaillé des tables (caractéristiques de chaque champs) et les requêtes.</w:t>
+        <w:t>bases</w:t>
+      </w:r>
+      <w:proofErr w:type="gramEnd"/>
+      <w:r>
+        <w:rPr>
+          <w:rFonts w:ascii="Arial" w:hAnsi="Arial" w:cs="Arial"/>
+          <w:i/>
+          <w:sz w:val="24"/>
+        </w:rPr>
+        <w:t xml:space="preserve"> de données: décrire le modèle relationnel, le contenu détaillé des tables (caractéristiques de chaque champs) et les requêtes.</w:t>
       </w:r>
     </w:p>
     <w:p>
@@ -3998,13 +4119,23 @@
           <w:sz w:val="24"/>
         </w:rPr>
       </w:pPr>
+      <w:proofErr w:type="gramStart"/>
       <w:r>
         <w:rPr>
           <w:rFonts w:ascii="Arial" w:hAnsi="Arial" w:cs="Arial"/>
           <w:i/>
           <w:sz w:val="24"/>
         </w:rPr>
-        <w:t>programmation et scripts: organigramme, architecture du programme, découpage modulaire, entrées-sorties des modules, pseudo-code</w:t>
+        <w:t>programmation</w:t>
+      </w:r>
+      <w:proofErr w:type="gramEnd"/>
+      <w:r>
+        <w:rPr>
+          <w:rFonts w:ascii="Arial" w:hAnsi="Arial" w:cs="Arial"/>
+          <w:i/>
+          <w:sz w:val="24"/>
+        </w:rPr>
+        <w:t xml:space="preserve"> et scripts: organigramme, architecture du programme, découpage modulaire, entrées-sorties des modules, pseudo-code</w:t>
       </w:r>
       <w:r>
         <w:rPr>
@@ -4206,12 +4337,21 @@
           <w:iCs/>
         </w:rPr>
       </w:pPr>
-      <w:r>
-        <w:rPr>
-          <w:i/>
-          <w:iCs/>
-        </w:rPr>
-        <w:t>les répertoires où le logiciel est installé</w:t>
+      <w:proofErr w:type="gramStart"/>
+      <w:r>
+        <w:rPr>
+          <w:i/>
+          <w:iCs/>
+        </w:rPr>
+        <w:t>les</w:t>
+      </w:r>
+      <w:proofErr w:type="gramEnd"/>
+      <w:r>
+        <w:rPr>
+          <w:i/>
+          <w:iCs/>
+        </w:rPr>
+        <w:t xml:space="preserve"> répertoires où le logiciel est installé</w:t>
       </w:r>
     </w:p>
     <w:p>
@@ -4230,12 +4370,21 @@
           <w:iCs/>
         </w:rPr>
       </w:pPr>
-      <w:r>
-        <w:rPr>
-          <w:i/>
-          <w:iCs/>
-        </w:rPr>
-        <w:t>la liste de tous les fichiers et une rapide description de leur contenu (des noms qui parlent !)</w:t>
+      <w:proofErr w:type="gramStart"/>
+      <w:r>
+        <w:rPr>
+          <w:i/>
+          <w:iCs/>
+        </w:rPr>
+        <w:t>la</w:t>
+      </w:r>
+      <w:proofErr w:type="gramEnd"/>
+      <w:r>
+        <w:rPr>
+          <w:i/>
+          <w:iCs/>
+        </w:rPr>
+        <w:t xml:space="preserve"> liste de tous les fichiers et une rapide description de leur contenu (des noms qui parlent !)</w:t>
       </w:r>
     </w:p>
     <w:p>
@@ -4254,12 +4403,21 @@
           <w:iCs/>
         </w:rPr>
       </w:pPr>
-      <w:r>
-        <w:rPr>
-          <w:i/>
-          <w:iCs/>
-        </w:rPr>
-        <w:t>les versions des systèmes d'exploitation et des outils logiciels</w:t>
+      <w:proofErr w:type="gramStart"/>
+      <w:r>
+        <w:rPr>
+          <w:i/>
+          <w:iCs/>
+        </w:rPr>
+        <w:t>les</w:t>
+      </w:r>
+      <w:proofErr w:type="gramEnd"/>
+      <w:r>
+        <w:rPr>
+          <w:i/>
+          <w:iCs/>
+        </w:rPr>
+        <w:t xml:space="preserve"> versions des systèmes d'exploitation et des outils logiciels</w:t>
       </w:r>
     </w:p>
     <w:p>
@@ -4278,12 +4436,21 @@
           <w:iCs/>
         </w:rPr>
       </w:pPr>
-      <w:r>
-        <w:rPr>
-          <w:i/>
-          <w:iCs/>
-        </w:rPr>
-        <w:t>la description exacte du matériel</w:t>
+      <w:proofErr w:type="gramStart"/>
+      <w:r>
+        <w:rPr>
+          <w:i/>
+          <w:iCs/>
+        </w:rPr>
+        <w:t>la</w:t>
+      </w:r>
+      <w:proofErr w:type="gramEnd"/>
+      <w:r>
+        <w:rPr>
+          <w:i/>
+          <w:iCs/>
+        </w:rPr>
+        <w:t xml:space="preserve"> description exacte du matériel</w:t>
       </w:r>
     </w:p>
     <w:p>
@@ -4302,12 +4469,21 @@
           <w:iCs/>
         </w:rPr>
       </w:pPr>
-      <w:r>
-        <w:rPr>
-          <w:i/>
-          <w:iCs/>
-        </w:rPr>
-        <w:t>le numé</w:t>
+      <w:proofErr w:type="gramStart"/>
+      <w:r>
+        <w:rPr>
+          <w:i/>
+          <w:iCs/>
+        </w:rPr>
+        <w:t>le</w:t>
+      </w:r>
+      <w:proofErr w:type="gramEnd"/>
+      <w:r>
+        <w:rPr>
+          <w:i/>
+          <w:iCs/>
+        </w:rPr>
+        <w:t xml:space="preserve"> numé</w:t>
       </w:r>
       <w:r>
         <w:rPr>
@@ -4341,12 +4517,21 @@
           <w:u w:val="single"/>
         </w:rPr>
       </w:pPr>
-      <w:r>
-        <w:rPr>
-          <w:i/>
-          <w:iCs/>
-        </w:rPr>
-        <w:t>programmation et scripts: librairies externes, dictionnaire des données, reconstruction du logiciel</w:t>
+      <w:proofErr w:type="gramStart"/>
+      <w:r>
+        <w:rPr>
+          <w:i/>
+          <w:iCs/>
+        </w:rPr>
+        <w:t>programmation</w:t>
+      </w:r>
+      <w:proofErr w:type="gramEnd"/>
+      <w:r>
+        <w:rPr>
+          <w:i/>
+          <w:iCs/>
+        </w:rPr>
+        <w:t xml:space="preserve"> et scripts: librairies externes, dictionnaire des données, reconstruction du logiciel</w:t>
       </w:r>
       <w:r>
         <w:rPr>
@@ -4408,7 +4593,25 @@
           <w:iCs/>
           <w:u w:val="single"/>
         </w:rPr>
-        <w:t>Evitez d’inclure les listings des sources</w:t>
+        <w:t xml:space="preserve">Evitez d’inclure les </w:t>
+      </w:r>
+      <w:proofErr w:type="gramStart"/>
+      <w:r>
+        <w:rPr>
+          <w:i/>
+          <w:iCs/>
+          <w:u w:val="single"/>
+        </w:rPr>
+        <w:t>listings</w:t>
+      </w:r>
+      <w:proofErr w:type="gramEnd"/>
+      <w:r>
+        <w:rPr>
+          <w:i/>
+          <w:iCs/>
+          <w:u w:val="single"/>
+        </w:rPr>
+        <w:t xml:space="preserve"> des sources</w:t>
       </w:r>
       <w:r>
         <w:rPr>
@@ -4468,8 +4671,16 @@
         <w:rPr>
           <w:i/>
         </w:rPr>
-        <w:t>Pour chaque partie testée de votre projet, il faut décrire:</w:t>
-      </w:r>
+        <w:t xml:space="preserve">Pour chaque partie testée de votre projet, il faut </w:t>
+      </w:r>
+      <w:proofErr w:type="gramStart"/>
+      <w:r>
+        <w:rPr>
+          <w:i/>
+        </w:rPr>
+        <w:t>décrire:</w:t>
+      </w:r>
+      <w:proofErr w:type="gramEnd"/>
     </w:p>
     <w:p>
       <w:pPr>
@@ -4491,11 +4702,19 @@
           <w:i/>
         </w:rPr>
       </w:pPr>
-      <w:r>
-        <w:rPr>
-          <w:i/>
-        </w:rPr>
-        <w:t>les conditions exactes de chaque test</w:t>
+      <w:proofErr w:type="gramStart"/>
+      <w:r>
+        <w:rPr>
+          <w:i/>
+        </w:rPr>
+        <w:t>les</w:t>
+      </w:r>
+      <w:proofErr w:type="gramEnd"/>
+      <w:r>
+        <w:rPr>
+          <w:i/>
+        </w:rPr>
+        <w:t xml:space="preserve"> conditions exactes de chaque test</w:t>
       </w:r>
     </w:p>
     <w:p>
@@ -4508,11 +4727,19 @@
           <w:i/>
         </w:rPr>
       </w:pPr>
-      <w:r>
-        <w:rPr>
-          <w:i/>
-        </w:rPr>
-        <w:t>les preuves de test (papier ou fichier)</w:t>
+      <w:proofErr w:type="gramStart"/>
+      <w:r>
+        <w:rPr>
+          <w:i/>
+        </w:rPr>
+        <w:t>les</w:t>
+      </w:r>
+      <w:proofErr w:type="gramEnd"/>
+      <w:r>
+        <w:rPr>
+          <w:i/>
+        </w:rPr>
+        <w:t xml:space="preserve"> preuves de test (papier ou fichier)</w:t>
       </w:r>
     </w:p>
     <w:p>
@@ -4525,11 +4752,19 @@
           <w:i/>
         </w:rPr>
       </w:pPr>
-      <w:r>
-        <w:rPr>
-          <w:i/>
-        </w:rPr>
-        <w:t xml:space="preserve">tests sans preuve: fournir au moins une description </w:t>
+      <w:proofErr w:type="gramStart"/>
+      <w:r>
+        <w:rPr>
+          <w:i/>
+        </w:rPr>
+        <w:t>tests</w:t>
+      </w:r>
+      <w:proofErr w:type="gramEnd"/>
+      <w:r>
+        <w:rPr>
+          <w:i/>
+        </w:rPr>
+        <w:t xml:space="preserve"> sans preuve: fournir au moins une description </w:t>
       </w:r>
     </w:p>
     <w:p>
@@ -4589,7 +4824,21 @@
         <w:rPr>
           <w:i/>
         </w:rPr>
-        <w:t xml:space="preserve">S'il reste encore des erreurs: </w:t>
+        <w:t xml:space="preserve">S'il reste encore des </w:t>
+      </w:r>
+      <w:proofErr w:type="gramStart"/>
+      <w:r>
+        <w:rPr>
+          <w:i/>
+        </w:rPr>
+        <w:t>erreurs:</w:t>
+      </w:r>
+      <w:proofErr w:type="gramEnd"/>
+      <w:r>
+        <w:rPr>
+          <w:i/>
+        </w:rPr>
+        <w:t xml:space="preserve"> </w:t>
       </w:r>
     </w:p>
     <w:p>
@@ -4742,12 +4991,21 @@
           <w:i/>
         </w:rPr>
       </w:pPr>
+      <w:proofErr w:type="gramStart"/>
       <w:r>
         <w:rPr>
           <w:rFonts w:cs="Arial"/>
           <w:i/>
         </w:rPr>
-        <w:t>le rapport de projet</w:t>
+        <w:t>le</w:t>
+      </w:r>
+      <w:proofErr w:type="gramEnd"/>
+      <w:r>
+        <w:rPr>
+          <w:rFonts w:cs="Arial"/>
+          <w:i/>
+        </w:rPr>
+        <w:t xml:space="preserve"> rapport de projet</w:t>
       </w:r>
     </w:p>
     <w:p>
@@ -4761,12 +5019,21 @@
           <w:i/>
         </w:rPr>
       </w:pPr>
+      <w:proofErr w:type="gramStart"/>
       <w:r>
         <w:rPr>
           <w:rFonts w:cs="Arial"/>
           <w:i/>
         </w:rPr>
-        <w:t>le manuel d'Installation (en annexe)</w:t>
+        <w:t>le</w:t>
+      </w:r>
+      <w:proofErr w:type="gramEnd"/>
+      <w:r>
+        <w:rPr>
+          <w:rFonts w:cs="Arial"/>
+          <w:i/>
+        </w:rPr>
+        <w:t xml:space="preserve"> manuel d'Installation (en annexe)</w:t>
       </w:r>
     </w:p>
     <w:p>
@@ -4780,12 +5047,21 @@
           <w:i/>
         </w:rPr>
       </w:pPr>
+      <w:proofErr w:type="gramStart"/>
       <w:r>
         <w:rPr>
           <w:rFonts w:cs="Arial"/>
           <w:i/>
         </w:rPr>
-        <w:t>le manuel d'Utilisation avec des exemples graphiques (en annexe)</w:t>
+        <w:t>le</w:t>
+      </w:r>
+      <w:proofErr w:type="gramEnd"/>
+      <w:r>
+        <w:rPr>
+          <w:rFonts w:cs="Arial"/>
+          <w:i/>
+        </w:rPr>
+        <w:t xml:space="preserve"> manuel d'Utilisation avec des exemples graphiques (en annexe)</w:t>
       </w:r>
     </w:p>
     <w:p>
@@ -4799,12 +5075,21 @@
           <w:i/>
         </w:rPr>
       </w:pPr>
+      <w:proofErr w:type="gramStart"/>
       <w:r>
         <w:rPr>
           <w:rFonts w:cs="Arial"/>
           <w:i/>
         </w:rPr>
-        <w:t>autres…</w:t>
+        <w:t>autres</w:t>
+      </w:r>
+      <w:proofErr w:type="gramEnd"/>
+      <w:r>
+        <w:rPr>
+          <w:rFonts w:cs="Arial"/>
+          <w:i/>
+        </w:rPr>
+        <w:t>…</w:t>
       </w:r>
     </w:p>
     <w:p>
@@ -4874,8 +5159,18 @@
           <w:i/>
           <w:sz w:val="24"/>
         </w:rPr>
-        <w:t>Développez en tous cas les points suivants:</w:t>
-      </w:r>
+        <w:t xml:space="preserve">Développez en tous cas les points </w:t>
+      </w:r>
+      <w:proofErr w:type="gramStart"/>
+      <w:r>
+        <w:rPr>
+          <w:rFonts w:ascii="Arial" w:hAnsi="Arial" w:cs="Arial"/>
+          <w:i/>
+          <w:sz w:val="24"/>
+        </w:rPr>
+        <w:t>suivants:</w:t>
+      </w:r>
+      <w:proofErr w:type="gramEnd"/>
     </w:p>
     <w:p>
       <w:pPr>
@@ -5078,7 +5373,21 @@
         <w:rPr>
           <w:i/>
         </w:rPr>
-        <w:t xml:space="preserve"> (Titre, auteur, date), des sites Internet (URL) consultés, des articles (Revue, date, titre, auteur)… Et de toutes les aides externes (noms)   </w:t>
+        <w:t xml:space="preserve"> (Titre, auteur, date), des sites Internet (URL) consultés, des articles (Revue, date, titre, </w:t>
+      </w:r>
+      <w:proofErr w:type="gramStart"/>
+      <w:r>
+        <w:rPr>
+          <w:i/>
+        </w:rPr>
+        <w:t>auteur)…</w:t>
+      </w:r>
+      <w:proofErr w:type="gramEnd"/>
+      <w:r>
+        <w:rPr>
+          <w:i/>
+        </w:rPr>
+        <w:t xml:space="preserve"> Et de toutes les aides externes (noms)   </w:t>
       </w:r>
     </w:p>
     <w:p>
@@ -5921,31 +6230,16 @@
             </w:rPr>
             <w:t> :</w:t>
           </w:r>
-          <w:r>
-            <w:fldChar w:fldCharType="begin"/>
-          </w:r>
-          <w:r>
-            <w:instrText xml:space="preserve"> AUTHOR   \* MERGEFORMAT </w:instrText>
-          </w:r>
-          <w:r>
-            <w:fldChar w:fldCharType="separate"/>
-          </w:r>
-          <w:r>
-            <w:rPr>
-              <w:rFonts w:cs="Arial"/>
-              <w:noProof/>
-              <w:szCs w:val="16"/>
-            </w:rPr>
-            <w:t>Dorian Capelli</w:t>
-          </w:r>
-          <w:r>
-            <w:rPr>
-              <w:rFonts w:cs="Arial"/>
-              <w:noProof/>
-              <w:szCs w:val="16"/>
-            </w:rPr>
-            <w:fldChar w:fldCharType="end"/>
-          </w:r>
+          <w:fldSimple w:instr=" AUTHOR   \* MERGEFORMAT ">
+            <w:r>
+              <w:rPr>
+                <w:rFonts w:cs="Arial"/>
+                <w:noProof/>
+                <w:szCs w:val="16"/>
+              </w:rPr>
+              <w:t>Dorian Capelli</w:t>
+            </w:r>
+          </w:fldSimple>
         </w:p>
         <w:p>
           <w:pPr>
@@ -6064,27 +6358,14 @@
             </w:rPr>
             <w:t xml:space="preserve">Modifié par : </w:t>
           </w:r>
-          <w:r>
-            <w:fldChar w:fldCharType="begin"/>
-          </w:r>
-          <w:r>
-            <w:instrText xml:space="preserve"> LASTSAVEDBY   \* MERGEFORMAT </w:instrText>
-          </w:r>
-          <w:r>
-            <w:fldChar w:fldCharType="separate"/>
-          </w:r>
-          <w:r>
-            <w:rPr>
-              <w:noProof/>
-            </w:rPr>
-            <w:t>Dorian Capelli</w:t>
-          </w:r>
-          <w:r>
-            <w:rPr>
-              <w:noProof/>
-            </w:rPr>
-            <w:fldChar w:fldCharType="end"/>
-          </w:r>
+          <w:fldSimple w:instr=" LASTSAVEDBY   \* MERGEFORMAT ">
+            <w:r>
+              <w:rPr>
+                <w:noProof/>
+              </w:rPr>
+              <w:t>Dorian Capelli</w:t>
+            </w:r>
+          </w:fldSimple>
         </w:p>
       </w:tc>
       <w:tc>
@@ -6289,31 +6570,16 @@
             </w:rPr>
             <w:t xml:space="preserve">Version : </w:t>
           </w:r>
-          <w:r>
-            <w:fldChar w:fldCharType="begin"/>
-          </w:r>
-          <w:r>
-            <w:instrText xml:space="preserve"> REVNUM   \* MERGEFORMAT </w:instrText>
-          </w:r>
-          <w:r>
-            <w:fldChar w:fldCharType="separate"/>
-          </w:r>
-          <w:r>
-            <w:rPr>
-              <w:rFonts w:cs="Arial"/>
-              <w:noProof/>
-              <w:szCs w:val="16"/>
-            </w:rPr>
-            <w:t>39</w:t>
-          </w:r>
-          <w:r>
-            <w:rPr>
-              <w:rFonts w:cs="Arial"/>
-              <w:noProof/>
-              <w:szCs w:val="16"/>
-            </w:rPr>
-            <w:fldChar w:fldCharType="end"/>
-          </w:r>
+          <w:fldSimple w:instr=" REVNUM   \* MERGEFORMAT ">
+            <w:r>
+              <w:rPr>
+                <w:rFonts w:cs="Arial"/>
+                <w:noProof/>
+                <w:szCs w:val="16"/>
+              </w:rPr>
+              <w:t>39</w:t>
+            </w:r>
+          </w:fldSimple>
           <w:r>
             <w:rPr>
               <w:rFonts w:cs="Arial"/>
@@ -6348,7 +6614,7 @@
               <w:noProof/>
               <w:szCs w:val="16"/>
             </w:rPr>
-            <w:t>30.01.2023 12:35</w:t>
+            <w:t>30.01.2023 15:29</w:t>
           </w:r>
           <w:r>
             <w:rPr>
@@ -6374,35 +6640,22 @@
               <w:szCs w:val="16"/>
             </w:rPr>
           </w:pPr>
-          <w:r>
-            <w:fldChar w:fldCharType="begin"/>
-          </w:r>
-          <w:r>
-            <w:instrText xml:space="preserve"> FILENAME  \* FirstCap  \* MERGEFORMAT </w:instrText>
-          </w:r>
-          <w:r>
-            <w:fldChar w:fldCharType="separate"/>
-          </w:r>
-          <w:r>
-            <w:rPr>
-              <w:rFonts w:cs="Arial"/>
-              <w:noProof/>
-              <w:szCs w:val="16"/>
-            </w:rPr>
-            <w:t>R-dorcapelli-Projet-Approfondissement</w:t>
-          </w:r>
-          <w:r>
-            <w:rPr>
-              <w:noProof/>
-            </w:rPr>
-            <w:t>.docx</w:t>
-          </w:r>
-          <w:r>
-            <w:rPr>
-              <w:noProof/>
-            </w:rPr>
-            <w:fldChar w:fldCharType="end"/>
-          </w:r>
+          <w:fldSimple w:instr=" FILENAME  \* FirstCap  \* MERGEFORMAT ">
+            <w:r>
+              <w:rPr>
+                <w:rFonts w:cs="Arial"/>
+                <w:noProof/>
+                <w:szCs w:val="16"/>
+              </w:rPr>
+              <w:t>R-dorcapelli-Projet-Approfondissement</w:t>
+            </w:r>
+            <w:r>
+              <w:rPr>
+                <w:noProof/>
+              </w:rPr>
+              <w:t>.docx</w:t>
+            </w:r>
+          </w:fldSimple>
         </w:p>
       </w:tc>
     </w:tr>
@@ -6449,6 +6702,7 @@
       </w:rPr>
     </w:pPr>
     <w:proofErr w:type="spellStart"/>
+    <w:proofErr w:type="gramStart"/>
     <w:r>
       <w:rPr>
         <w:rFonts w:cs="Arial"/>
@@ -6459,6 +6713,7 @@
       <w:t>dorcapelli</w:t>
     </w:r>
     <w:proofErr w:type="spellEnd"/>
+    <w:proofErr w:type="gramEnd"/>
     <w:r>
       <w:rPr>
         <w:rFonts w:cs="Arial"/>
@@ -9529,19 +9784,6 @@
 </file>
 
 <file path=customXml/item1.xml><?xml version="1.0" encoding="utf-8"?>
-<?mso-contentType ?>
-<FormTemplates xmlns="http://schemas.microsoft.com/sharepoint/v3/contenttype/forms">
-  <Display>DocumentLibraryForm</Display>
-  <Edit>DocumentLibraryForm</Edit>
-  <New>DocumentLibraryForm</New>
-</FormTemplates>
-</file>
-
-<file path=customXml/item2.xml><?xml version="1.0" encoding="utf-8"?>
-<b:Sources xmlns:b="http://schemas.openxmlformats.org/officeDocument/2006/bibliography" xmlns="http://schemas.openxmlformats.org/officeDocument/2006/bibliography" SelectedStyle="\APASixthEditionOfficeOnline.xsl" StyleName="APA" Version="6"/>
-</file>
-
-<file path=customXml/item3.xml><?xml version="1.0" encoding="utf-8"?>
 <ct:contentTypeSchema xmlns:ct="http://schemas.microsoft.com/office/2006/metadata/contentType" xmlns:ma="http://schemas.microsoft.com/office/2006/metadata/properties/metaAttributes" ct:_="" ma:_="" ma:contentTypeName="Document" ma:contentTypeID="0x0101001ABD9BFFC9E543439C53A2705AE306EF" ma:contentTypeVersion="17" ma:contentTypeDescription="Crée un document." ma:contentTypeScope="" ma:versionID="40bf3fcd3ec008165df3c5e2192c9b61">
   <xsd:schema xmlns:xsd="http://www.w3.org/2001/XMLSchema" xmlns:xs="http://www.w3.org/2001/XMLSchema" xmlns:p="http://schemas.microsoft.com/office/2006/metadata/properties" xmlns:ns2="bf2f2df3-a963-4452-b0e7-67dabc627c35" xmlns:ns3="http://schemas.microsoft.com/sharepoint/v4" xmlns:ns4="f7d9f5a6-831d-4621-8c77-cbcaf993e406" targetNamespace="http://schemas.microsoft.com/office/2006/metadata/properties" ma:root="true" ma:fieldsID="25069cb2525d2f72d231b92cb04b314b" ns2:_="" ns3:_="" ns4:_="">
     <xsd:import namespace="bf2f2df3-a963-4452-b0e7-67dabc627c35"/>
@@ -9795,23 +10037,20 @@
 </ct:contentTypeSchema>
 </file>
 
-<file path=customXml/itemProps1.xml><?xml version="1.0" encoding="utf-8"?>
-<ds:datastoreItem xmlns:ds="http://schemas.openxmlformats.org/officeDocument/2006/customXml" ds:itemID="{1DADA05A-DA17-4CB0-90B5-C889667DD54A}">
-  <ds:schemaRefs>
-    <ds:schemaRef ds:uri="http://schemas.microsoft.com/sharepoint/v3/contenttype/forms"/>
-  </ds:schemaRefs>
-</ds:datastoreItem>
+<file path=customXml/item2.xml><?xml version="1.0" encoding="utf-8"?>
+<b:Sources xmlns:b="http://schemas.openxmlformats.org/officeDocument/2006/bibliography" xmlns="http://schemas.openxmlformats.org/officeDocument/2006/bibliography" SelectedStyle="\APASixthEditionOfficeOnline.xsl" StyleName="APA" Version="6"/>
 </file>
 
-<file path=customXml/itemProps2.xml><?xml version="1.0" encoding="utf-8"?>
-<ds:datastoreItem xmlns:ds="http://schemas.openxmlformats.org/officeDocument/2006/customXml" ds:itemID="{AE838774-8787-48AB-9282-503C3903D0F2}">
-  <ds:schemaRefs>
-    <ds:schemaRef ds:uri="http://schemas.openxmlformats.org/officeDocument/2006/bibliography"/>
-  </ds:schemaRefs>
-</ds:datastoreItem>
+<file path=customXml/item3.xml><?xml version="1.0" encoding="utf-8"?>
+<?mso-contentType ?>
+<FormTemplates xmlns="http://schemas.microsoft.com/sharepoint/v3/contenttype/forms">
+  <Display>DocumentLibraryForm</Display>
+  <Edit>DocumentLibraryForm</Edit>
+  <New>DocumentLibraryForm</New>
+</FormTemplates>
 </file>
 
-<file path=customXml/itemProps3.xml><?xml version="1.0" encoding="utf-8"?>
+<file path=customXml/itemProps1.xml><?xml version="1.0" encoding="utf-8"?>
 <ds:datastoreItem xmlns:ds="http://schemas.openxmlformats.org/officeDocument/2006/customXml" ds:itemID="{1F761813-8F01-43DF-A2D0-EBF73F92FCAC}">
   <ds:schemaRefs>
     <ds:schemaRef ds:uri="http://schemas.microsoft.com/office/2006/metadata/contentType"/>
@@ -9829,4 +10068,20 @@
     <ds:schemaRef ds:uri="http://schemas.microsoft.com/internal/obd"/>
   </ds:schemaRefs>
 </ds:datastoreItem>
+</file>
+
+<file path=customXml/itemProps2.xml><?xml version="1.0" encoding="utf-8"?>
+<ds:datastoreItem xmlns:ds="http://schemas.openxmlformats.org/officeDocument/2006/customXml" ds:itemID="{AE838774-8787-48AB-9282-503C3903D0F2}">
+  <ds:schemaRefs>
+    <ds:schemaRef ds:uri="http://schemas.openxmlformats.org/officeDocument/2006/bibliography"/>
+  </ds:schemaRefs>
+</ds:datastoreItem>
+</file>
+
+<file path=customXml/itemProps3.xml><?xml version="1.0" encoding="utf-8"?>
+<ds:datastoreItem xmlns:ds="http://schemas.openxmlformats.org/officeDocument/2006/customXml" ds:itemID="{1DADA05A-DA17-4CB0-90B5-C889667DD54A}">
+  <ds:schemaRefs>
+    <ds:schemaRef ds:uri="http://schemas.microsoft.com/sharepoint/v3/contenttype/forms"/>
+  </ds:schemaRefs>
+</ds:datastoreItem>
 </file>
</xml_diff>

<commit_message>
page list-member et autre
</commit_message>
<xml_diff>
--- a/3-Documentation/R-dorcapelli-Projet-Approfondissement.docx
+++ b/3-Documentation/R-dorcapelli-Projet-Approfondissement.docx
@@ -153,7 +153,7 @@
       <w:r>
         <w:fldChar w:fldCharType="separate"/>
       </w:r>
-      <w:hyperlink w:anchor="_Toc125968153" w:history="1">
+      <w:hyperlink w:anchor="_Toc126158192" w:history="1">
         <w:r>
           <w:rPr>
             <w:rStyle w:val="Lienhypertexte"/>
@@ -191,7 +191,7 @@
           <w:rPr>
             <w:webHidden/>
           </w:rPr>
-          <w:instrText xml:space="preserve"> PAGEREF _Toc125968153 \h </w:instrText>
+          <w:instrText xml:space="preserve"> PAGEREF _Toc126158192 \h </w:instrText>
         </w:r>
         <w:r>
           <w:rPr>
@@ -233,7 +233,7 @@
           <w:lang w:val="fr-CH" w:eastAsia="fr-CH"/>
         </w:rPr>
       </w:pPr>
-      <w:hyperlink w:anchor="_Toc125968154" w:history="1">
+      <w:hyperlink w:anchor="_Toc126158193" w:history="1">
         <w:r>
           <w:rPr>
             <w:rStyle w:val="Lienhypertexte"/>
@@ -279,7 +279,7 @@
             <w:noProof/>
             <w:webHidden/>
           </w:rPr>
-          <w:instrText xml:space="preserve"> PAGEREF _Toc125968154 \h </w:instrText>
+          <w:instrText xml:space="preserve"> PAGEREF _Toc126158193 \h </w:instrText>
         </w:r>
         <w:r>
           <w:rPr>
@@ -325,7 +325,7 @@
           <w:lang w:val="fr-CH" w:eastAsia="fr-CH"/>
         </w:rPr>
       </w:pPr>
-      <w:hyperlink w:anchor="_Toc125968155" w:history="1">
+      <w:hyperlink w:anchor="_Toc126158194" w:history="1">
         <w:r>
           <w:rPr>
             <w:rStyle w:val="Lienhypertexte"/>
@@ -371,7 +371,7 @@
             <w:noProof/>
             <w:webHidden/>
           </w:rPr>
-          <w:instrText xml:space="preserve"> PAGEREF _Toc125968155 \h </w:instrText>
+          <w:instrText xml:space="preserve"> PAGEREF _Toc126158194 \h </w:instrText>
         </w:r>
         <w:r>
           <w:rPr>
@@ -391,7 +391,7 @@
             <w:noProof/>
             <w:webHidden/>
           </w:rPr>
-          <w:t>3</w:t>
+          <w:t>4</w:t>
         </w:r>
         <w:r>
           <w:rPr>
@@ -417,7 +417,7 @@
           <w:lang w:val="fr-CH" w:eastAsia="fr-CH"/>
         </w:rPr>
       </w:pPr>
-      <w:hyperlink w:anchor="_Toc125968156" w:history="1">
+      <w:hyperlink w:anchor="_Toc126158195" w:history="1">
         <w:r>
           <w:rPr>
             <w:rStyle w:val="Lienhypertexte"/>
@@ -463,7 +463,7 @@
             <w:noProof/>
             <w:webHidden/>
           </w:rPr>
-          <w:instrText xml:space="preserve"> PAGEREF _Toc125968156 \h </w:instrText>
+          <w:instrText xml:space="preserve"> PAGEREF _Toc126158195 \h </w:instrText>
         </w:r>
         <w:r>
           <w:rPr>
@@ -504,7 +504,7 @@
           <w:lang w:val="fr-CH" w:eastAsia="fr-CH"/>
         </w:rPr>
       </w:pPr>
-      <w:hyperlink w:anchor="_Toc125968157" w:history="1">
+      <w:hyperlink w:anchor="_Toc126158196" w:history="1">
         <w:r>
           <w:rPr>
             <w:rStyle w:val="Lienhypertexte"/>
@@ -542,7 +542,7 @@
           <w:rPr>
             <w:webHidden/>
           </w:rPr>
-          <w:instrText xml:space="preserve"> PAGEREF _Toc125968157 \h </w:instrText>
+          <w:instrText xml:space="preserve"> PAGEREF _Toc126158196 \h </w:instrText>
         </w:r>
         <w:r>
           <w:rPr>
@@ -559,7 +559,7 @@
           <w:rPr>
             <w:webHidden/>
           </w:rPr>
-          <w:t>4</w:t>
+          <w:t>5</w:t>
         </w:r>
         <w:r>
           <w:rPr>
@@ -584,7 +584,7 @@
           <w:lang w:val="fr-CH" w:eastAsia="fr-CH"/>
         </w:rPr>
       </w:pPr>
-      <w:hyperlink w:anchor="_Toc125968158" w:history="1">
+      <w:hyperlink w:anchor="_Toc126158197" w:history="1">
         <w:r>
           <w:rPr>
             <w:rStyle w:val="Lienhypertexte"/>
@@ -630,7 +630,7 @@
             <w:noProof/>
             <w:webHidden/>
           </w:rPr>
-          <w:instrText xml:space="preserve"> PAGEREF _Toc125968158 \h </w:instrText>
+          <w:instrText xml:space="preserve"> PAGEREF _Toc126158197 \h </w:instrText>
         </w:r>
         <w:r>
           <w:rPr>
@@ -650,7 +650,7 @@
             <w:noProof/>
             <w:webHidden/>
           </w:rPr>
-          <w:t>4</w:t>
+          <w:t>5</w:t>
         </w:r>
         <w:r>
           <w:rPr>
@@ -676,7 +676,7 @@
           <w:lang w:val="fr-CH" w:eastAsia="fr-CH"/>
         </w:rPr>
       </w:pPr>
-      <w:hyperlink w:anchor="_Toc125968159" w:history="1">
+      <w:hyperlink w:anchor="_Toc126158198" w:history="1">
         <w:r>
           <w:rPr>
             <w:rStyle w:val="Lienhypertexte"/>
@@ -722,7 +722,7 @@
             <w:noProof/>
             <w:webHidden/>
           </w:rPr>
-          <w:instrText xml:space="preserve"> PAGEREF _Toc125968159 \h </w:instrText>
+          <w:instrText xml:space="preserve"> PAGEREF _Toc126158198 \h </w:instrText>
         </w:r>
         <w:r>
           <w:rPr>
@@ -742,7 +742,7 @@
             <w:noProof/>
             <w:webHidden/>
           </w:rPr>
-          <w:t>4</w:t>
+          <w:t>5</w:t>
         </w:r>
         <w:r>
           <w:rPr>
@@ -768,7 +768,7 @@
           <w:lang w:val="fr-CH" w:eastAsia="fr-CH"/>
         </w:rPr>
       </w:pPr>
-      <w:hyperlink w:anchor="_Toc125968160" w:history="1">
+      <w:hyperlink w:anchor="_Toc126158199" w:history="1">
         <w:r>
           <w:rPr>
             <w:rStyle w:val="Lienhypertexte"/>
@@ -814,7 +814,7 @@
             <w:noProof/>
             <w:webHidden/>
           </w:rPr>
-          <w:instrText xml:space="preserve"> PAGEREF _Toc125968160 \h </w:instrText>
+          <w:instrText xml:space="preserve"> PAGEREF _Toc126158199 \h </w:instrText>
         </w:r>
         <w:r>
           <w:rPr>
@@ -834,7 +834,7 @@
             <w:noProof/>
             <w:webHidden/>
           </w:rPr>
-          <w:t>5</w:t>
+          <w:t>6</w:t>
         </w:r>
         <w:r>
           <w:rPr>
@@ -860,7 +860,7 @@
           <w:lang w:val="fr-CH" w:eastAsia="fr-CH"/>
         </w:rPr>
       </w:pPr>
-      <w:hyperlink w:anchor="_Toc125968161" w:history="1">
+      <w:hyperlink w:anchor="_Toc126158200" w:history="1">
         <w:r>
           <w:rPr>
             <w:rStyle w:val="Lienhypertexte"/>
@@ -906,7 +906,7 @@
             <w:noProof/>
             <w:webHidden/>
           </w:rPr>
-          <w:instrText xml:space="preserve"> PAGEREF _Toc125968161 \h </w:instrText>
+          <w:instrText xml:space="preserve"> PAGEREF _Toc126158200 \h </w:instrText>
         </w:r>
         <w:r>
           <w:rPr>
@@ -926,7 +926,7 @@
             <w:noProof/>
             <w:webHidden/>
           </w:rPr>
-          <w:t>5</w:t>
+          <w:t>6</w:t>
         </w:r>
         <w:r>
           <w:rPr>
@@ -952,7 +952,7 @@
           <w:lang w:val="fr-CH" w:eastAsia="fr-CH"/>
         </w:rPr>
       </w:pPr>
-      <w:hyperlink w:anchor="_Toc125968162" w:history="1">
+      <w:hyperlink w:anchor="_Toc126158201" w:history="1">
         <w:r>
           <w:rPr>
             <w:rStyle w:val="Lienhypertexte"/>
@@ -998,7 +998,7 @@
             <w:noProof/>
             <w:webHidden/>
           </w:rPr>
-          <w:instrText xml:space="preserve"> PAGEREF _Toc125968162 \h </w:instrText>
+          <w:instrText xml:space="preserve"> PAGEREF _Toc126158201 \h </w:instrText>
         </w:r>
         <w:r>
           <w:rPr>
@@ -1018,7 +1018,7 @@
             <w:noProof/>
             <w:webHidden/>
           </w:rPr>
-          <w:t>5</w:t>
+          <w:t>6</w:t>
         </w:r>
         <w:r>
           <w:rPr>
@@ -1039,7 +1039,7 @@
           <w:lang w:val="fr-CH" w:eastAsia="fr-CH"/>
         </w:rPr>
       </w:pPr>
-      <w:hyperlink w:anchor="_Toc125968163" w:history="1">
+      <w:hyperlink w:anchor="_Toc126158202" w:history="1">
         <w:r>
           <w:rPr>
             <w:rStyle w:val="Lienhypertexte"/>
@@ -1077,7 +1077,7 @@
           <w:rPr>
             <w:webHidden/>
           </w:rPr>
-          <w:instrText xml:space="preserve"> PAGEREF _Toc125968163 \h </w:instrText>
+          <w:instrText xml:space="preserve"> PAGEREF _Toc126158202 \h </w:instrText>
         </w:r>
         <w:r>
           <w:rPr>
@@ -1094,7 +1094,7 @@
           <w:rPr>
             <w:webHidden/>
           </w:rPr>
-          <w:t>5</w:t>
+          <w:t>7</w:t>
         </w:r>
         <w:r>
           <w:rPr>
@@ -1119,7 +1119,7 @@
           <w:lang w:val="fr-CH" w:eastAsia="fr-CH"/>
         </w:rPr>
       </w:pPr>
-      <w:hyperlink w:anchor="_Toc125968164" w:history="1">
+      <w:hyperlink w:anchor="_Toc126158203" w:history="1">
         <w:r>
           <w:rPr>
             <w:rStyle w:val="Lienhypertexte"/>
@@ -1165,7 +1165,7 @@
             <w:noProof/>
             <w:webHidden/>
           </w:rPr>
-          <w:instrText xml:space="preserve"> PAGEREF _Toc125968164 \h </w:instrText>
+          <w:instrText xml:space="preserve"> PAGEREF _Toc126158203 \h </w:instrText>
         </w:r>
         <w:r>
           <w:rPr>
@@ -1185,7 +1185,7 @@
             <w:noProof/>
             <w:webHidden/>
           </w:rPr>
-          <w:t>5</w:t>
+          <w:t>7</w:t>
         </w:r>
         <w:r>
           <w:rPr>
@@ -1211,7 +1211,7 @@
           <w:lang w:val="fr-CH" w:eastAsia="fr-CH"/>
         </w:rPr>
       </w:pPr>
-      <w:hyperlink w:anchor="_Toc125968165" w:history="1">
+      <w:hyperlink w:anchor="_Toc126158204" w:history="1">
         <w:r>
           <w:rPr>
             <w:rStyle w:val="Lienhypertexte"/>
@@ -1257,7 +1257,7 @@
             <w:noProof/>
             <w:webHidden/>
           </w:rPr>
-          <w:instrText xml:space="preserve"> PAGEREF _Toc125968165 \h </w:instrText>
+          <w:instrText xml:space="preserve"> PAGEREF _Toc126158204 \h </w:instrText>
         </w:r>
         <w:r>
           <w:rPr>
@@ -1277,7 +1277,7 @@
             <w:noProof/>
             <w:webHidden/>
           </w:rPr>
-          <w:t>6</w:t>
+          <w:t>7</w:t>
         </w:r>
         <w:r>
           <w:rPr>
@@ -1303,7 +1303,7 @@
           <w:lang w:val="fr-CH" w:eastAsia="fr-CH"/>
         </w:rPr>
       </w:pPr>
-      <w:hyperlink w:anchor="_Toc125968166" w:history="1">
+      <w:hyperlink w:anchor="_Toc126158205" w:history="1">
         <w:r>
           <w:rPr>
             <w:rStyle w:val="Lienhypertexte"/>
@@ -1349,7 +1349,7 @@
             <w:noProof/>
             <w:webHidden/>
           </w:rPr>
-          <w:instrText xml:space="preserve"> PAGEREF _Toc125968166 \h </w:instrText>
+          <w:instrText xml:space="preserve"> PAGEREF _Toc126158205 \h </w:instrText>
         </w:r>
         <w:r>
           <w:rPr>
@@ -1369,7 +1369,7 @@
             <w:noProof/>
             <w:webHidden/>
           </w:rPr>
-          <w:t>6</w:t>
+          <w:t>7</w:t>
         </w:r>
         <w:r>
           <w:rPr>
@@ -1395,7 +1395,7 @@
           <w:lang w:val="fr-CH" w:eastAsia="fr-CH"/>
         </w:rPr>
       </w:pPr>
-      <w:hyperlink w:anchor="_Toc125968167" w:history="1">
+      <w:hyperlink w:anchor="_Toc126158206" w:history="1">
         <w:r>
           <w:rPr>
             <w:rStyle w:val="Lienhypertexte"/>
@@ -1441,7 +1441,7 @@
             <w:noProof/>
             <w:webHidden/>
           </w:rPr>
-          <w:instrText xml:space="preserve"> PAGEREF _Toc125968167 \h </w:instrText>
+          <w:instrText xml:space="preserve"> PAGEREF _Toc126158206 \h </w:instrText>
         </w:r>
         <w:r>
           <w:rPr>
@@ -1461,7 +1461,7 @@
             <w:noProof/>
             <w:webHidden/>
           </w:rPr>
-          <w:t>6</w:t>
+          <w:t>7</w:t>
         </w:r>
         <w:r>
           <w:rPr>
@@ -1482,7 +1482,7 @@
           <w:lang w:val="fr-CH" w:eastAsia="fr-CH"/>
         </w:rPr>
       </w:pPr>
-      <w:hyperlink w:anchor="_Toc125968168" w:history="1">
+      <w:hyperlink w:anchor="_Toc126158207" w:history="1">
         <w:r>
           <w:rPr>
             <w:rStyle w:val="Lienhypertexte"/>
@@ -1520,7 +1520,7 @@
           <w:rPr>
             <w:webHidden/>
           </w:rPr>
-          <w:instrText xml:space="preserve"> PAGEREF _Toc125968168 \h </w:instrText>
+          <w:instrText xml:space="preserve"> PAGEREF _Toc126158207 \h </w:instrText>
         </w:r>
         <w:r>
           <w:rPr>
@@ -1537,7 +1537,7 @@
           <w:rPr>
             <w:webHidden/>
           </w:rPr>
-          <w:t>6</w:t>
+          <w:t>8</w:t>
         </w:r>
         <w:r>
           <w:rPr>
@@ -1557,7 +1557,7 @@
           <w:lang w:val="fr-CH" w:eastAsia="fr-CH"/>
         </w:rPr>
       </w:pPr>
-      <w:hyperlink w:anchor="_Toc125968169" w:history="1">
+      <w:hyperlink w:anchor="_Toc126158208" w:history="1">
         <w:r>
           <w:rPr>
             <w:rStyle w:val="Lienhypertexte"/>
@@ -1595,7 +1595,7 @@
           <w:rPr>
             <w:webHidden/>
           </w:rPr>
-          <w:instrText xml:space="preserve"> PAGEREF _Toc125968169 \h </w:instrText>
+          <w:instrText xml:space="preserve"> PAGEREF _Toc126158208 \h </w:instrText>
         </w:r>
         <w:r>
           <w:rPr>
@@ -1612,7 +1612,7 @@
           <w:rPr>
             <w:webHidden/>
           </w:rPr>
-          <w:t>8</w:t>
+          <w:t>9</w:t>
         </w:r>
         <w:r>
           <w:rPr>
@@ -1637,7 +1637,7 @@
           <w:lang w:val="fr-CH" w:eastAsia="fr-CH"/>
         </w:rPr>
       </w:pPr>
-      <w:hyperlink w:anchor="_Toc125968170" w:history="1">
+      <w:hyperlink w:anchor="_Toc126158209" w:history="1">
         <w:r>
           <w:rPr>
             <w:rStyle w:val="Lienhypertexte"/>
@@ -1683,7 +1683,7 @@
             <w:noProof/>
             <w:webHidden/>
           </w:rPr>
-          <w:instrText xml:space="preserve"> PAGEREF _Toc125968170 \h </w:instrText>
+          <w:instrText xml:space="preserve"> PAGEREF _Toc126158209 \h </w:instrText>
         </w:r>
         <w:r>
           <w:rPr>
@@ -1703,7 +1703,7 @@
             <w:noProof/>
             <w:webHidden/>
           </w:rPr>
-          <w:t>8</w:t>
+          <w:t>9</w:t>
         </w:r>
         <w:r>
           <w:rPr>
@@ -1729,7 +1729,7 @@
           <w:lang w:val="fr-CH" w:eastAsia="fr-CH"/>
         </w:rPr>
       </w:pPr>
-      <w:hyperlink w:anchor="_Toc125968171" w:history="1">
+      <w:hyperlink w:anchor="_Toc126158210" w:history="1">
         <w:r>
           <w:rPr>
             <w:rStyle w:val="Lienhypertexte"/>
@@ -1775,7 +1775,7 @@
             <w:noProof/>
             <w:webHidden/>
           </w:rPr>
-          <w:instrText xml:space="preserve"> PAGEREF _Toc125968171 \h </w:instrText>
+          <w:instrText xml:space="preserve"> PAGEREF _Toc126158210 \h </w:instrText>
         </w:r>
         <w:r>
           <w:rPr>
@@ -1795,7 +1795,7 @@
             <w:noProof/>
             <w:webHidden/>
           </w:rPr>
-          <w:t>8</w:t>
+          <w:t>9</w:t>
         </w:r>
         <w:r>
           <w:rPr>
@@ -1821,90 +1821,55 @@
           <w:lang w:val="fr-CH" w:eastAsia="fr-CH"/>
         </w:rPr>
       </w:pPr>
-      <w:hyperlink w:anchor="_Toc125968172" w:history="1">
-        <w:r>
-          <w:rPr>
-            <w:rStyle w:val="Lienhypertexte"/>
-            <w:iCs/>
-            <w:noProof/>
-          </w:rPr>
-          <w:t>5.3</w:t>
-        </w:r>
-        <w:r>
-          <w:rPr>
-            <w:rFonts w:asciiTheme="minorHAnsi" w:eastAsiaTheme="minorEastAsia" w:hAnsiTheme="minorHAnsi" w:cstheme="minorBidi"/>
-            <w:noProof/>
-            <w:sz w:val="22"/>
-            <w:szCs w:val="22"/>
-            <w:lang w:val="fr-CH" w:eastAsia="fr-CH"/>
-          </w:rPr>
-          <w:tab/>
-        </w:r>
-        <w:r>
-          <w:rPr>
-            <w:rStyle w:val="Lienhypertexte"/>
-            <w:iCs/>
-            <w:noProof/>
-          </w:rPr>
-          <w:t>Journal de travail</w:t>
-        </w:r>
-        <w:r>
-          <w:rPr>
-            <w:noProof/>
-            <w:webHidden/>
-          </w:rPr>
-          <w:tab/>
-        </w:r>
-        <w:r>
-          <w:rPr>
-            <w:noProof/>
-            <w:webHidden/>
-          </w:rPr>
-          <w:fldChar w:fldCharType="begin"/>
-        </w:r>
-        <w:r>
-          <w:rPr>
-            <w:noProof/>
-            <w:webHidden/>
-          </w:rPr>
-          <w:instrText xml:space="preserve"> PAGEREF _Toc125968172 \h </w:instrText>
-        </w:r>
-        <w:r>
-          <w:rPr>
-            <w:noProof/>
-            <w:webHidden/>
-          </w:rPr>
-        </w:r>
-        <w:r>
-          <w:rPr>
-            <w:noProof/>
-            <w:webHidden/>
-          </w:rPr>
-          <w:fldChar w:fldCharType="separate"/>
-        </w:r>
-        <w:r>
-          <w:rPr>
-            <w:noProof/>
-            <w:webHidden/>
-          </w:rPr>
-          <w:t>8</w:t>
-        </w:r>
-        <w:r>
-          <w:rPr>
-            <w:noProof/>
-            <w:webHidden/>
-          </w:rPr>
-          <w:fldChar w:fldCharType="end"/>
-        </w:r>
-      </w:hyperlink>
-    </w:p>
-    <w:p>
-      <w:pPr>
-        <w:pStyle w:val="TM2"/>
-        <w:tabs>
-          <w:tab w:val="left" w:pos="800"/>
-          <w:tab w:val="right" w:leader="dot" w:pos="9060"/>
-        </w:tabs>
+      <w:r>
+        <w:rPr>
+          <w:rStyle w:val="Lienhypertexte"/>
+          <w:noProof/>
+        </w:rPr>
+        <w:fldChar w:fldCharType="begin"/>
+      </w:r>
+      <w:r>
+        <w:rPr>
+          <w:rStyle w:val="Lienhypertexte"/>
+          <w:noProof/>
+        </w:rPr>
+        <w:instrText xml:space="preserve"> </w:instrText>
+      </w:r>
+      <w:r>
+        <w:rPr>
+          <w:noProof/>
+        </w:rPr>
+        <w:instrText>HYPERLINK \l "_Toc126158211"</w:instrText>
+      </w:r>
+      <w:r>
+        <w:rPr>
+          <w:rStyle w:val="Lienhypertexte"/>
+          <w:noProof/>
+        </w:rPr>
+        <w:instrText xml:space="preserve"> </w:instrText>
+      </w:r>
+      <w:r>
+        <w:rPr>
+          <w:rStyle w:val="Lienhypertexte"/>
+          <w:noProof/>
+        </w:rPr>
+      </w:r>
+      <w:r>
+        <w:rPr>
+          <w:rStyle w:val="Lienhypertexte"/>
+          <w:noProof/>
+        </w:rPr>
+        <w:fldChar w:fldCharType="separate"/>
+      </w:r>
+      <w:r>
+        <w:rPr>
+          <w:rStyle w:val="Lienhypertexte"/>
+          <w:iCs/>
+          <w:noProof/>
+        </w:rPr>
+        <w:t>5.3</w:t>
+      </w:r>
+      <w:r>
         <w:rPr>
           <w:rFonts w:asciiTheme="minorHAnsi" w:eastAsiaTheme="minorEastAsia" w:hAnsiTheme="minorHAnsi" w:cstheme="minorBidi"/>
           <w:noProof/>
@@ -1912,81 +1877,71 @@
           <w:szCs w:val="22"/>
           <w:lang w:val="fr-CH" w:eastAsia="fr-CH"/>
         </w:rPr>
-      </w:pPr>
-      <w:hyperlink w:anchor="_Toc125968173" w:history="1">
-        <w:r>
-          <w:rPr>
-            <w:rStyle w:val="Lienhypertexte"/>
-            <w:noProof/>
-          </w:rPr>
-          <w:t>5.4</w:t>
-        </w:r>
-        <w:r>
-          <w:rPr>
-            <w:rFonts w:asciiTheme="minorHAnsi" w:eastAsiaTheme="minorEastAsia" w:hAnsiTheme="minorHAnsi" w:cstheme="minorBidi"/>
-            <w:noProof/>
-            <w:sz w:val="22"/>
-            <w:szCs w:val="22"/>
-            <w:lang w:val="fr-CH" w:eastAsia="fr-CH"/>
-          </w:rPr>
-          <w:tab/>
-        </w:r>
-        <w:r>
-          <w:rPr>
-            <w:rStyle w:val="Lienhypertexte"/>
-            <w:noProof/>
-          </w:rPr>
-          <w:t>Planification détaillée</w:t>
-        </w:r>
-        <w:r>
-          <w:rPr>
-            <w:noProof/>
-            <w:webHidden/>
-          </w:rPr>
-          <w:tab/>
-        </w:r>
-        <w:r>
-          <w:rPr>
-            <w:noProof/>
-            <w:webHidden/>
-          </w:rPr>
-          <w:fldChar w:fldCharType="begin"/>
-        </w:r>
-        <w:r>
-          <w:rPr>
-            <w:noProof/>
-            <w:webHidden/>
-          </w:rPr>
-          <w:instrText xml:space="preserve"> PAGEREF _Toc125968173 \h </w:instrText>
-        </w:r>
-        <w:r>
-          <w:rPr>
-            <w:noProof/>
-            <w:webHidden/>
-          </w:rPr>
-        </w:r>
-        <w:r>
-          <w:rPr>
-            <w:noProof/>
-            <w:webHidden/>
-          </w:rPr>
-          <w:fldChar w:fldCharType="separate"/>
-        </w:r>
-        <w:r>
-          <w:rPr>
-            <w:noProof/>
-            <w:webHidden/>
-          </w:rPr>
-          <w:t>9</w:t>
-        </w:r>
-        <w:r>
-          <w:rPr>
-            <w:noProof/>
-            <w:webHidden/>
-          </w:rPr>
-          <w:fldChar w:fldCharType="end"/>
-        </w:r>
-      </w:hyperlink>
+        <w:tab/>
+      </w:r>
+      <w:r>
+        <w:rPr>
+          <w:rStyle w:val="Lienhypertexte"/>
+          <w:iCs/>
+          <w:noProof/>
+        </w:rPr>
+        <w:t>Journal de travail</w:t>
+      </w:r>
+      <w:r>
+        <w:rPr>
+          <w:noProof/>
+          <w:webHidden/>
+        </w:rPr>
+        <w:tab/>
+      </w:r>
+      <w:r>
+        <w:rPr>
+          <w:noProof/>
+          <w:webHidden/>
+        </w:rPr>
+        <w:fldChar w:fldCharType="begin"/>
+      </w:r>
+      <w:r>
+        <w:rPr>
+          <w:noProof/>
+          <w:webHidden/>
+        </w:rPr>
+        <w:instrText xml:space="preserve"> PAGEREF _Toc126158211 \h </w:instrText>
+      </w:r>
+      <w:r>
+        <w:rPr>
+          <w:noProof/>
+          <w:webHidden/>
+        </w:rPr>
+      </w:r>
+      <w:r>
+        <w:rPr>
+          <w:noProof/>
+          <w:webHidden/>
+        </w:rPr>
+        <w:fldChar w:fldCharType="separate"/>
+      </w:r>
+      <w:r>
+        <w:rPr>
+          <w:noProof/>
+          <w:webHidden/>
+        </w:rPr>
+        <w:t>9</w:t>
+      </w:r>
+      <w:r>
+        <w:rPr>
+          <w:noProof/>
+          <w:webHidden/>
+        </w:rPr>
+        <w:fldChar w:fldCharType="end"/>
+      </w:r>
+      <w:r>
+        <w:rPr>
+          <w:rStyle w:val="Lienhypertexte"/>
+          <w:noProof/>
+        </w:rPr>
+        <w:fldChar w:fldCharType="end"/>
+      </w:r>
     </w:p>
     <w:p>
       <w:pPr>
@@ -2003,90 +1958,54 @@
           <w:lang w:val="fr-CH" w:eastAsia="fr-CH"/>
         </w:rPr>
       </w:pPr>
-      <w:hyperlink w:anchor="_Toc125968174" w:history="1">
-        <w:r>
-          <w:rPr>
-            <w:rStyle w:val="Lienhypertexte"/>
-            <w:iCs/>
-            <w:noProof/>
-          </w:rPr>
-          <w:t>5.5</w:t>
-        </w:r>
-        <w:r>
-          <w:rPr>
-            <w:rFonts w:asciiTheme="minorHAnsi" w:eastAsiaTheme="minorEastAsia" w:hAnsiTheme="minorHAnsi" w:cstheme="minorBidi"/>
-            <w:noProof/>
-            <w:sz w:val="22"/>
-            <w:szCs w:val="22"/>
-            <w:lang w:val="fr-CH" w:eastAsia="fr-CH"/>
-          </w:rPr>
-          <w:tab/>
-        </w:r>
-        <w:r>
-          <w:rPr>
-            <w:rStyle w:val="Lienhypertexte"/>
-            <w:iCs/>
-            <w:noProof/>
-          </w:rPr>
-          <w:t>Manuel d'Installation</w:t>
-        </w:r>
-        <w:r>
-          <w:rPr>
-            <w:noProof/>
-            <w:webHidden/>
-          </w:rPr>
-          <w:tab/>
-        </w:r>
-        <w:r>
-          <w:rPr>
-            <w:noProof/>
-            <w:webHidden/>
-          </w:rPr>
-          <w:fldChar w:fldCharType="begin"/>
-        </w:r>
-        <w:r>
-          <w:rPr>
-            <w:noProof/>
-            <w:webHidden/>
-          </w:rPr>
-          <w:instrText xml:space="preserve"> PAGEREF _Toc125968174 \h </w:instrText>
-        </w:r>
-        <w:r>
-          <w:rPr>
-            <w:noProof/>
-            <w:webHidden/>
-          </w:rPr>
-        </w:r>
-        <w:r>
-          <w:rPr>
-            <w:noProof/>
-            <w:webHidden/>
-          </w:rPr>
-          <w:fldChar w:fldCharType="separate"/>
-        </w:r>
-        <w:r>
-          <w:rPr>
-            <w:noProof/>
-            <w:webHidden/>
-          </w:rPr>
-          <w:t>12</w:t>
-        </w:r>
-        <w:r>
-          <w:rPr>
-            <w:noProof/>
-            <w:webHidden/>
-          </w:rPr>
-          <w:fldChar w:fldCharType="end"/>
-        </w:r>
-      </w:hyperlink>
-    </w:p>
-    <w:p>
-      <w:pPr>
-        <w:pStyle w:val="TM2"/>
-        <w:tabs>
-          <w:tab w:val="left" w:pos="800"/>
-          <w:tab w:val="right" w:leader="dot" w:pos="9060"/>
-        </w:tabs>
+      <w:r>
+        <w:rPr>
+          <w:rStyle w:val="Lienhypertexte"/>
+          <w:noProof/>
+        </w:rPr>
+        <w:fldChar w:fldCharType="begin"/>
+      </w:r>
+      <w:r>
+        <w:rPr>
+          <w:rStyle w:val="Lienhypertexte"/>
+          <w:noProof/>
+        </w:rPr>
+        <w:instrText xml:space="preserve"> </w:instrText>
+      </w:r>
+      <w:r>
+        <w:rPr>
+          <w:noProof/>
+        </w:rPr>
+        <w:instrText>HYPERLINK \l "_Toc126158212"</w:instrText>
+      </w:r>
+      <w:r>
+        <w:rPr>
+          <w:rStyle w:val="Lienhypertexte"/>
+          <w:noProof/>
+        </w:rPr>
+        <w:instrText xml:space="preserve"> </w:instrText>
+      </w:r>
+      <w:r>
+        <w:rPr>
+          <w:rStyle w:val="Lienhypertexte"/>
+          <w:noProof/>
+        </w:rPr>
+      </w:r>
+      <w:r>
+        <w:rPr>
+          <w:rStyle w:val="Lienhypertexte"/>
+          <w:noProof/>
+        </w:rPr>
+        <w:fldChar w:fldCharType="separate"/>
+      </w:r>
+      <w:r>
+        <w:rPr>
+          <w:rStyle w:val="Lienhypertexte"/>
+          <w:noProof/>
+        </w:rPr>
+        <w:t>5.4</w:t>
+      </w:r>
+      <w:r>
         <w:rPr>
           <w:rFonts w:asciiTheme="minorHAnsi" w:eastAsiaTheme="minorEastAsia" w:hAnsiTheme="minorHAnsi" w:cstheme="minorBidi"/>
           <w:noProof/>
@@ -2094,83 +2013,70 @@
           <w:szCs w:val="22"/>
           <w:lang w:val="fr-CH" w:eastAsia="fr-CH"/>
         </w:rPr>
-      </w:pPr>
-      <w:hyperlink w:anchor="_Toc125968175" w:history="1">
-        <w:r>
-          <w:rPr>
-            <w:rStyle w:val="Lienhypertexte"/>
-            <w:iCs/>
-            <w:noProof/>
-          </w:rPr>
-          <w:t>5.6</w:t>
-        </w:r>
-        <w:r>
-          <w:rPr>
-            <w:rFonts w:asciiTheme="minorHAnsi" w:eastAsiaTheme="minorEastAsia" w:hAnsiTheme="minorHAnsi" w:cstheme="minorBidi"/>
-            <w:noProof/>
-            <w:sz w:val="22"/>
-            <w:szCs w:val="22"/>
-            <w:lang w:val="fr-CH" w:eastAsia="fr-CH"/>
-          </w:rPr>
-          <w:tab/>
-        </w:r>
-        <w:r>
-          <w:rPr>
-            <w:rStyle w:val="Lienhypertexte"/>
-            <w:iCs/>
-            <w:noProof/>
-          </w:rPr>
-          <w:t>Manuel d'Utilisation</w:t>
-        </w:r>
-        <w:r>
-          <w:rPr>
-            <w:noProof/>
-            <w:webHidden/>
-          </w:rPr>
-          <w:tab/>
-        </w:r>
-        <w:r>
-          <w:rPr>
-            <w:noProof/>
-            <w:webHidden/>
-          </w:rPr>
-          <w:fldChar w:fldCharType="begin"/>
-        </w:r>
-        <w:r>
-          <w:rPr>
-            <w:noProof/>
-            <w:webHidden/>
-          </w:rPr>
-          <w:instrText xml:space="preserve"> PAGEREF _Toc125968175 \h </w:instrText>
-        </w:r>
-        <w:r>
-          <w:rPr>
-            <w:noProof/>
-            <w:webHidden/>
-          </w:rPr>
-        </w:r>
-        <w:r>
-          <w:rPr>
-            <w:noProof/>
-            <w:webHidden/>
-          </w:rPr>
-          <w:fldChar w:fldCharType="separate"/>
-        </w:r>
-        <w:r>
-          <w:rPr>
-            <w:noProof/>
-            <w:webHidden/>
-          </w:rPr>
-          <w:t>12</w:t>
-        </w:r>
-        <w:r>
-          <w:rPr>
-            <w:noProof/>
-            <w:webHidden/>
-          </w:rPr>
-          <w:fldChar w:fldCharType="end"/>
-        </w:r>
-      </w:hyperlink>
+        <w:tab/>
+      </w:r>
+      <w:r>
+        <w:rPr>
+          <w:rStyle w:val="Lienhypertexte"/>
+          <w:noProof/>
+        </w:rPr>
+        <w:t>Planification détaillée</w:t>
+      </w:r>
+      <w:r>
+        <w:rPr>
+          <w:noProof/>
+          <w:webHidden/>
+        </w:rPr>
+        <w:tab/>
+      </w:r>
+      <w:r>
+        <w:rPr>
+          <w:noProof/>
+          <w:webHidden/>
+        </w:rPr>
+        <w:fldChar w:fldCharType="begin"/>
+      </w:r>
+      <w:r>
+        <w:rPr>
+          <w:noProof/>
+          <w:webHidden/>
+        </w:rPr>
+        <w:instrText xml:space="preserve"> PAGEREF _Toc126158212 \h </w:instrText>
+      </w:r>
+      <w:r>
+        <w:rPr>
+          <w:noProof/>
+          <w:webHidden/>
+        </w:rPr>
+      </w:r>
+      <w:r>
+        <w:rPr>
+          <w:noProof/>
+          <w:webHidden/>
+        </w:rPr>
+        <w:fldChar w:fldCharType="separate"/>
+      </w:r>
+      <w:r>
+        <w:rPr>
+          <w:noProof/>
+          <w:webHidden/>
+        </w:rPr>
+        <w:t>10</w:t>
+      </w:r>
+      <w:r>
+        <w:rPr>
+          <w:noProof/>
+          <w:webHidden/>
+        </w:rPr>
+        <w:fldChar w:fldCharType="end"/>
+      </w:r>
+      <w:r>
+        <w:rPr>
+          <w:rStyle w:val="Lienhypertexte"/>
+          <w:noProof/>
+        </w:rPr>
+        <w:fldChar w:fldCharType="end"/>
+      </w:r>
     </w:p>
     <w:p>
       <w:pPr>
@@ -2187,82 +2093,536 @@
           <w:lang w:val="fr-CH" w:eastAsia="fr-CH"/>
         </w:rPr>
       </w:pPr>
-      <w:hyperlink w:anchor="_Toc125968176" w:history="1">
-        <w:r>
-          <w:rPr>
-            <w:rStyle w:val="Lienhypertexte"/>
-            <w:iCs/>
-            <w:noProof/>
-          </w:rPr>
-          <w:t>5.7</w:t>
-        </w:r>
-        <w:r>
-          <w:rPr>
-            <w:rFonts w:asciiTheme="minorHAnsi" w:eastAsiaTheme="minorEastAsia" w:hAnsiTheme="minorHAnsi" w:cstheme="minorBidi"/>
-            <w:noProof/>
-            <w:sz w:val="22"/>
-            <w:szCs w:val="22"/>
-            <w:lang w:val="fr-CH" w:eastAsia="fr-CH"/>
-          </w:rPr>
-          <w:tab/>
-        </w:r>
-        <w:r>
-          <w:rPr>
-            <w:rStyle w:val="Lienhypertexte"/>
-            <w:iCs/>
-            <w:noProof/>
-          </w:rPr>
-          <w:t>Archives du projet</w:t>
-        </w:r>
-        <w:r>
-          <w:rPr>
-            <w:noProof/>
-            <w:webHidden/>
-          </w:rPr>
-          <w:tab/>
-        </w:r>
-        <w:r>
-          <w:rPr>
-            <w:noProof/>
-            <w:webHidden/>
-          </w:rPr>
-          <w:fldChar w:fldCharType="begin"/>
-        </w:r>
-        <w:r>
-          <w:rPr>
-            <w:noProof/>
-            <w:webHidden/>
-          </w:rPr>
-          <w:instrText xml:space="preserve"> PAGEREF _Toc125968176 \h </w:instrText>
-        </w:r>
-        <w:r>
-          <w:rPr>
-            <w:noProof/>
-            <w:webHidden/>
-          </w:rPr>
-        </w:r>
-        <w:r>
-          <w:rPr>
-            <w:noProof/>
-            <w:webHidden/>
-          </w:rPr>
-          <w:fldChar w:fldCharType="separate"/>
-        </w:r>
-        <w:r>
-          <w:rPr>
-            <w:noProof/>
-            <w:webHidden/>
-          </w:rPr>
-          <w:t>12</w:t>
-        </w:r>
-        <w:r>
-          <w:rPr>
-            <w:noProof/>
-            <w:webHidden/>
-          </w:rPr>
-          <w:fldChar w:fldCharType="end"/>
-        </w:r>
-      </w:hyperlink>
+      <w:r>
+        <w:rPr>
+          <w:rStyle w:val="Lienhypertexte"/>
+          <w:noProof/>
+        </w:rPr>
+        <w:fldChar w:fldCharType="begin"/>
+      </w:r>
+      <w:r>
+        <w:rPr>
+          <w:rStyle w:val="Lienhypertexte"/>
+          <w:noProof/>
+        </w:rPr>
+        <w:instrText xml:space="preserve"> </w:instrText>
+      </w:r>
+      <w:r>
+        <w:rPr>
+          <w:noProof/>
+        </w:rPr>
+        <w:instrText>HYPERLINK \l "_Toc126158213"</w:instrText>
+      </w:r>
+      <w:r>
+        <w:rPr>
+          <w:rStyle w:val="Lienhypertexte"/>
+          <w:noProof/>
+        </w:rPr>
+        <w:instrText xml:space="preserve"> </w:instrText>
+      </w:r>
+      <w:r>
+        <w:rPr>
+          <w:rStyle w:val="Lienhypertexte"/>
+          <w:noProof/>
+        </w:rPr>
+      </w:r>
+      <w:r>
+        <w:rPr>
+          <w:rStyle w:val="Lienhypertexte"/>
+          <w:noProof/>
+        </w:rPr>
+        <w:fldChar w:fldCharType="separate"/>
+      </w:r>
+      <w:r>
+        <w:rPr>
+          <w:rStyle w:val="Lienhypertexte"/>
+          <w:noProof/>
+        </w:rPr>
+        <w:t>5.5</w:t>
+      </w:r>
+      <w:r>
+        <w:rPr>
+          <w:rFonts w:asciiTheme="minorHAnsi" w:eastAsiaTheme="minorEastAsia" w:hAnsiTheme="minorHAnsi" w:cstheme="minorBidi"/>
+          <w:noProof/>
+          <w:sz w:val="22"/>
+          <w:szCs w:val="22"/>
+          <w:lang w:val="fr-CH" w:eastAsia="fr-CH"/>
+        </w:rPr>
+        <w:tab/>
+      </w:r>
+      <w:r>
+        <w:rPr>
+          <w:rStyle w:val="Lienhypertexte"/>
+          <w:noProof/>
+        </w:rPr>
+        <w:t>MCD et MLD</w:t>
+      </w:r>
+      <w:r>
+        <w:rPr>
+          <w:noProof/>
+          <w:webHidden/>
+        </w:rPr>
+        <w:tab/>
+      </w:r>
+      <w:r>
+        <w:rPr>
+          <w:noProof/>
+          <w:webHidden/>
+        </w:rPr>
+        <w:fldChar w:fldCharType="begin"/>
+      </w:r>
+      <w:r>
+        <w:rPr>
+          <w:noProof/>
+          <w:webHidden/>
+        </w:rPr>
+        <w:instrText xml:space="preserve"> PAGEREF _Toc126158213 \h </w:instrText>
+      </w:r>
+      <w:r>
+        <w:rPr>
+          <w:noProof/>
+          <w:webHidden/>
+        </w:rPr>
+      </w:r>
+      <w:r>
+        <w:rPr>
+          <w:noProof/>
+          <w:webHidden/>
+        </w:rPr>
+        <w:fldChar w:fldCharType="separate"/>
+      </w:r>
+      <w:r>
+        <w:rPr>
+          <w:noProof/>
+          <w:webHidden/>
+        </w:rPr>
+        <w:t>13</w:t>
+      </w:r>
+      <w:r>
+        <w:rPr>
+          <w:noProof/>
+          <w:webHidden/>
+        </w:rPr>
+        <w:fldChar w:fldCharType="end"/>
+      </w:r>
+      <w:r>
+        <w:rPr>
+          <w:rStyle w:val="Lienhypertexte"/>
+          <w:noProof/>
+        </w:rPr>
+        <w:fldChar w:fldCharType="end"/>
+      </w:r>
+    </w:p>
+    <w:p>
+      <w:pPr>
+        <w:pStyle w:val="TM2"/>
+        <w:tabs>
+          <w:tab w:val="left" w:pos="800"/>
+          <w:tab w:val="right" w:leader="dot" w:pos="9060"/>
+        </w:tabs>
+        <w:rPr>
+          <w:rFonts w:asciiTheme="minorHAnsi" w:eastAsiaTheme="minorEastAsia" w:hAnsiTheme="minorHAnsi" w:cstheme="minorBidi"/>
+          <w:noProof/>
+          <w:sz w:val="22"/>
+          <w:szCs w:val="22"/>
+          <w:lang w:val="fr-CH" w:eastAsia="fr-CH"/>
+        </w:rPr>
+      </w:pPr>
+      <w:r>
+        <w:rPr>
+          <w:rStyle w:val="Lienhypertexte"/>
+          <w:noProof/>
+        </w:rPr>
+        <w:fldChar w:fldCharType="begin"/>
+      </w:r>
+      <w:r>
+        <w:rPr>
+          <w:rStyle w:val="Lienhypertexte"/>
+          <w:noProof/>
+        </w:rPr>
+        <w:instrText xml:space="preserve"> </w:instrText>
+      </w:r>
+      <w:r>
+        <w:rPr>
+          <w:noProof/>
+        </w:rPr>
+        <w:instrText>HYPERLINK \l "_Toc126158214"</w:instrText>
+      </w:r>
+      <w:r>
+        <w:rPr>
+          <w:rStyle w:val="Lienhypertexte"/>
+          <w:noProof/>
+        </w:rPr>
+        <w:instrText xml:space="preserve"> </w:instrText>
+      </w:r>
+      <w:r>
+        <w:rPr>
+          <w:rStyle w:val="Lienhypertexte"/>
+          <w:noProof/>
+        </w:rPr>
+      </w:r>
+      <w:r>
+        <w:rPr>
+          <w:rStyle w:val="Lienhypertexte"/>
+          <w:noProof/>
+        </w:rPr>
+        <w:fldChar w:fldCharType="separate"/>
+      </w:r>
+      <w:r>
+        <w:rPr>
+          <w:rStyle w:val="Lienhypertexte"/>
+          <w:iCs/>
+          <w:noProof/>
+        </w:rPr>
+        <w:t>5.6</w:t>
+      </w:r>
+      <w:r>
+        <w:rPr>
+          <w:rFonts w:asciiTheme="minorHAnsi" w:eastAsiaTheme="minorEastAsia" w:hAnsiTheme="minorHAnsi" w:cstheme="minorBidi"/>
+          <w:noProof/>
+          <w:sz w:val="22"/>
+          <w:szCs w:val="22"/>
+          <w:lang w:val="fr-CH" w:eastAsia="fr-CH"/>
+        </w:rPr>
+        <w:tab/>
+      </w:r>
+      <w:r>
+        <w:rPr>
+          <w:rStyle w:val="Lienhypertexte"/>
+          <w:iCs/>
+          <w:noProof/>
+        </w:rPr>
+        <w:t>Manuel d'Installation</w:t>
+      </w:r>
+      <w:r>
+        <w:rPr>
+          <w:noProof/>
+          <w:webHidden/>
+        </w:rPr>
+        <w:tab/>
+      </w:r>
+      <w:r>
+        <w:rPr>
+          <w:noProof/>
+          <w:webHidden/>
+        </w:rPr>
+        <w:fldChar w:fldCharType="begin"/>
+      </w:r>
+      <w:r>
+        <w:rPr>
+          <w:noProof/>
+          <w:webHidden/>
+        </w:rPr>
+        <w:instrText xml:space="preserve"> PAGEREF _Toc126158214 \h </w:instrText>
+      </w:r>
+      <w:r>
+        <w:rPr>
+          <w:noProof/>
+          <w:webHidden/>
+        </w:rPr>
+      </w:r>
+      <w:r>
+        <w:rPr>
+          <w:noProof/>
+          <w:webHidden/>
+        </w:rPr>
+        <w:fldChar w:fldCharType="separate"/>
+      </w:r>
+      <w:r>
+        <w:rPr>
+          <w:noProof/>
+          <w:webHidden/>
+        </w:rPr>
+        <w:t>14</w:t>
+      </w:r>
+      <w:r>
+        <w:rPr>
+          <w:noProof/>
+          <w:webHidden/>
+        </w:rPr>
+        <w:fldChar w:fldCharType="end"/>
+      </w:r>
+      <w:r>
+        <w:rPr>
+          <w:rStyle w:val="Lienhypertexte"/>
+          <w:noProof/>
+        </w:rPr>
+        <w:fldChar w:fldCharType="end"/>
+      </w:r>
+    </w:p>
+    <w:p>
+      <w:pPr>
+        <w:pStyle w:val="TM2"/>
+        <w:tabs>
+          <w:tab w:val="left" w:pos="800"/>
+          <w:tab w:val="right" w:leader="dot" w:pos="9060"/>
+        </w:tabs>
+        <w:rPr>
+          <w:rFonts w:asciiTheme="minorHAnsi" w:eastAsiaTheme="minorEastAsia" w:hAnsiTheme="minorHAnsi" w:cstheme="minorBidi"/>
+          <w:noProof/>
+          <w:sz w:val="22"/>
+          <w:szCs w:val="22"/>
+          <w:lang w:val="fr-CH" w:eastAsia="fr-CH"/>
+        </w:rPr>
+      </w:pPr>
+      <w:r>
+        <w:rPr>
+          <w:rStyle w:val="Lienhypertexte"/>
+          <w:noProof/>
+        </w:rPr>
+        <w:fldChar w:fldCharType="begin"/>
+      </w:r>
+      <w:r>
+        <w:rPr>
+          <w:rStyle w:val="Lienhypertexte"/>
+          <w:noProof/>
+        </w:rPr>
+        <w:instrText xml:space="preserve"> </w:instrText>
+      </w:r>
+      <w:r>
+        <w:rPr>
+          <w:noProof/>
+        </w:rPr>
+        <w:instrText>HYPERLINK \l "_Toc126158215"</w:instrText>
+      </w:r>
+      <w:r>
+        <w:rPr>
+          <w:rStyle w:val="Lienhypertexte"/>
+          <w:noProof/>
+        </w:rPr>
+        <w:instrText xml:space="preserve"> </w:instrText>
+      </w:r>
+      <w:r>
+        <w:rPr>
+          <w:rStyle w:val="Lienhypertexte"/>
+          <w:noProof/>
+        </w:rPr>
+      </w:r>
+      <w:r>
+        <w:rPr>
+          <w:rStyle w:val="Lienhypertexte"/>
+          <w:noProof/>
+        </w:rPr>
+        <w:fldChar w:fldCharType="separate"/>
+      </w:r>
+      <w:r>
+        <w:rPr>
+          <w:rStyle w:val="Lienhypertexte"/>
+          <w:iCs/>
+          <w:noProof/>
+        </w:rPr>
+        <w:t>5.7</w:t>
+      </w:r>
+      <w:r>
+        <w:rPr>
+          <w:rFonts w:asciiTheme="minorHAnsi" w:eastAsiaTheme="minorEastAsia" w:hAnsiTheme="minorHAnsi" w:cstheme="minorBidi"/>
+          <w:noProof/>
+          <w:sz w:val="22"/>
+          <w:szCs w:val="22"/>
+          <w:lang w:val="fr-CH" w:eastAsia="fr-CH"/>
+        </w:rPr>
+        <w:tab/>
+      </w:r>
+      <w:r>
+        <w:rPr>
+          <w:rStyle w:val="Lienhypertexte"/>
+          <w:iCs/>
+          <w:noProof/>
+        </w:rPr>
+        <w:t>Manuel d'Utilisation</w:t>
+      </w:r>
+      <w:r>
+        <w:rPr>
+          <w:noProof/>
+          <w:webHidden/>
+        </w:rPr>
+        <w:tab/>
+      </w:r>
+      <w:r>
+        <w:rPr>
+          <w:noProof/>
+          <w:webHidden/>
+        </w:rPr>
+        <w:fldChar w:fldCharType="begin"/>
+      </w:r>
+      <w:r>
+        <w:rPr>
+          <w:noProof/>
+          <w:webHidden/>
+        </w:rPr>
+        <w:instrText xml:space="preserve"> PAGEREF _Toc126158215 \h </w:instrText>
+      </w:r>
+      <w:r>
+        <w:rPr>
+          <w:noProof/>
+          <w:webHidden/>
+        </w:rPr>
+      </w:r>
+      <w:r>
+        <w:rPr>
+          <w:noProof/>
+          <w:webHidden/>
+        </w:rPr>
+        <w:fldChar w:fldCharType="separate"/>
+      </w:r>
+      <w:r>
+        <w:rPr>
+          <w:noProof/>
+          <w:webHidden/>
+        </w:rPr>
+        <w:t>14</w:t>
+      </w:r>
+      <w:r>
+        <w:rPr>
+          <w:noProof/>
+          <w:webHidden/>
+        </w:rPr>
+        <w:fldChar w:fldCharType="end"/>
+      </w:r>
+      <w:r>
+        <w:rPr>
+          <w:rStyle w:val="Lienhypertexte"/>
+          <w:noProof/>
+        </w:rPr>
+        <w:fldChar w:fldCharType="end"/>
+      </w:r>
+    </w:p>
+    <w:p>
+      <w:pPr>
+        <w:pStyle w:val="TM2"/>
+        <w:tabs>
+          <w:tab w:val="left" w:pos="800"/>
+          <w:tab w:val="right" w:leader="dot" w:pos="9060"/>
+        </w:tabs>
+        <w:rPr>
+          <w:rFonts w:asciiTheme="minorHAnsi" w:eastAsiaTheme="minorEastAsia" w:hAnsiTheme="minorHAnsi" w:cstheme="minorBidi"/>
+          <w:noProof/>
+          <w:sz w:val="22"/>
+          <w:szCs w:val="22"/>
+          <w:lang w:val="fr-CH" w:eastAsia="fr-CH"/>
+        </w:rPr>
+      </w:pPr>
+      <w:r>
+        <w:rPr>
+          <w:rStyle w:val="Lienhypertexte"/>
+          <w:noProof/>
+        </w:rPr>
+        <w:fldChar w:fldCharType="begin"/>
+      </w:r>
+      <w:r>
+        <w:rPr>
+          <w:rStyle w:val="Lienhypertexte"/>
+          <w:noProof/>
+        </w:rPr>
+        <w:instrText xml:space="preserve"> </w:instrText>
+      </w:r>
+      <w:r>
+        <w:rPr>
+          <w:noProof/>
+        </w:rPr>
+        <w:instrText>HYPERLINK \l "_Toc126158216"</w:instrText>
+      </w:r>
+      <w:r>
+        <w:rPr>
+          <w:rStyle w:val="Lienhypertexte"/>
+          <w:noProof/>
+        </w:rPr>
+        <w:instrText xml:space="preserve"> </w:instrText>
+      </w:r>
+      <w:r>
+        <w:rPr>
+          <w:rStyle w:val="Lienhypertexte"/>
+          <w:noProof/>
+        </w:rPr>
+      </w:r>
+      <w:r>
+        <w:rPr>
+          <w:rStyle w:val="Lienhypertexte"/>
+          <w:noProof/>
+        </w:rPr>
+        <w:fldChar w:fldCharType="separate"/>
+      </w:r>
+      <w:r>
+        <w:rPr>
+          <w:rStyle w:val="Lienhypertexte"/>
+          <w:iCs/>
+          <w:noProof/>
+        </w:rPr>
+        <w:t>5.8</w:t>
+      </w:r>
+      <w:r>
+        <w:rPr>
+          <w:rFonts w:asciiTheme="minorHAnsi" w:eastAsiaTheme="minorEastAsia" w:hAnsiTheme="minorHAnsi" w:cstheme="minorBidi"/>
+          <w:noProof/>
+          <w:sz w:val="22"/>
+          <w:szCs w:val="22"/>
+          <w:lang w:val="fr-CH" w:eastAsia="fr-CH"/>
+        </w:rPr>
+        <w:tab/>
+      </w:r>
+      <w:r>
+        <w:rPr>
+          <w:rStyle w:val="Lienhypertexte"/>
+          <w:iCs/>
+          <w:noProof/>
+        </w:rPr>
+        <w:t>Archives du projet</w:t>
+      </w:r>
+      <w:r>
+        <w:rPr>
+          <w:noProof/>
+          <w:webHidden/>
+        </w:rPr>
+        <w:tab/>
+      </w:r>
+      <w:r>
+        <w:rPr>
+          <w:noProof/>
+          <w:webHidden/>
+        </w:rPr>
+        <w:fldChar w:fldCharType="begin"/>
+      </w:r>
+      <w:r>
+        <w:rPr>
+          <w:noProof/>
+          <w:webHidden/>
+        </w:rPr>
+        <w:instrText xml:space="preserve"> PAGEREF _Toc126158216 \h </w:instrText>
+      </w:r>
+      <w:r>
+        <w:rPr>
+          <w:noProof/>
+          <w:webHidden/>
+        </w:rPr>
+      </w:r>
+      <w:r>
+        <w:rPr>
+          <w:noProof/>
+          <w:webHidden/>
+        </w:rPr>
+        <w:fldChar w:fldCharType="separate"/>
+      </w:r>
+      <w:r>
+        <w:rPr>
+          <w:noProof/>
+          <w:webHidden/>
+        </w:rPr>
+        <w:t>14</w:t>
+      </w:r>
+      <w:r>
+        <w:rPr>
+          <w:noProof/>
+          <w:webHidden/>
+        </w:rPr>
+        <w:fldChar w:fldCharType="end"/>
+      </w:r>
+      <w:r>
+        <w:rPr>
+          <w:rStyle w:val="Lienhypertexte"/>
+          <w:noProof/>
+        </w:rPr>
+        <w:fldChar w:fldCharType="end"/>
+      </w:r>
     </w:p>
     <w:p>
       <w:r>
@@ -2288,7 +2648,7 @@
       <w:pPr>
         <w:pStyle w:val="Titre1"/>
       </w:pPr>
-      <w:bookmarkStart w:id="0" w:name="_Toc125968153"/>
+      <w:bookmarkStart w:id="0" w:name="_Toc126158192"/>
       <w:r>
         <w:lastRenderedPageBreak/>
         <w:t>Analyse prél</w:t>
@@ -2309,7 +2669,7 @@
           <w:iCs/>
         </w:rPr>
       </w:pPr>
-      <w:bookmarkStart w:id="1" w:name="_Toc125968154"/>
+      <w:bookmarkStart w:id="1" w:name="_Toc126158193"/>
       <w:r>
         <w:rPr>
           <w:i w:val="0"/>
@@ -2366,7 +2726,7 @@
           <w:iCs/>
         </w:rPr>
       </w:pPr>
-      <w:bookmarkStart w:id="2" w:name="_Toc125968155"/>
+      <w:bookmarkStart w:id="2" w:name="_Toc126158194"/>
       <w:r>
         <w:rPr>
           <w:i w:val="0"/>
@@ -2614,7 +2974,7 @@
           <w:iCs/>
         </w:rPr>
       </w:pPr>
-      <w:bookmarkStart w:id="3" w:name="_Toc125968156"/>
+      <w:bookmarkStart w:id="3" w:name="_Toc126158195"/>
       <w:r>
         <w:rPr>
           <w:noProof/>
@@ -2675,27 +3035,14 @@
                             <w:r>
                               <w:t xml:space="preserve">Figure </w:t>
                             </w:r>
-                            <w:r>
-                              <w:fldChar w:fldCharType="begin"/>
-                            </w:r>
-                            <w:r>
-                              <w:instrText xml:space="preserve"> SEQ Figure \* ARABIC </w:instrText>
-                            </w:r>
-                            <w:r>
-                              <w:fldChar w:fldCharType="separate"/>
-                            </w:r>
-                            <w:r>
-                              <w:rPr>
-                                <w:noProof/>
-                              </w:rPr>
-                              <w:t>1</w:t>
-                            </w:r>
-                            <w:r>
-                              <w:rPr>
-                                <w:noProof/>
-                              </w:rPr>
-                              <w:fldChar w:fldCharType="end"/>
-                            </w:r>
+                            <w:fldSimple w:instr=" SEQ Figure \* ARABIC ">
+                              <w:r>
+                                <w:rPr>
+                                  <w:noProof/>
+                                </w:rPr>
+                                <w:t>1</w:t>
+                              </w:r>
+                            </w:fldSimple>
                             <w:r>
                               <w:t>:Capture d'écran</w:t>
                             </w:r>
@@ -2746,27 +3093,14 @@
                       <w:r>
                         <w:t xml:space="preserve">Figure </w:t>
                       </w:r>
-                      <w:r>
-                        <w:fldChar w:fldCharType="begin"/>
-                      </w:r>
-                      <w:r>
-                        <w:instrText xml:space="preserve"> SEQ Figure \* ARABIC </w:instrText>
-                      </w:r>
-                      <w:r>
-                        <w:fldChar w:fldCharType="separate"/>
-                      </w:r>
-                      <w:r>
-                        <w:rPr>
-                          <w:noProof/>
-                        </w:rPr>
-                        <w:t>1</w:t>
-                      </w:r>
-                      <w:r>
-                        <w:rPr>
-                          <w:noProof/>
-                        </w:rPr>
-                        <w:fldChar w:fldCharType="end"/>
-                      </w:r>
+                      <w:fldSimple w:instr=" SEQ Figure \* ARABIC ">
+                        <w:r>
+                          <w:rPr>
+                            <w:noProof/>
+                          </w:rPr>
+                          <w:t>1</w:t>
+                        </w:r>
+                      </w:fldSimple>
                       <w:r>
                         <w:t>:Capture d'écran</w:t>
                       </w:r>
@@ -2895,7 +3229,7 @@
       <w:pPr>
         <w:pStyle w:val="Titre1"/>
       </w:pPr>
-      <w:bookmarkStart w:id="4" w:name="_Toc125968157"/>
+      <w:bookmarkStart w:id="4" w:name="_Toc126158196"/>
       <w:r>
         <w:lastRenderedPageBreak/>
         <w:t>Analyse</w:t>
@@ -2913,7 +3247,7 @@
           <w:iCs/>
         </w:rPr>
       </w:pPr>
-      <w:bookmarkStart w:id="5" w:name="_Toc125968158"/>
+      <w:bookmarkStart w:id="5" w:name="_Toc126158197"/>
       <w:r>
         <w:rPr>
           <w:i w:val="0"/>
@@ -2938,6 +3272,15 @@
           <w:lang w:eastAsia="fr-FR"/>
         </w:rPr>
       </w:pPr>
+      <w:r>
+        <w:rPr>
+          <w:rFonts w:ascii="Arial" w:hAnsi="Arial"/>
+          <w:sz w:val="24"/>
+          <w:szCs w:val="14"/>
+          <w:lang w:eastAsia="fr-FR"/>
+        </w:rPr>
+        <w:t>Mise en page / UX / design site</w:t>
+      </w:r>
     </w:p>
     <w:p>
       <w:pPr>
@@ -2949,8 +3292,6 @@
         <w:ind w:left="360"/>
         <w:rPr>
           <w:rFonts w:ascii="Arial" w:hAnsi="Arial"/>
-          <w:i/>
-          <w:iCs/>
           <w:sz w:val="24"/>
           <w:szCs w:val="14"/>
           <w:lang w:eastAsia="fr-FR"/>
@@ -2959,38 +3300,84 @@
       <w:r>
         <w:rPr>
           <w:rFonts w:ascii="Arial" w:hAnsi="Arial"/>
-          <w:i/>
-          <w:iCs/>
           <w:sz w:val="24"/>
           <w:szCs w:val="14"/>
           <w:lang w:eastAsia="fr-FR"/>
         </w:rPr>
-        <w:t>Le concept</w:t>
+        <w:t>Le concept du site web de gestion des membres d’un club d’échecs est assez simple. La mise en page du site se réalise de la manière suivante.</w:t>
       </w:r>
       <w:r>
         <w:rPr>
           <w:rFonts w:ascii="Arial" w:hAnsi="Arial"/>
-          <w:i/>
-          <w:iCs/>
           <w:sz w:val="24"/>
           <w:szCs w:val="14"/>
           <w:lang w:eastAsia="fr-FR"/>
         </w:rPr>
-        <w:t xml:space="preserve"> complet avec toutes ses </w:t>
-      </w:r>
-      <w:proofErr w:type="gramStart"/>
+        <w:t xml:space="preserve"> La maquette du site est disponible en annexes.</w:t>
+      </w:r>
       <w:r>
         <w:rPr>
           <w:rFonts w:ascii="Arial" w:hAnsi="Arial"/>
-          <w:i/>
-          <w:iCs/>
           <w:sz w:val="24"/>
           <w:szCs w:val="14"/>
           <w:lang w:eastAsia="fr-FR"/>
         </w:rPr>
-        <w:t>annexes:</w:t>
-      </w:r>
-      <w:proofErr w:type="gramEnd"/>
+        <w:t xml:space="preserve"> Une page de login avec un formulaire qui regarde dans la base de données si l’utilisateur entrée existe ou non. Si l’utilisateur entrée n’existe pas la page affiche un message d’erreur. Quand on rentre un utilisateur existant avec le bon mot de passe le formulaire de login nous redirige sur la page de liste des membres. La page affiche par défaut tout les membres du club dans un format de tableau</w:t>
+      </w:r>
+      <w:r>
+        <w:rPr>
+          <w:rFonts w:ascii="Arial" w:hAnsi="Arial"/>
+          <w:sz w:val="24"/>
+          <w:szCs w:val="14"/>
+          <w:lang w:eastAsia="fr-FR"/>
+        </w:rPr>
+        <w:t xml:space="preserve">, les colonnes sont les champs de la base de données et les lignes sont les informations d’un membre du club. </w:t>
+      </w:r>
+      <w:r>
+        <w:rPr>
+          <w:rFonts w:ascii="Arial" w:hAnsi="Arial"/>
+          <w:sz w:val="24"/>
+          <w:szCs w:val="14"/>
+          <w:lang w:eastAsia="fr-FR"/>
+        </w:rPr>
+        <w:t xml:space="preserve">Cependant </w:t>
+      </w:r>
+      <w:r>
+        <w:rPr>
+          <w:rFonts w:ascii="Arial" w:hAnsi="Arial"/>
+          <w:sz w:val="24"/>
+          <w:szCs w:val="14"/>
+          <w:lang w:eastAsia="fr-FR"/>
+        </w:rPr>
+        <w:t>la dernière colonne</w:t>
+      </w:r>
+      <w:r>
+        <w:rPr>
+          <w:rFonts w:ascii="Arial" w:hAnsi="Arial"/>
+          <w:sz w:val="24"/>
+          <w:szCs w:val="14"/>
+          <w:lang w:eastAsia="fr-FR"/>
+        </w:rPr>
+        <w:t xml:space="preserve"> du tableau est identique pour tous les membres, cela est pour </w:t>
+      </w:r>
+      <w:r>
+        <w:rPr>
+          <w:rFonts w:ascii="Arial" w:hAnsi="Arial"/>
+          <w:sz w:val="24"/>
+          <w:szCs w:val="14"/>
+          <w:lang w:eastAsia="fr-FR"/>
+        </w:rPr>
+        <w:t>la fonction</w:t>
+      </w:r>
+      <w:r>
+        <w:rPr>
+          <w:rFonts w:ascii="Arial" w:hAnsi="Arial"/>
+          <w:sz w:val="24"/>
+          <w:szCs w:val="14"/>
+          <w:lang w:eastAsia="fr-FR"/>
+        </w:rPr>
+        <w:t xml:space="preserve"> CRUD. </w:t>
+      </w:r>
     </w:p>
     <w:p>
       <w:pPr>
@@ -3002,8 +3389,6 @@
         <w:ind w:left="360"/>
         <w:rPr>
           <w:rFonts w:ascii="Arial" w:hAnsi="Arial"/>
-          <w:i/>
-          <w:iCs/>
           <w:sz w:val="24"/>
           <w:szCs w:val="14"/>
           <w:lang w:eastAsia="fr-FR"/>
@@ -3020,6 +3405,235 @@
         <w:ind w:left="360"/>
         <w:rPr>
           <w:rFonts w:ascii="Arial" w:hAnsi="Arial"/>
+          <w:sz w:val="24"/>
+          <w:szCs w:val="14"/>
+          <w:lang w:eastAsia="fr-FR"/>
+        </w:rPr>
+      </w:pPr>
+      <w:r>
+        <w:rPr>
+          <w:rFonts w:ascii="Arial" w:hAnsi="Arial"/>
+          <w:sz w:val="24"/>
+          <w:szCs w:val="14"/>
+          <w:lang w:eastAsia="fr-FR"/>
+        </w:rPr>
+        <w:t>Base de données</w:t>
+      </w:r>
+    </w:p>
+    <w:p>
+      <w:pPr>
+        <w:pStyle w:val="Retraitnormal1"/>
+        <w:numPr>
+          <w:ilvl w:val="0"/>
+          <w:numId w:val="0"/>
+        </w:numPr>
+        <w:ind w:left="360"/>
+        <w:rPr>
+          <w:rFonts w:ascii="Arial" w:hAnsi="Arial"/>
+          <w:sz w:val="24"/>
+          <w:szCs w:val="14"/>
+          <w:lang w:eastAsia="fr-FR"/>
+        </w:rPr>
+      </w:pPr>
+      <w:r>
+        <w:rPr>
+          <w:rFonts w:ascii="Arial" w:hAnsi="Arial"/>
+          <w:sz w:val="24"/>
+          <w:szCs w:val="14"/>
+          <w:lang w:eastAsia="fr-FR"/>
+        </w:rPr>
+        <w:t>La base de données pour ce projet est assez petite vu qu’elle fait six tables relationnelles. La conception de la base de données se base sur une table centrale qui est la table t_member</w:t>
+      </w:r>
+      <w:r>
+        <w:rPr>
+          <w:rFonts w:ascii="Arial" w:hAnsi="Arial"/>
+          <w:sz w:val="24"/>
+          <w:szCs w:val="14"/>
+          <w:lang w:eastAsia="fr-FR"/>
+        </w:rPr>
+        <w:t>. Cette dernière</w:t>
+      </w:r>
+      <w:r>
+        <w:rPr>
+          <w:rFonts w:ascii="Arial" w:hAnsi="Arial"/>
+          <w:sz w:val="24"/>
+          <w:szCs w:val="14"/>
+          <w:lang w:eastAsia="fr-FR"/>
+        </w:rPr>
+        <w:t xml:space="preserve"> se constitue d’un identifiant de champ pour le nom, le prénom, la date d’anniversaire, le numéro de téléphone, la licence et pour le rang ainsi que d’une clef étrangère pour le titre obtenue et d’une autre clef étrangère pour la catégorie du membre.</w:t>
+      </w:r>
+      <w:r>
+        <w:rPr>
+          <w:rFonts w:ascii="Arial" w:hAnsi="Arial"/>
+          <w:sz w:val="24"/>
+          <w:szCs w:val="14"/>
+          <w:lang w:eastAsia="fr-FR"/>
+        </w:rPr>
+        <w:t xml:space="preserve"> Liée à cette table, nous avons la table t_title et la table t_category. Ces dernières sont composées d’un identifiant et un champ dédié aux titres et catégories du club d’échecs. Ensuite, nous avons une table d’équipe qui est constitué</w:t>
+      </w:r>
+      <w:r>
+        <w:rPr>
+          <w:rFonts w:ascii="Arial" w:hAnsi="Arial"/>
+          <w:sz w:val="24"/>
+          <w:szCs w:val="14"/>
+          <w:lang w:eastAsia="fr-FR"/>
+        </w:rPr>
+        <w:t>e</w:t>
+      </w:r>
+      <w:r>
+        <w:rPr>
+          <w:rFonts w:ascii="Arial" w:hAnsi="Arial"/>
+          <w:sz w:val="24"/>
+          <w:szCs w:val="14"/>
+          <w:lang w:eastAsia="fr-FR"/>
+        </w:rPr>
+        <w:t xml:space="preserve"> uniquement d’un identifiant</w:t>
+      </w:r>
+      <w:r>
+        <w:rPr>
+          <w:rFonts w:ascii="Arial" w:hAnsi="Arial"/>
+          <w:sz w:val="24"/>
+          <w:szCs w:val="14"/>
+          <w:lang w:eastAsia="fr-FR"/>
+        </w:rPr>
+        <w:t xml:space="preserve"> se nommant t_team</w:t>
+      </w:r>
+      <w:r>
+        <w:rPr>
+          <w:rFonts w:ascii="Arial" w:hAnsi="Arial"/>
+          <w:sz w:val="24"/>
+          <w:szCs w:val="14"/>
+          <w:lang w:eastAsia="fr-FR"/>
+        </w:rPr>
+        <w:t xml:space="preserve">. </w:t>
+      </w:r>
+      <w:r>
+        <w:rPr>
+          <w:rFonts w:ascii="Arial" w:hAnsi="Arial"/>
+          <w:sz w:val="24"/>
+          <w:szCs w:val="14"/>
+          <w:lang w:eastAsia="fr-FR"/>
+        </w:rPr>
+        <w:t xml:space="preserve">Lié à la table t_member et t_team, nous avons la table t_play. Celle-ci sert à savoir quel membre joue dans quelle équipe. </w:t>
+      </w:r>
+      <w:proofErr w:type="gramStart"/>
+      <w:r>
+        <w:rPr>
+          <w:rFonts w:ascii="Arial" w:hAnsi="Arial"/>
+          <w:sz w:val="24"/>
+          <w:szCs w:val="14"/>
+          <w:lang w:eastAsia="fr-FR"/>
+        </w:rPr>
+        <w:t>t</w:t>
+      </w:r>
+      <w:proofErr w:type="gramEnd"/>
+      <w:r>
+        <w:rPr>
+          <w:rFonts w:ascii="Arial" w:hAnsi="Arial"/>
+          <w:sz w:val="24"/>
+          <w:szCs w:val="14"/>
+          <w:lang w:eastAsia="fr-FR"/>
+        </w:rPr>
+        <w:t>_play fait la liaison entre les deux tables et précise si le membre est capitaine de l’équipe ou pas. Le MCD et MLD sont disponibles en annexe.</w:t>
+      </w:r>
+    </w:p>
+    <w:p>
+      <w:pPr>
+        <w:pStyle w:val="Retraitnormal1"/>
+        <w:numPr>
+          <w:ilvl w:val="0"/>
+          <w:numId w:val="0"/>
+        </w:numPr>
+        <w:ind w:left="360"/>
+        <w:rPr>
+          <w:rFonts w:ascii="Arial" w:hAnsi="Arial"/>
+          <w:sz w:val="24"/>
+          <w:szCs w:val="14"/>
+          <w:lang w:eastAsia="fr-FR"/>
+        </w:rPr>
+      </w:pPr>
+    </w:p>
+    <w:p>
+      <w:pPr>
+        <w:pStyle w:val="Retraitnormal1"/>
+        <w:numPr>
+          <w:ilvl w:val="0"/>
+          <w:numId w:val="0"/>
+        </w:numPr>
+        <w:ind w:left="360"/>
+        <w:rPr>
+          <w:rFonts w:ascii="Arial" w:hAnsi="Arial"/>
+          <w:i/>
+          <w:iCs/>
+          <w:sz w:val="24"/>
+          <w:szCs w:val="14"/>
+          <w:lang w:eastAsia="fr-FR"/>
+        </w:rPr>
+      </w:pPr>
+      <w:r>
+        <w:rPr>
+          <w:rFonts w:ascii="Arial" w:hAnsi="Arial"/>
+          <w:i/>
+          <w:iCs/>
+          <w:sz w:val="24"/>
+          <w:szCs w:val="14"/>
+          <w:lang w:eastAsia="fr-FR"/>
+        </w:rPr>
+        <w:t>Le concept</w:t>
+      </w:r>
+      <w:r>
+        <w:rPr>
+          <w:rFonts w:ascii="Arial" w:hAnsi="Arial"/>
+          <w:i/>
+          <w:iCs/>
+          <w:sz w:val="24"/>
+          <w:szCs w:val="14"/>
+          <w:lang w:eastAsia="fr-FR"/>
+        </w:rPr>
+        <w:t xml:space="preserve"> complet avec toutes ses </w:t>
+      </w:r>
+      <w:proofErr w:type="gramStart"/>
+      <w:r>
+        <w:rPr>
+          <w:rFonts w:ascii="Arial" w:hAnsi="Arial"/>
+          <w:i/>
+          <w:iCs/>
+          <w:sz w:val="24"/>
+          <w:szCs w:val="14"/>
+          <w:lang w:eastAsia="fr-FR"/>
+        </w:rPr>
+        <w:t>annexes:</w:t>
+      </w:r>
+      <w:proofErr w:type="gramEnd"/>
+    </w:p>
+    <w:p>
+      <w:pPr>
+        <w:pStyle w:val="Retraitnormal1"/>
+        <w:numPr>
+          <w:ilvl w:val="0"/>
+          <w:numId w:val="0"/>
+        </w:numPr>
+        <w:ind w:left="360"/>
+        <w:rPr>
+          <w:rFonts w:ascii="Arial" w:hAnsi="Arial"/>
+          <w:i/>
+          <w:iCs/>
+          <w:sz w:val="24"/>
+          <w:szCs w:val="14"/>
+          <w:lang w:eastAsia="fr-FR"/>
+        </w:rPr>
+      </w:pPr>
+    </w:p>
+    <w:p>
+      <w:pPr>
+        <w:pStyle w:val="Retraitnormal1"/>
+        <w:numPr>
+          <w:ilvl w:val="0"/>
+          <w:numId w:val="0"/>
+        </w:numPr>
+        <w:ind w:left="360"/>
+        <w:rPr>
+          <w:rFonts w:ascii="Arial" w:hAnsi="Arial"/>
           <w:i/>
           <w:iCs/>
           <w:sz w:val="24"/>
@@ -3294,7 +3908,7 @@
         </w:rPr>
       </w:pPr>
       <w:bookmarkStart w:id="6" w:name="_Toc71691012"/>
-      <w:bookmarkStart w:id="7" w:name="_Toc125968159"/>
+      <w:bookmarkStart w:id="7" w:name="_Toc126158198"/>
       <w:r>
         <w:rPr>
           <w:i w:val="0"/>
@@ -3578,6 +4192,7 @@
           <w:iCs/>
           <w:szCs w:val="14"/>
         </w:rPr>
+        <w:lastRenderedPageBreak/>
         <w:t>les</w:t>
       </w:r>
       <w:proofErr w:type="gramEnd"/>
@@ -3629,7 +4244,7 @@
       </w:pPr>
       <w:bookmarkStart w:id="8" w:name="_Toc25553310"/>
       <w:bookmarkStart w:id="9" w:name="_Toc71691015"/>
-      <w:bookmarkStart w:id="10" w:name="_Toc125968160"/>
+      <w:bookmarkStart w:id="10" w:name="_Toc126158199"/>
       <w:r>
         <w:rPr>
           <w:rFonts w:cs="Arial"/>
@@ -3788,7 +4403,7 @@
           <w:iCs/>
         </w:rPr>
       </w:pPr>
-      <w:bookmarkStart w:id="11" w:name="_Toc125968161"/>
+      <w:bookmarkStart w:id="11" w:name="_Toc126158200"/>
       <w:r>
         <w:rPr>
           <w:i w:val="0"/>
@@ -3829,13 +4444,12 @@
       </w:pPr>
       <w:bookmarkStart w:id="12" w:name="_Toc25553314"/>
       <w:bookmarkStart w:id="13" w:name="_Toc71691019"/>
-      <w:bookmarkStart w:id="14" w:name="_Toc125968162"/>
+      <w:bookmarkStart w:id="14" w:name="_Toc126158201"/>
       <w:r>
         <w:rPr>
           <w:i w:val="0"/>
           <w:iCs/>
         </w:rPr>
-        <w:lastRenderedPageBreak/>
         <w:t>Dossier de conception</w:t>
       </w:r>
       <w:bookmarkEnd w:id="12"/>
@@ -4253,8 +4867,9 @@
         </w:tabs>
       </w:pPr>
       <w:bookmarkStart w:id="15" w:name="_Toc71703259"/>
-      <w:bookmarkStart w:id="16" w:name="_Toc125968163"/>
-      <w:r>
+      <w:bookmarkStart w:id="16" w:name="_Toc126158202"/>
+      <w:r>
+        <w:lastRenderedPageBreak/>
         <w:t>R</w:t>
       </w:r>
       <w:bookmarkEnd w:id="15"/>
@@ -4273,7 +4888,7 @@
       </w:pPr>
       <w:bookmarkStart w:id="17" w:name="_Toc25553317"/>
       <w:bookmarkStart w:id="18" w:name="_Toc71691022"/>
-      <w:bookmarkStart w:id="19" w:name="_Toc125968164"/>
+      <w:bookmarkStart w:id="19" w:name="_Toc126158203"/>
       <w:r>
         <w:rPr>
           <w:i w:val="0"/>
@@ -4631,7 +5246,7 @@
       </w:pPr>
       <w:bookmarkStart w:id="21" w:name="_Toc25553321"/>
       <w:bookmarkStart w:id="22" w:name="_Toc71691025"/>
-      <w:bookmarkStart w:id="23" w:name="_Toc125968165"/>
+      <w:bookmarkStart w:id="23" w:name="_Toc126158204"/>
       <w:r>
         <w:rPr>
           <w:i w:val="0"/>
@@ -4777,13 +5392,12 @@
       </w:pPr>
       <w:bookmarkStart w:id="24" w:name="_Toc25553322"/>
       <w:bookmarkStart w:id="25" w:name="_Toc71691026"/>
-      <w:bookmarkStart w:id="26" w:name="_Toc125968166"/>
+      <w:bookmarkStart w:id="26" w:name="_Toc126158205"/>
       <w:r>
         <w:rPr>
           <w:i w:val="0"/>
           <w:iCs/>
         </w:rPr>
-        <w:lastRenderedPageBreak/>
         <w:t xml:space="preserve">Erreurs </w:t>
       </w:r>
       <w:bookmarkEnd w:id="24"/>
@@ -4920,7 +5534,7 @@
       </w:pPr>
       <w:bookmarkStart w:id="28" w:name="_Toc25553326"/>
       <w:bookmarkStart w:id="29" w:name="_Toc71691029"/>
-      <w:bookmarkStart w:id="30" w:name="_Toc125968167"/>
+      <w:bookmarkStart w:id="30" w:name="_Toc126158206"/>
       <w:r>
         <w:rPr>
           <w:i w:val="0"/>
@@ -5122,7 +5736,7 @@
       </w:pPr>
       <w:bookmarkStart w:id="31" w:name="_Toc25553328"/>
       <w:bookmarkStart w:id="32" w:name="_Toc71703263"/>
-      <w:bookmarkStart w:id="33" w:name="_Toc125968168"/>
+      <w:bookmarkStart w:id="33" w:name="_Toc126158207"/>
       <w:r>
         <w:t>C</w:t>
       </w:r>
@@ -5291,7 +5905,7 @@
         </w:tabs>
       </w:pPr>
       <w:bookmarkStart w:id="34" w:name="_Toc71703264"/>
-      <w:bookmarkStart w:id="35" w:name="_Toc125968169"/>
+      <w:bookmarkStart w:id="35" w:name="_Toc126158208"/>
       <w:r>
         <w:lastRenderedPageBreak/>
         <w:t>A</w:t>
@@ -5311,7 +5925,7 @@
           <w:iCs/>
         </w:rPr>
       </w:pPr>
-      <w:bookmarkStart w:id="36" w:name="_Toc125968170"/>
+      <w:bookmarkStart w:id="36" w:name="_Toc126158209"/>
       <w:r>
         <w:rPr>
           <w:i w:val="0"/>
@@ -5331,7 +5945,7 @@
         </w:rPr>
       </w:pPr>
       <w:bookmarkStart w:id="37" w:name="_Toc71703265"/>
-      <w:bookmarkStart w:id="38" w:name="_Toc125968171"/>
+      <w:bookmarkStart w:id="38" w:name="_Toc126158210"/>
       <w:r>
         <w:rPr>
           <w:i w:val="0"/>
@@ -5400,7 +6014,7 @@
       </w:pPr>
       <w:bookmarkStart w:id="39" w:name="_Toc25553330"/>
       <w:bookmarkStart w:id="40" w:name="_Toc71703266"/>
-      <w:bookmarkStart w:id="41" w:name="_Toc125968172"/>
+      <w:bookmarkStart w:id="41" w:name="_Toc126158211"/>
       <w:r>
         <w:rPr>
           <w:i w:val="0"/>
@@ -5571,8 +6185,8 @@
       <w:pPr>
         <w:pStyle w:val="Titre2"/>
       </w:pPr>
-      <w:bookmarkStart w:id="42" w:name="_Toc125968173"/>
-      <w:bookmarkStart w:id="43" w:name="_Toc25553331"/>
+      <w:bookmarkStart w:id="42" w:name="_Toc25553331"/>
+      <w:bookmarkStart w:id="43" w:name="_Toc126158212"/>
       <w:r>
         <w:rPr>
           <w:noProof/>
@@ -5697,7 +6311,7 @@
       <w:r>
         <w:t>Planification détaillée</w:t>
       </w:r>
-      <w:bookmarkEnd w:id="42"/>
+      <w:bookmarkEnd w:id="43"/>
     </w:p>
     <w:p>
       <w:r>
@@ -6042,7 +6656,161 @@
         </w:drawing>
       </w:r>
     </w:p>
+    <w:p>
+      <w:pPr>
+        <w:pStyle w:val="Titre2"/>
+      </w:pPr>
+      <w:bookmarkStart w:id="44" w:name="_Toc126158213"/>
+      <w:r>
+        <w:rPr>
+          <w:noProof/>
+        </w:rPr>
+        <w:drawing>
+          <wp:anchor distT="0" distB="0" distL="114300" distR="114300" simplePos="0" relativeHeight="251677696" behindDoc="0" locked="0" layoutInCell="1" allowOverlap="1" wp14:anchorId="24F0FAE8" wp14:editId="5D201B31">
+            <wp:simplePos x="0" y="0"/>
+            <wp:positionH relativeFrom="margin">
+              <wp:align>center</wp:align>
+            </wp:positionH>
+            <wp:positionV relativeFrom="paragraph">
+              <wp:posOffset>457835</wp:posOffset>
+            </wp:positionV>
+            <wp:extent cx="6160135" cy="1990725"/>
+            <wp:effectExtent l="0" t="0" r="0" b="9525"/>
+            <wp:wrapTopAndBottom/>
+            <wp:docPr id="3" name="Image 3"/>
+            <wp:cNvGraphicFramePr>
+              <a:graphicFrameLocks xmlns:a="http://schemas.openxmlformats.org/drawingml/2006/main" noChangeAspect="1"/>
+            </wp:cNvGraphicFramePr>
+            <a:graphic xmlns:a="http://schemas.openxmlformats.org/drawingml/2006/main">
+              <a:graphicData uri="http://schemas.openxmlformats.org/drawingml/2006/picture">
+                <pic:pic xmlns:pic="http://schemas.openxmlformats.org/drawingml/2006/picture">
+                  <pic:nvPicPr>
+                    <pic:cNvPr id="3" name="Image 3"/>
+                    <pic:cNvPicPr/>
+                  </pic:nvPicPr>
+                  <pic:blipFill>
+                    <a:blip r:embed="rId19">
+                      <a:extLst>
+                        <a:ext uri="{28A0092B-C50C-407E-A947-70E740481C1C}">
+                          <a14:useLocalDpi xmlns:a14="http://schemas.microsoft.com/office/drawing/2010/main" val="0"/>
+                        </a:ext>
+                      </a:extLst>
+                    </a:blip>
+                    <a:stretch>
+                      <a:fillRect/>
+                    </a:stretch>
+                  </pic:blipFill>
+                  <pic:spPr>
+                    <a:xfrm>
+                      <a:off x="0" y="0"/>
+                      <a:ext cx="6160135" cy="1990725"/>
+                    </a:xfrm>
+                    <a:prstGeom prst="rect">
+                      <a:avLst/>
+                    </a:prstGeom>
+                  </pic:spPr>
+                </pic:pic>
+              </a:graphicData>
+            </a:graphic>
+            <wp14:sizeRelH relativeFrom="margin">
+              <wp14:pctWidth>0</wp14:pctWidth>
+            </wp14:sizeRelH>
+            <wp14:sizeRelV relativeFrom="margin">
+              <wp14:pctHeight>0</wp14:pctHeight>
+            </wp14:sizeRelV>
+          </wp:anchor>
+        </w:drawing>
+      </w:r>
+      <w:r>
+        <w:t>MCD et MLD</w:t>
+      </w:r>
+      <w:bookmarkEnd w:id="44"/>
+    </w:p>
+    <w:p>
+      <w:r>
+        <w:rPr>
+          <w:noProof/>
+        </w:rPr>
+        <w:drawing>
+          <wp:anchor distT="0" distB="0" distL="114300" distR="114300" simplePos="0" relativeHeight="251678720" behindDoc="0" locked="0" layoutInCell="1" allowOverlap="1" wp14:anchorId="399AB175" wp14:editId="682E2887">
+            <wp:simplePos x="0" y="0"/>
+            <wp:positionH relativeFrom="margin">
+              <wp:align>center</wp:align>
+            </wp:positionH>
+            <wp:positionV relativeFrom="paragraph">
+              <wp:posOffset>2291715</wp:posOffset>
+            </wp:positionV>
+            <wp:extent cx="6209665" cy="2600325"/>
+            <wp:effectExtent l="0" t="0" r="635" b="9525"/>
+            <wp:wrapTopAndBottom/>
+            <wp:docPr id="6" name="Image 6"/>
+            <wp:cNvGraphicFramePr>
+              <a:graphicFrameLocks xmlns:a="http://schemas.openxmlformats.org/drawingml/2006/main" noChangeAspect="1"/>
+            </wp:cNvGraphicFramePr>
+            <a:graphic xmlns:a="http://schemas.openxmlformats.org/drawingml/2006/main">
+              <a:graphicData uri="http://schemas.openxmlformats.org/drawingml/2006/picture">
+                <pic:pic xmlns:pic="http://schemas.openxmlformats.org/drawingml/2006/picture">
+                  <pic:nvPicPr>
+                    <pic:cNvPr id="6" name="Image 6"/>
+                    <pic:cNvPicPr/>
+                  </pic:nvPicPr>
+                  <pic:blipFill>
+                    <a:blip r:embed="rId20">
+                      <a:extLst>
+                        <a:ext uri="{28A0092B-C50C-407E-A947-70E740481C1C}">
+                          <a14:useLocalDpi xmlns:a14="http://schemas.microsoft.com/office/drawing/2010/main" val="0"/>
+                        </a:ext>
+                      </a:extLst>
+                    </a:blip>
+                    <a:stretch>
+                      <a:fillRect/>
+                    </a:stretch>
+                  </pic:blipFill>
+                  <pic:spPr>
+                    <a:xfrm>
+                      <a:off x="0" y="0"/>
+                      <a:ext cx="6209665" cy="2600325"/>
+                    </a:xfrm>
+                    <a:prstGeom prst="rect">
+                      <a:avLst/>
+                    </a:prstGeom>
+                  </pic:spPr>
+                </pic:pic>
+              </a:graphicData>
+            </a:graphic>
+            <wp14:sizeRelH relativeFrom="margin">
+              <wp14:pctWidth>0</wp14:pctWidth>
+            </wp14:sizeRelH>
+            <wp14:sizeRelV relativeFrom="margin">
+              <wp14:pctHeight>0</wp14:pctHeight>
+            </wp14:sizeRelV>
+          </wp:anchor>
+        </w:drawing>
+      </w:r>
+    </w:p>
     <w:p/>
+    <w:p>
+      <w:pPr>
+        <w:pStyle w:val="Titre2"/>
+        <w:rPr>
+          <w:i w:val="0"/>
+          <w:iCs/>
+        </w:rPr>
+      </w:pPr>
+      <w:bookmarkStart w:id="45" w:name="_Toc71703267"/>
+      <w:bookmarkStart w:id="46" w:name="_Toc126158214"/>
+      <w:r>
+        <w:rPr>
+          <w:i w:val="0"/>
+          <w:iCs/>
+        </w:rPr>
+        <w:lastRenderedPageBreak/>
+        <w:t>Manuel d'Installation</w:t>
+      </w:r>
+      <w:bookmarkEnd w:id="42"/>
+      <w:bookmarkEnd w:id="45"/>
+      <w:bookmarkEnd w:id="46"/>
+    </w:p>
     <w:p/>
     <w:p>
       <w:pPr>
@@ -6052,41 +6820,19 @@
           <w:iCs/>
         </w:rPr>
       </w:pPr>
-      <w:bookmarkStart w:id="44" w:name="_Toc71703267"/>
-      <w:bookmarkStart w:id="45" w:name="_Toc125968174"/>
+      <w:bookmarkStart w:id="47" w:name="_Toc25553332"/>
+      <w:bookmarkStart w:id="48" w:name="_Toc71703268"/>
+      <w:bookmarkStart w:id="49" w:name="_Toc126158215"/>
       <w:r>
         <w:rPr>
           <w:i w:val="0"/>
           <w:iCs/>
         </w:rPr>
-        <w:t>Manuel d'Installation</w:t>
-      </w:r>
-      <w:bookmarkEnd w:id="43"/>
-      <w:bookmarkEnd w:id="44"/>
-      <w:bookmarkEnd w:id="45"/>
-    </w:p>
-    <w:p/>
-    <w:p>
-      <w:pPr>
-        <w:pStyle w:val="Titre2"/>
-        <w:rPr>
-          <w:i w:val="0"/>
-          <w:iCs/>
-        </w:rPr>
-      </w:pPr>
-      <w:bookmarkStart w:id="46" w:name="_Toc25553332"/>
-      <w:bookmarkStart w:id="47" w:name="_Toc71703268"/>
-      <w:bookmarkStart w:id="48" w:name="_Toc125968175"/>
-      <w:r>
-        <w:rPr>
-          <w:i w:val="0"/>
-          <w:iCs/>
-        </w:rPr>
         <w:t>Manuel d'Utilisation</w:t>
       </w:r>
-      <w:bookmarkEnd w:id="46"/>
       <w:bookmarkEnd w:id="47"/>
       <w:bookmarkEnd w:id="48"/>
+      <w:bookmarkEnd w:id="49"/>
     </w:p>
     <w:p/>
     <w:p>
@@ -6097,9 +6843,9 @@
           <w:iCs/>
         </w:rPr>
       </w:pPr>
-      <w:bookmarkStart w:id="49" w:name="_Toc71703270"/>
-      <w:bookmarkStart w:id="50" w:name="_Toc125968176"/>
+      <w:bookmarkStart w:id="50" w:name="_Toc71703270"/>
       <w:bookmarkStart w:id="51" w:name="_Toc25553334"/>
+      <w:bookmarkStart w:id="52" w:name="_Toc126158216"/>
       <w:r>
         <w:rPr>
           <w:i w:val="0"/>
@@ -6114,8 +6860,8 @@
         </w:rPr>
         <w:t>rchives du projet</w:t>
       </w:r>
-      <w:bookmarkEnd w:id="49"/>
       <w:bookmarkEnd w:id="50"/>
+      <w:bookmarkEnd w:id="52"/>
       <w:r>
         <w:rPr>
           <w:i w:val="0"/>
@@ -6155,8 +6901,8 @@
       </w:pPr>
     </w:p>
     <w:sectPr>
-      <w:headerReference w:type="default" r:id="rId19"/>
-      <w:footerReference w:type="default" r:id="rId20"/>
+      <w:headerReference w:type="default" r:id="rId21"/>
+      <w:footerReference w:type="default" r:id="rId22"/>
       <w:pgSz w:w="11906" w:h="16838" w:code="9"/>
       <w:pgMar w:top="1418" w:right="1418" w:bottom="1418" w:left="1418" w:header="720" w:footer="720" w:gutter="0"/>
       <w:cols w:space="720"/>
@@ -6614,7 +7360,7 @@
               <w:noProof/>
               <w:szCs w:val="16"/>
             </w:rPr>
-            <w:t>30.01.2023 15:29</w:t>
+            <w:t>01.02.2023 08:28</w:t>
           </w:r>
           <w:r>
             <w:rPr>
@@ -9784,6 +10530,19 @@
 </file>
 
 <file path=customXml/item1.xml><?xml version="1.0" encoding="utf-8"?>
+<?mso-contentType ?>
+<FormTemplates xmlns="http://schemas.microsoft.com/sharepoint/v3/contenttype/forms">
+  <Display>DocumentLibraryForm</Display>
+  <Edit>DocumentLibraryForm</Edit>
+  <New>DocumentLibraryForm</New>
+</FormTemplates>
+</file>
+
+<file path=customXml/item2.xml><?xml version="1.0" encoding="utf-8"?>
+<b:Sources xmlns:b="http://schemas.openxmlformats.org/officeDocument/2006/bibliography" xmlns="http://schemas.openxmlformats.org/officeDocument/2006/bibliography" SelectedStyle="\APASixthEditionOfficeOnline.xsl" StyleName="APA" Version="6"/>
+</file>
+
+<file path=customXml/item3.xml><?xml version="1.0" encoding="utf-8"?>
 <ct:contentTypeSchema xmlns:ct="http://schemas.microsoft.com/office/2006/metadata/contentType" xmlns:ma="http://schemas.microsoft.com/office/2006/metadata/properties/metaAttributes" ct:_="" ma:_="" ma:contentTypeName="Document" ma:contentTypeID="0x0101001ABD9BFFC9E543439C53A2705AE306EF" ma:contentTypeVersion="17" ma:contentTypeDescription="Crée un document." ma:contentTypeScope="" ma:versionID="40bf3fcd3ec008165df3c5e2192c9b61">
   <xsd:schema xmlns:xsd="http://www.w3.org/2001/XMLSchema" xmlns:xs="http://www.w3.org/2001/XMLSchema" xmlns:p="http://schemas.microsoft.com/office/2006/metadata/properties" xmlns:ns2="bf2f2df3-a963-4452-b0e7-67dabc627c35" xmlns:ns3="http://schemas.microsoft.com/sharepoint/v4" xmlns:ns4="f7d9f5a6-831d-4621-8c77-cbcaf993e406" targetNamespace="http://schemas.microsoft.com/office/2006/metadata/properties" ma:root="true" ma:fieldsID="25069cb2525d2f72d231b92cb04b314b" ns2:_="" ns3:_="" ns4:_="">
     <xsd:import namespace="bf2f2df3-a963-4452-b0e7-67dabc627c35"/>
@@ -10037,20 +10796,23 @@
 </ct:contentTypeSchema>
 </file>
 
-<file path=customXml/item2.xml><?xml version="1.0" encoding="utf-8"?>
-<b:Sources xmlns:b="http://schemas.openxmlformats.org/officeDocument/2006/bibliography" xmlns="http://schemas.openxmlformats.org/officeDocument/2006/bibliography" SelectedStyle="\APASixthEditionOfficeOnline.xsl" StyleName="APA" Version="6"/>
+<file path=customXml/itemProps1.xml><?xml version="1.0" encoding="utf-8"?>
+<ds:datastoreItem xmlns:ds="http://schemas.openxmlformats.org/officeDocument/2006/customXml" ds:itemID="{1DADA05A-DA17-4CB0-90B5-C889667DD54A}">
+  <ds:schemaRefs>
+    <ds:schemaRef ds:uri="http://schemas.microsoft.com/sharepoint/v3/contenttype/forms"/>
+  </ds:schemaRefs>
+</ds:datastoreItem>
 </file>
 
-<file path=customXml/item3.xml><?xml version="1.0" encoding="utf-8"?>
-<?mso-contentType ?>
-<FormTemplates xmlns="http://schemas.microsoft.com/sharepoint/v3/contenttype/forms">
-  <Display>DocumentLibraryForm</Display>
-  <Edit>DocumentLibraryForm</Edit>
-  <New>DocumentLibraryForm</New>
-</FormTemplates>
+<file path=customXml/itemProps2.xml><?xml version="1.0" encoding="utf-8"?>
+<ds:datastoreItem xmlns:ds="http://schemas.openxmlformats.org/officeDocument/2006/customXml" ds:itemID="{AE838774-8787-48AB-9282-503C3903D0F2}">
+  <ds:schemaRefs>
+    <ds:schemaRef ds:uri="http://schemas.openxmlformats.org/officeDocument/2006/bibliography"/>
+  </ds:schemaRefs>
+</ds:datastoreItem>
 </file>
 
-<file path=customXml/itemProps1.xml><?xml version="1.0" encoding="utf-8"?>
+<file path=customXml/itemProps3.xml><?xml version="1.0" encoding="utf-8"?>
 <ds:datastoreItem xmlns:ds="http://schemas.openxmlformats.org/officeDocument/2006/customXml" ds:itemID="{1F761813-8F01-43DF-A2D0-EBF73F92FCAC}">
   <ds:schemaRefs>
     <ds:schemaRef ds:uri="http://schemas.microsoft.com/office/2006/metadata/contentType"/>
@@ -10068,20 +10830,4 @@
     <ds:schemaRef ds:uri="http://schemas.microsoft.com/internal/obd"/>
   </ds:schemaRefs>
 </ds:datastoreItem>
-</file>
-
-<file path=customXml/itemProps2.xml><?xml version="1.0" encoding="utf-8"?>
-<ds:datastoreItem xmlns:ds="http://schemas.openxmlformats.org/officeDocument/2006/customXml" ds:itemID="{AE838774-8787-48AB-9282-503C3903D0F2}">
-  <ds:schemaRefs>
-    <ds:schemaRef ds:uri="http://schemas.openxmlformats.org/officeDocument/2006/bibliography"/>
-  </ds:schemaRefs>
-</ds:datastoreItem>
-</file>
-
-<file path=customXml/itemProps3.xml><?xml version="1.0" encoding="utf-8"?>
-<ds:datastoreItem xmlns:ds="http://schemas.openxmlformats.org/officeDocument/2006/customXml" ds:itemID="{1DADA05A-DA17-4CB0-90B5-C889667DD54A}">
-  <ds:schemaRefs>
-    <ds:schemaRef ds:uri="http://schemas.microsoft.com/sharepoint/v3/contenttype/forms"/>
-  </ds:schemaRefs>
-</ds:datastoreItem>
 </file>
</xml_diff>

<commit_message>
ajout de la gestion d'erreurs
</commit_message>
<xml_diff>
--- a/3-Documentation/R-dorcapelli-Projet-Approfondissement.docx
+++ b/3-Documentation/R-dorcapelli-Projet-Approfondissement.docx
@@ -2343,7 +2343,23 @@
         <w:spacing w:after="120"/>
       </w:pPr>
       <w:r>
-        <w:t>Les raisons de ce choix de projet sont que nous étions fortement intéressés par le résumé d’un projet en coalition avec d’autres métiers qui se réunisse sur un thème d’écologie. Mais malheureusement, le projet susdit n’est pas assez avancé pour que les enseignants responsables introduisent les apprentis dans le projet. C’est pourquoi le projet sur le thème de l’écologie sera fait en parallèle de manière aléatoire durant ce projet. Le projet principal, sur la gestion des membres d’un club d’échecs, va être réalisé à l’aide de logiciel DB_Main et Uwamp pour la modélisation de la base de données et l’hébergement de serveur local.</w:t>
+        <w:t xml:space="preserve">Les raisons de ce choix de projet sont que nous étions fortement intéressés par le résumé d’un projet en coalition avec d’autres métiers qui se réunisse sur un thème d’écologie. Mais malheureusement, le projet susdit n’est pas assez avancé pour que les enseignants responsables introduisent les apprentis dans le projet. C’est pourquoi le projet sur le thème de l’écologie sera fait en parallèle de manière aléatoire durant ce projet. Le projet principal, sur la gestion des membres d’un club d’échecs, va être réalisé à l’aide de logiciel </w:t>
+      </w:r>
+      <w:proofErr w:type="spellStart"/>
+      <w:r>
+        <w:t>DB_Main</w:t>
+      </w:r>
+      <w:proofErr w:type="spellEnd"/>
+      <w:r>
+        <w:t xml:space="preserve"> et </w:t>
+      </w:r>
+      <w:proofErr w:type="spellStart"/>
+      <w:r>
+        <w:t>Uwamp</w:t>
+      </w:r>
+      <w:proofErr w:type="spellEnd"/>
+      <w:r>
+        <w:t xml:space="preserve"> pour la modélisation de la base de données et l’hébergement de serveur local.</w:t>
       </w:r>
     </w:p>
     <w:p>
@@ -2569,7 +2585,23 @@
           <w:szCs w:val="14"/>
           <w:lang w:val="fr-CH"/>
         </w:rPr>
-        <w:t>Des maquettes des différents écrans doivent être réalisées dans le respect des critères UX (simplicité, cohérence, interaction, crédibilité, etc)</w:t>
+        <w:t xml:space="preserve">Des maquettes des différents écrans doivent être réalisées dans le respect des critères UX (simplicité, cohérence, interaction, crédibilité, </w:t>
+      </w:r>
+      <w:proofErr w:type="spellStart"/>
+      <w:r>
+        <w:rPr>
+          <w:szCs w:val="14"/>
+          <w:lang w:val="fr-CH"/>
+        </w:rPr>
+        <w:t>etc</w:t>
+      </w:r>
+      <w:proofErr w:type="spellEnd"/>
+      <w:r>
+        <w:rPr>
+          <w:szCs w:val="14"/>
+          <w:lang w:val="fr-CH"/>
+        </w:rPr>
+        <w:t>)</w:t>
       </w:r>
     </w:p>
     <w:p>
@@ -2674,27 +2706,14 @@
                             <w:r>
                               <w:t xml:space="preserve">Figure </w:t>
                             </w:r>
-                            <w:r>
-                              <w:fldChar w:fldCharType="begin"/>
-                            </w:r>
-                            <w:r>
-                              <w:instrText xml:space="preserve"> SEQ Figure \* ARABIC </w:instrText>
-                            </w:r>
-                            <w:r>
-                              <w:fldChar w:fldCharType="separate"/>
-                            </w:r>
-                            <w:r>
-                              <w:rPr>
-                                <w:noProof/>
-                              </w:rPr>
-                              <w:t>1</w:t>
-                            </w:r>
-                            <w:r>
-                              <w:rPr>
-                                <w:noProof/>
-                              </w:rPr>
-                              <w:fldChar w:fldCharType="end"/>
-                            </w:r>
+                            <w:fldSimple w:instr=" SEQ Figure \* ARABIC ">
+                              <w:r>
+                                <w:rPr>
+                                  <w:noProof/>
+                                </w:rPr>
+                                <w:t>1</w:t>
+                              </w:r>
+                            </w:fldSimple>
                             <w:r>
                               <w:t>:Capture d'écran</w:t>
                             </w:r>
@@ -2745,27 +2764,14 @@
                       <w:r>
                         <w:t xml:space="preserve">Figure </w:t>
                       </w:r>
-                      <w:r>
-                        <w:fldChar w:fldCharType="begin"/>
-                      </w:r>
-                      <w:r>
-                        <w:instrText xml:space="preserve"> SEQ Figure \* ARABIC </w:instrText>
-                      </w:r>
-                      <w:r>
-                        <w:fldChar w:fldCharType="separate"/>
-                      </w:r>
-                      <w:r>
-                        <w:rPr>
-                          <w:noProof/>
-                        </w:rPr>
-                        <w:t>1</w:t>
-                      </w:r>
-                      <w:r>
-                        <w:rPr>
-                          <w:noProof/>
-                        </w:rPr>
-                        <w:fldChar w:fldCharType="end"/>
-                      </w:r>
+                      <w:fldSimple w:instr=" SEQ Figure \* ARABIC ">
+                        <w:r>
+                          <w:rPr>
+                            <w:noProof/>
+                          </w:rPr>
+                          <w:t>1</w:t>
+                        </w:r>
+                      </w:fldSimple>
                       <w:r>
                         <w:t>:Capture d'écran</w:t>
                       </w:r>
@@ -2987,7 +2993,25 @@
           <w:szCs w:val="14"/>
           <w:lang w:eastAsia="fr-FR"/>
         </w:rPr>
-        <w:t xml:space="preserve"> Une page de login avec un formulaire qui regarde dans la base de données si l’utilisateur entrée existe ou non. Si l’utilisateur entrée n’existe pas la page affiche un message d’erreur. Quand on rentre un utilisateur existant avec le bon mot de passe le formulaire de login nous redirige sur la page de liste des membres. La page affiche par défaut tout les membres du club dans un format de tableau</w:t>
+        <w:t xml:space="preserve"> Une page de login avec un formulaire qui regarde dans la base de données si l’utilisateur entrée existe ou non. Si l’utilisateur entrée n’existe pas la page affiche un message d’erreur. Quand on rentre un utilisateur existant avec le bon mot de passe le formulaire de login nous redirige sur la page de liste des membres. La page affiche par défaut </w:t>
+      </w:r>
+      <w:r>
+        <w:rPr>
+          <w:rFonts w:ascii="Arial" w:hAnsi="Arial"/>
+          <w:sz w:val="24"/>
+          <w:szCs w:val="14"/>
+          <w:lang w:eastAsia="fr-FR"/>
+        </w:rPr>
+        <w:t>tous</w:t>
+      </w:r>
+      <w:r>
+        <w:rPr>
+          <w:rFonts w:ascii="Arial" w:hAnsi="Arial"/>
+          <w:sz w:val="24"/>
+          <w:szCs w:val="14"/>
+          <w:lang w:eastAsia="fr-FR"/>
+        </w:rPr>
+        <w:t xml:space="preserve"> les membres du club dans un format de tableau</w:t>
       </w:r>
       <w:r>
         <w:rPr>
@@ -3107,7 +3131,7 @@
           <w:szCs w:val="14"/>
           <w:lang w:eastAsia="fr-FR"/>
         </w:rPr>
-        <w:t>La base de données pour ce projet est assez petite vu qu’elle fait six tables relationnelles. La conception de la base de données se base sur une table centrale qui est la table t_member</w:t>
+        <w:t xml:space="preserve">La base de données pour ce projet est </w:t>
       </w:r>
       <w:r>
         <w:rPr>
@@ -3116,6 +3140,35 @@
           <w:szCs w:val="14"/>
           <w:lang w:eastAsia="fr-FR"/>
         </w:rPr>
+        <w:t>assez petits vu</w:t>
+      </w:r>
+      <w:r>
+        <w:rPr>
+          <w:rFonts w:ascii="Arial" w:hAnsi="Arial"/>
+          <w:sz w:val="24"/>
+          <w:szCs w:val="14"/>
+          <w:lang w:eastAsia="fr-FR"/>
+        </w:rPr>
+        <w:t xml:space="preserve"> qu’elle fait six tables relationnelles. La conception de la base de données se base sur une table centrale qui est la table </w:t>
+      </w:r>
+      <w:proofErr w:type="spellStart"/>
+      <w:r>
+        <w:rPr>
+          <w:rFonts w:ascii="Arial" w:hAnsi="Arial"/>
+          <w:sz w:val="24"/>
+          <w:szCs w:val="14"/>
+          <w:lang w:eastAsia="fr-FR"/>
+        </w:rPr>
+        <w:t>t_member</w:t>
+      </w:r>
+      <w:proofErr w:type="spellEnd"/>
+      <w:r>
+        <w:rPr>
+          <w:rFonts w:ascii="Arial" w:hAnsi="Arial"/>
+          <w:sz w:val="24"/>
+          <w:szCs w:val="14"/>
+          <w:lang w:eastAsia="fr-FR"/>
+        </w:rPr>
         <w:t>. Cette dernière</w:t>
       </w:r>
       <w:r>
@@ -3134,8 +3187,9 @@
           <w:szCs w:val="14"/>
           <w:lang w:eastAsia="fr-FR"/>
         </w:rPr>
-        <w:t xml:space="preserve"> Liée à cette table, nous avons la table t_title et la table t_category. Ces dernières sont composées d’un identifiant et un champ dédié aux titres et catégories du club d’échecs. Ensuite, nous avons une table d’équipe qui est constitué</w:t>
-      </w:r>
+        <w:t xml:space="preserve"> Liée à cette table, nous avons la table </w:t>
+      </w:r>
+      <w:proofErr w:type="spellStart"/>
       <w:r>
         <w:rPr>
           <w:rFonts w:ascii="Arial" w:hAnsi="Arial"/>
@@ -3143,6 +3197,45 @@
           <w:szCs w:val="14"/>
           <w:lang w:eastAsia="fr-FR"/>
         </w:rPr>
+        <w:t>t_title</w:t>
+      </w:r>
+      <w:proofErr w:type="spellEnd"/>
+      <w:r>
+        <w:rPr>
+          <w:rFonts w:ascii="Arial" w:hAnsi="Arial"/>
+          <w:sz w:val="24"/>
+          <w:szCs w:val="14"/>
+          <w:lang w:eastAsia="fr-FR"/>
+        </w:rPr>
+        <w:t xml:space="preserve"> et la table </w:t>
+      </w:r>
+      <w:proofErr w:type="spellStart"/>
+      <w:r>
+        <w:rPr>
+          <w:rFonts w:ascii="Arial" w:hAnsi="Arial"/>
+          <w:sz w:val="24"/>
+          <w:szCs w:val="14"/>
+          <w:lang w:eastAsia="fr-FR"/>
+        </w:rPr>
+        <w:t>t_category</w:t>
+      </w:r>
+      <w:proofErr w:type="spellEnd"/>
+      <w:r>
+        <w:rPr>
+          <w:rFonts w:ascii="Arial" w:hAnsi="Arial"/>
+          <w:sz w:val="24"/>
+          <w:szCs w:val="14"/>
+          <w:lang w:eastAsia="fr-FR"/>
+        </w:rPr>
+        <w:t>. Ces dernières sont composées d’un identifiant et un champ dédié aux titres et catégories du club d’échecs. Ensuite, nous avons une table d’équipe qui est constitué</w:t>
+      </w:r>
+      <w:r>
+        <w:rPr>
+          <w:rFonts w:ascii="Arial" w:hAnsi="Arial"/>
+          <w:sz w:val="24"/>
+          <w:szCs w:val="14"/>
+          <w:lang w:eastAsia="fr-FR"/>
+        </w:rPr>
         <w:t>e</w:t>
       </w:r>
       <w:r>
@@ -3161,8 +3254,9 @@
           <w:szCs w:val="14"/>
           <w:lang w:eastAsia="fr-FR"/>
         </w:rPr>
-        <w:t xml:space="preserve"> se nommant t_team</w:t>
-      </w:r>
+        <w:t xml:space="preserve"> se nommant </w:t>
+      </w:r>
+      <w:proofErr w:type="spellStart"/>
       <w:r>
         <w:rPr>
           <w:rFonts w:ascii="Arial" w:hAnsi="Arial"/>
@@ -3170,6 +3264,16 @@
           <w:szCs w:val="14"/>
           <w:lang w:eastAsia="fr-FR"/>
         </w:rPr>
+        <w:t>t_team</w:t>
+      </w:r>
+      <w:proofErr w:type="spellEnd"/>
+      <w:r>
+        <w:rPr>
+          <w:rFonts w:ascii="Arial" w:hAnsi="Arial"/>
+          <w:sz w:val="24"/>
+          <w:szCs w:val="14"/>
+          <w:lang w:eastAsia="fr-FR"/>
+        </w:rPr>
         <w:t xml:space="preserve">. </w:t>
       </w:r>
       <w:r>
@@ -3179,8 +3283,9 @@
           <w:szCs w:val="14"/>
           <w:lang w:eastAsia="fr-FR"/>
         </w:rPr>
-        <w:t>Lié à la table t_member et t_team, nous avons la table t_play. Celle-ci sert à savoir quel membre joue dans quelle équipe. t_play fait la liaison entre les deux tables et précise si le membre est capitaine de l’équipe ou pas. Le MCD et MLD sont disponibles en annexe.</w:t>
-      </w:r>
+        <w:t xml:space="preserve">Lié à la table </w:t>
+      </w:r>
+      <w:proofErr w:type="spellStart"/>
       <w:r>
         <w:rPr>
           <w:rFonts w:ascii="Arial" w:hAnsi="Arial"/>
@@ -3188,7 +3293,106 @@
           <w:szCs w:val="14"/>
           <w:lang w:eastAsia="fr-FR"/>
         </w:rPr>
-        <w:t xml:space="preserve"> Nous avons aussi implémenté une table t_user pour la vérification de la page d’authentification. Elle se compose d’un identifiant, d’un nom d’utilisateur et d’un mot de passe haché.</w:t>
+        <w:t>t_member</w:t>
+      </w:r>
+      <w:proofErr w:type="spellEnd"/>
+      <w:r>
+        <w:rPr>
+          <w:rFonts w:ascii="Arial" w:hAnsi="Arial"/>
+          <w:sz w:val="24"/>
+          <w:szCs w:val="14"/>
+          <w:lang w:eastAsia="fr-FR"/>
+        </w:rPr>
+        <w:t xml:space="preserve"> et </w:t>
+      </w:r>
+      <w:proofErr w:type="spellStart"/>
+      <w:r>
+        <w:rPr>
+          <w:rFonts w:ascii="Arial" w:hAnsi="Arial"/>
+          <w:sz w:val="24"/>
+          <w:szCs w:val="14"/>
+          <w:lang w:eastAsia="fr-FR"/>
+        </w:rPr>
+        <w:t>t_team</w:t>
+      </w:r>
+      <w:proofErr w:type="spellEnd"/>
+      <w:r>
+        <w:rPr>
+          <w:rFonts w:ascii="Arial" w:hAnsi="Arial"/>
+          <w:sz w:val="24"/>
+          <w:szCs w:val="14"/>
+          <w:lang w:eastAsia="fr-FR"/>
+        </w:rPr>
+        <w:t xml:space="preserve">, nous avons la table </w:t>
+      </w:r>
+      <w:proofErr w:type="spellStart"/>
+      <w:r>
+        <w:rPr>
+          <w:rFonts w:ascii="Arial" w:hAnsi="Arial"/>
+          <w:sz w:val="24"/>
+          <w:szCs w:val="14"/>
+          <w:lang w:eastAsia="fr-FR"/>
+        </w:rPr>
+        <w:t>t_play</w:t>
+      </w:r>
+      <w:proofErr w:type="spellEnd"/>
+      <w:r>
+        <w:rPr>
+          <w:rFonts w:ascii="Arial" w:hAnsi="Arial"/>
+          <w:sz w:val="24"/>
+          <w:szCs w:val="14"/>
+          <w:lang w:eastAsia="fr-FR"/>
+        </w:rPr>
+        <w:t xml:space="preserve">. Celle-ci sert à savoir quel membre joue dans quelle équipe. </w:t>
+      </w:r>
+      <w:proofErr w:type="spellStart"/>
+      <w:r>
+        <w:rPr>
+          <w:rFonts w:ascii="Arial" w:hAnsi="Arial"/>
+          <w:sz w:val="24"/>
+          <w:szCs w:val="14"/>
+          <w:lang w:eastAsia="fr-FR"/>
+        </w:rPr>
+        <w:t>t_play</w:t>
+      </w:r>
+      <w:proofErr w:type="spellEnd"/>
+      <w:r>
+        <w:rPr>
+          <w:rFonts w:ascii="Arial" w:hAnsi="Arial"/>
+          <w:sz w:val="24"/>
+          <w:szCs w:val="14"/>
+          <w:lang w:eastAsia="fr-FR"/>
+        </w:rPr>
+        <w:t xml:space="preserve"> fait la liaison entre les deux tables et précise si le membre est capitaine de l’équipe ou pas. Le MCD et MLD sont disponibles en annexe.</w:t>
+      </w:r>
+      <w:r>
+        <w:rPr>
+          <w:rFonts w:ascii="Arial" w:hAnsi="Arial"/>
+          <w:sz w:val="24"/>
+          <w:szCs w:val="14"/>
+          <w:lang w:eastAsia="fr-FR"/>
+        </w:rPr>
+        <w:t xml:space="preserve"> Nous avons aussi implémenté une table </w:t>
+      </w:r>
+      <w:proofErr w:type="spellStart"/>
+      <w:r>
+        <w:rPr>
+          <w:rFonts w:ascii="Arial" w:hAnsi="Arial"/>
+          <w:sz w:val="24"/>
+          <w:szCs w:val="14"/>
+          <w:lang w:eastAsia="fr-FR"/>
+        </w:rPr>
+        <w:t>t_user</w:t>
+      </w:r>
+      <w:proofErr w:type="spellEnd"/>
+      <w:r>
+        <w:rPr>
+          <w:rFonts w:ascii="Arial" w:hAnsi="Arial"/>
+          <w:sz w:val="24"/>
+          <w:szCs w:val="14"/>
+          <w:lang w:eastAsia="fr-FR"/>
+        </w:rPr>
+        <w:t xml:space="preserve"> pour la vérification de la page d’authentification. Elle se compose d’un identifiant, d’un nom d’utilisateur et d’un mot de passe haché.</w:t>
       </w:r>
     </w:p>
     <w:p>
@@ -3263,8 +3467,9 @@
           <w:szCs w:val="14"/>
           <w:lang w:eastAsia="fr-FR"/>
         </w:rPr>
-        <w:t xml:space="preserve">. Le code est mis dans un UwAmp pour héberger localement le site. À la racine, dans le dossier « www » du UwAmp, nous trouvons les dossiers « resources », « src », « userContent » et le fichier « index.html » qui redirige sur la page de login du site web. Dans le dossier « resources », il y a un dossier « css » qui contient tous les fichiers .css du site, « images » qui contient toutes les images utiliser dans le site et un dossier « lib » qui contient toutes les librairies utiliser dans le site mais vu que nous n’utilisons pas de librairie dans ce site les scripts de base donnée sont là. Le dossier </w:t>
-      </w:r>
+        <w:t>. Le code est mis dans un UwAmp pour héberger localement le site. À la racine, dans le dossier « www » du UwAmp, nous trouvons les dossiers « </w:t>
+      </w:r>
+      <w:proofErr w:type="spellStart"/>
       <w:r>
         <w:rPr>
           <w:rFonts w:ascii="Arial" w:hAnsi="Arial"/>
@@ -3272,8 +3477,9 @@
           <w:szCs w:val="14"/>
           <w:lang w:eastAsia="fr-FR"/>
         </w:rPr>
-        <w:t>« userContent »</w:t>
-      </w:r>
+        <w:t>resources</w:t>
+      </w:r>
+      <w:proofErr w:type="spellEnd"/>
       <w:r>
         <w:rPr>
           <w:rFonts w:ascii="Arial" w:hAnsi="Arial"/>
@@ -3281,8 +3487,9 @@
           <w:szCs w:val="14"/>
           <w:lang w:eastAsia="fr-FR"/>
         </w:rPr>
-        <w:t xml:space="preserve"> contient tout le contenue propre à l’utilisateur. Maintenant, le dossier « src » qui contient trois dossiers. Le dossier « html » pour les pages web statices, « js » pour les scripts en javascript et « php » pour les pages web dynamiques. Toutes les pages</w:t>
-      </w:r>
+        <w:t> », « src », « </w:t>
+      </w:r>
+      <w:proofErr w:type="spellStart"/>
       <w:r>
         <w:rPr>
           <w:rFonts w:ascii="Arial" w:hAnsi="Arial"/>
@@ -3290,6 +3497,65 @@
           <w:szCs w:val="14"/>
           <w:lang w:eastAsia="fr-FR"/>
         </w:rPr>
+        <w:t>userContent</w:t>
+      </w:r>
+      <w:proofErr w:type="spellEnd"/>
+      <w:r>
+        <w:rPr>
+          <w:rFonts w:ascii="Arial" w:hAnsi="Arial"/>
+          <w:sz w:val="24"/>
+          <w:szCs w:val="14"/>
+          <w:lang w:eastAsia="fr-FR"/>
+        </w:rPr>
+        <w:t> » et le fichier « index.html » qui redirige sur la page de login du site web. Dans le dossier « </w:t>
+      </w:r>
+      <w:proofErr w:type="spellStart"/>
+      <w:r>
+        <w:rPr>
+          <w:rFonts w:ascii="Arial" w:hAnsi="Arial"/>
+          <w:sz w:val="24"/>
+          <w:szCs w:val="14"/>
+          <w:lang w:eastAsia="fr-FR"/>
+        </w:rPr>
+        <w:t>resources</w:t>
+      </w:r>
+      <w:proofErr w:type="spellEnd"/>
+      <w:r>
+        <w:rPr>
+          <w:rFonts w:ascii="Arial" w:hAnsi="Arial"/>
+          <w:sz w:val="24"/>
+          <w:szCs w:val="14"/>
+          <w:lang w:eastAsia="fr-FR"/>
+        </w:rPr>
+        <w:t> », il y a un dossier « css » qui contient tous les fichiers .css du site, « images » qui contient toutes les images utiliser dans le site et un dossier « lib » qui contient toutes les librairies utiliser dans le site mais vu que nous n’utilisons pas de librairie dans ce site les scripts de base donnée sont là. Le dossier « </w:t>
+      </w:r>
+      <w:proofErr w:type="spellStart"/>
+      <w:r>
+        <w:rPr>
+          <w:rFonts w:ascii="Arial" w:hAnsi="Arial"/>
+          <w:sz w:val="24"/>
+          <w:szCs w:val="14"/>
+          <w:lang w:eastAsia="fr-FR"/>
+        </w:rPr>
+        <w:t>userContent</w:t>
+      </w:r>
+      <w:proofErr w:type="spellEnd"/>
+      <w:r>
+        <w:rPr>
+          <w:rFonts w:ascii="Arial" w:hAnsi="Arial"/>
+          <w:sz w:val="24"/>
+          <w:szCs w:val="14"/>
+          <w:lang w:eastAsia="fr-FR"/>
+        </w:rPr>
+        <w:t> » contient tout le contenue propre à l’utilisateur. Maintenant, le dossier « src » qui contient trois dossiers. Le dossier « html » pour les pages web statices, « js » pour les scripts en javascript et « php » pour les pages web dynamiques. Toutes les pages</w:t>
+      </w:r>
+      <w:r>
+        <w:rPr>
+          <w:rFonts w:ascii="Arial" w:hAnsi="Arial"/>
+          <w:sz w:val="24"/>
+          <w:szCs w:val="14"/>
+          <w:lang w:eastAsia="fr-FR"/>
+        </w:rPr>
         <w:t xml:space="preserve"> .php</w:t>
       </w:r>
       <w:r>
@@ -3310,6 +3576,7 @@
         </w:rPr>
         <w:t>avec la base de donnée grâce à la page « </w:t>
       </w:r>
+      <w:proofErr w:type="spellStart"/>
       <w:r>
         <w:rPr>
           <w:rFonts w:ascii="Arial" w:hAnsi="Arial"/>
@@ -3326,7 +3593,17 @@
           <w:szCs w:val="14"/>
           <w:lang w:eastAsia="fr-FR"/>
         </w:rPr>
-        <w:t>.php ».</w:t>
+        <w:t>.php</w:t>
+      </w:r>
+      <w:proofErr w:type="spellEnd"/>
+      <w:r>
+        <w:rPr>
+          <w:rFonts w:ascii="Arial" w:hAnsi="Arial"/>
+          <w:sz w:val="24"/>
+          <w:szCs w:val="14"/>
+          <w:lang w:eastAsia="fr-FR"/>
+        </w:rPr>
+        <w:t> ».</w:t>
       </w:r>
     </w:p>
     <w:p>
@@ -3485,7 +3762,31 @@
           <w:szCs w:val="14"/>
           <w:lang w:eastAsia="fr-FR"/>
         </w:rPr>
-        <w:t>ultimédia: carte de site, maquettes papier, story board préliminaire, …</w:t>
+        <w:t xml:space="preserve">ultimédia: carte de site, maquettes papier, story </w:t>
+      </w:r>
+      <w:proofErr w:type="spellStart"/>
+      <w:r>
+        <w:rPr>
+          <w:rFonts w:ascii="Arial" w:hAnsi="Arial"/>
+          <w:i/>
+          <w:iCs/>
+          <w:sz w:val="24"/>
+          <w:szCs w:val="14"/>
+          <w:lang w:eastAsia="fr-FR"/>
+        </w:rPr>
+        <w:t>board</w:t>
+      </w:r>
+      <w:proofErr w:type="spellEnd"/>
+      <w:r>
+        <w:rPr>
+          <w:rFonts w:ascii="Arial" w:hAnsi="Arial"/>
+          <w:i/>
+          <w:iCs/>
+          <w:sz w:val="24"/>
+          <w:szCs w:val="14"/>
+          <w:lang w:eastAsia="fr-FR"/>
+        </w:rPr>
+        <w:t xml:space="preserve"> préliminaire, …</w:t>
       </w:r>
     </w:p>
     <w:p>
@@ -4065,11 +4366,27 @@
         <w:ind w:left="360"/>
       </w:pPr>
       <w:r>
-        <w:t xml:space="preserve">Pour réaliser ce projet, nous avons utiliser un ordinateur standard de l’ETML. Nous avons choisi d’utilisé le logiciel DB_Main pour la modélisation de base de données et le logiciel UwAmp pour l’hébergement de serveur local. Nous avons choisi ces logiciels pour une raison assez simple. C’est que nous avons dans le passé déjà créé des projets de site web dynamique lié avec une base de données dans UwAmp. Et, nous avons déjà modélisé des bases de données dans </w:t>
-      </w:r>
+        <w:t xml:space="preserve">Pour réaliser ce projet, nous avons </w:t>
+      </w:r>
+      <w:r>
+        <w:t>utilisé</w:t>
+      </w:r>
+      <w:r>
+        <w:t xml:space="preserve"> un ordinateur standard de l’ETML. Nous avons choisi d’utilisé le logiciel </w:t>
+      </w:r>
+      <w:proofErr w:type="spellStart"/>
       <w:r>
         <w:t>DB_Main</w:t>
       </w:r>
+      <w:proofErr w:type="spellEnd"/>
+      <w:r>
+        <w:t xml:space="preserve"> pour la modélisation de base de données et le logiciel UwAmp pour l’hébergement de serveur local. Nous avons choisi ces logiciels pour une raison assez simple. C’est que nous avons dans le passé déjà créé des projets de site web dynamique lié avec une base de données dans UwAmp. Et, nous avons déjà modélisé des bases de données dans </w:t>
+      </w:r>
+      <w:proofErr w:type="spellStart"/>
+      <w:r>
+        <w:t>DB_Main</w:t>
+      </w:r>
+      <w:proofErr w:type="spellEnd"/>
       <w:r>
         <w:t>. Ce sont des logiciels que nous avons eu utilisé dans les modules correspondants.</w:t>
       </w:r>
@@ -4323,13 +4640,23 @@
         </w:rPr>
         <w:t xml:space="preserve"> </w:t>
       </w:r>
+      <w:proofErr w:type="spellStart"/>
       <w:r>
         <w:rPr>
           <w:rFonts w:ascii="Arial" w:hAnsi="Arial" w:cs="Arial"/>
           <w:i/>
           <w:sz w:val="24"/>
         </w:rPr>
-        <w:t>structogramme…</w:t>
+        <w:t>structogramme</w:t>
+      </w:r>
+      <w:proofErr w:type="spellEnd"/>
+      <w:r>
+        <w:rPr>
+          <w:rFonts w:ascii="Arial" w:hAnsi="Arial" w:cs="Arial"/>
+          <w:i/>
+          <w:sz w:val="24"/>
+        </w:rPr>
+        <w:t>…</w:t>
       </w:r>
     </w:p>
     <w:p>
@@ -4981,13 +5308,42 @@
         </w:rPr>
         <w:t xml:space="preserve">Le rapport : R-dorcapelli-Projet-Approfondissement.docx </w:t>
       </w:r>
-      <w:r>
+      <w:fldSimple w:instr=" REVNUM   \* MERGEFORMAT ">
+        <w:r>
+          <w:rPr>
+            <w:rFonts w:cs="Arial"/>
+            <w:noProof/>
+            <w:szCs w:val="16"/>
+          </w:rPr>
+          <w:t>32</w:t>
+        </w:r>
+      </w:fldSimple>
+      <w:r>
+        <w:rPr>
+          <w:rFonts w:cs="Arial"/>
+          <w:szCs w:val="16"/>
+        </w:rPr>
+        <w:t xml:space="preserve"> du </w:t>
+      </w:r>
+      <w:r>
+        <w:rPr>
+          <w:rFonts w:cs="Arial"/>
+          <w:szCs w:val="16"/>
+        </w:rPr>
         <w:fldChar w:fldCharType="begin"/>
       </w:r>
       <w:r>
-        <w:instrText xml:space="preserve"> REVNUM   \* MERGEFORMAT </w:instrText>
-      </w:r>
-      <w:r>
+        <w:rPr>
+          <w:rFonts w:cs="Arial"/>
+          <w:szCs w:val="16"/>
+        </w:rPr>
+        <w:instrText xml:space="preserve"> SAVEDATE  \@ "dd.MM.yyyy HH:mm"  \* MERGEFORMAT </w:instrText>
+      </w:r>
+      <w:r>
+        <w:rPr>
+          <w:rFonts w:cs="Arial"/>
+          <w:szCs w:val="16"/>
+        </w:rPr>
         <w:fldChar w:fldCharType="separate"/>
       </w:r>
       <w:r>
@@ -4996,51 +5352,7 @@
           <w:noProof/>
           <w:szCs w:val="16"/>
         </w:rPr>
-        <w:t>32</w:t>
-      </w:r>
-      <w:r>
-        <w:rPr>
-          <w:rFonts w:cs="Arial"/>
-          <w:noProof/>
-          <w:szCs w:val="16"/>
-        </w:rPr>
-        <w:fldChar w:fldCharType="end"/>
-      </w:r>
-      <w:r>
-        <w:rPr>
-          <w:rFonts w:cs="Arial"/>
-          <w:szCs w:val="16"/>
-        </w:rPr>
-        <w:t xml:space="preserve"> du </w:t>
-      </w:r>
-      <w:r>
-        <w:rPr>
-          <w:rFonts w:cs="Arial"/>
-          <w:szCs w:val="16"/>
-        </w:rPr>
-        <w:fldChar w:fldCharType="begin"/>
-      </w:r>
-      <w:r>
-        <w:rPr>
-          <w:rFonts w:cs="Arial"/>
-          <w:szCs w:val="16"/>
-        </w:rPr>
-        <w:instrText xml:space="preserve"> SAVEDATE  \@ "dd.MM.yyyy HH:mm"  \* MERGEFORMAT </w:instrText>
-      </w:r>
-      <w:r>
-        <w:rPr>
-          <w:rFonts w:cs="Arial"/>
-          <w:szCs w:val="16"/>
-        </w:rPr>
-        <w:fldChar w:fldCharType="separate"/>
-      </w:r>
-      <w:r>
-        <w:rPr>
-          <w:rFonts w:cs="Arial"/>
-          <w:noProof/>
-          <w:szCs w:val="16"/>
-        </w:rPr>
-        <w:t>06.02.2023 14:31</w:t>
+        <w:t>06.02.2023 16:22</w:t>
       </w:r>
       <w:r>
         <w:rPr>
@@ -6390,31 +6702,16 @@
             </w:rPr>
             <w:t> :</w:t>
           </w:r>
-          <w:r>
-            <w:fldChar w:fldCharType="begin"/>
-          </w:r>
-          <w:r>
-            <w:instrText xml:space="preserve"> AUTHOR   \* MERGEFORMAT </w:instrText>
-          </w:r>
-          <w:r>
-            <w:fldChar w:fldCharType="separate"/>
-          </w:r>
-          <w:r>
-            <w:rPr>
-              <w:rFonts w:cs="Arial"/>
-              <w:noProof/>
-              <w:szCs w:val="16"/>
-            </w:rPr>
-            <w:t>Dorian Capelli</w:t>
-          </w:r>
-          <w:r>
-            <w:rPr>
-              <w:rFonts w:cs="Arial"/>
-              <w:noProof/>
-              <w:szCs w:val="16"/>
-            </w:rPr>
-            <w:fldChar w:fldCharType="end"/>
-          </w:r>
+          <w:fldSimple w:instr=" AUTHOR   \* MERGEFORMAT ">
+            <w:r>
+              <w:rPr>
+                <w:rFonts w:cs="Arial"/>
+                <w:noProof/>
+                <w:szCs w:val="16"/>
+              </w:rPr>
+              <w:t>Dorian Capelli</w:t>
+            </w:r>
+          </w:fldSimple>
         </w:p>
         <w:p>
           <w:pPr>
@@ -6533,27 +6830,14 @@
             </w:rPr>
             <w:t xml:space="preserve">Modifié par : </w:t>
           </w:r>
-          <w:r>
-            <w:fldChar w:fldCharType="begin"/>
-          </w:r>
-          <w:r>
-            <w:instrText xml:space="preserve"> LASTSAVEDBY   \* MERGEFORMAT </w:instrText>
-          </w:r>
-          <w:r>
-            <w:fldChar w:fldCharType="separate"/>
-          </w:r>
-          <w:r>
-            <w:rPr>
-              <w:noProof/>
-            </w:rPr>
-            <w:t>Dorian Capelli</w:t>
-          </w:r>
-          <w:r>
-            <w:rPr>
-              <w:noProof/>
-            </w:rPr>
-            <w:fldChar w:fldCharType="end"/>
-          </w:r>
+          <w:fldSimple w:instr=" LASTSAVEDBY   \* MERGEFORMAT ">
+            <w:r>
+              <w:rPr>
+                <w:noProof/>
+              </w:rPr>
+              <w:t>Dorian Capelli</w:t>
+            </w:r>
+          </w:fldSimple>
         </w:p>
       </w:tc>
       <w:tc>
@@ -6758,31 +7042,16 @@
             </w:rPr>
             <w:t xml:space="preserve">Version : </w:t>
           </w:r>
-          <w:r>
-            <w:fldChar w:fldCharType="begin"/>
-          </w:r>
-          <w:r>
-            <w:instrText xml:space="preserve"> REVNUM   \* MERGEFORMAT </w:instrText>
-          </w:r>
-          <w:r>
-            <w:fldChar w:fldCharType="separate"/>
-          </w:r>
-          <w:r>
-            <w:rPr>
-              <w:rFonts w:cs="Arial"/>
-              <w:noProof/>
-              <w:szCs w:val="16"/>
-            </w:rPr>
-            <w:t>32</w:t>
-          </w:r>
-          <w:r>
-            <w:rPr>
-              <w:rFonts w:cs="Arial"/>
-              <w:noProof/>
-              <w:szCs w:val="16"/>
-            </w:rPr>
-            <w:fldChar w:fldCharType="end"/>
-          </w:r>
+          <w:fldSimple w:instr=" REVNUM   \* MERGEFORMAT ">
+            <w:r>
+              <w:rPr>
+                <w:rFonts w:cs="Arial"/>
+                <w:noProof/>
+                <w:szCs w:val="16"/>
+              </w:rPr>
+              <w:t>32</w:t>
+            </w:r>
+          </w:fldSimple>
           <w:r>
             <w:rPr>
               <w:rFonts w:cs="Arial"/>
@@ -6817,7 +7086,7 @@
               <w:noProof/>
               <w:szCs w:val="16"/>
             </w:rPr>
-            <w:t>06.02.2023 14:31</w:t>
+            <w:t>06.02.2023 16:22</w:t>
           </w:r>
           <w:r>
             <w:rPr>
@@ -6843,35 +7112,22 @@
               <w:szCs w:val="16"/>
             </w:rPr>
           </w:pPr>
-          <w:r>
-            <w:fldChar w:fldCharType="begin"/>
-          </w:r>
-          <w:r>
-            <w:instrText xml:space="preserve"> FILENAME  \* FirstCap  \* MERGEFORMAT </w:instrText>
-          </w:r>
-          <w:r>
-            <w:fldChar w:fldCharType="separate"/>
-          </w:r>
-          <w:r>
-            <w:rPr>
-              <w:rFonts w:cs="Arial"/>
-              <w:noProof/>
-              <w:szCs w:val="16"/>
-            </w:rPr>
-            <w:t>R-dorcapelli-Projet-Approfondissement</w:t>
-          </w:r>
-          <w:r>
-            <w:rPr>
-              <w:noProof/>
-            </w:rPr>
-            <w:t>.docx</w:t>
-          </w:r>
-          <w:r>
-            <w:rPr>
-              <w:noProof/>
-            </w:rPr>
-            <w:fldChar w:fldCharType="end"/>
-          </w:r>
+          <w:fldSimple w:instr=" FILENAME  \* FirstCap  \* MERGEFORMAT ">
+            <w:r>
+              <w:rPr>
+                <w:rFonts w:cs="Arial"/>
+                <w:noProof/>
+                <w:szCs w:val="16"/>
+              </w:rPr>
+              <w:t>R-dorcapelli-Projet-Approfondissement</w:t>
+            </w:r>
+            <w:r>
+              <w:rPr>
+                <w:noProof/>
+              </w:rPr>
+              <w:t>.docx</w:t>
+            </w:r>
+          </w:fldSimple>
         </w:p>
       </w:tc>
     </w:tr>
@@ -6917,6 +7173,7 @@
         <w:szCs w:val="24"/>
       </w:rPr>
     </w:pPr>
+    <w:proofErr w:type="spellStart"/>
     <w:r>
       <w:rPr>
         <w:rFonts w:cs="Arial"/>
@@ -6926,6 +7183,7 @@
       </w:rPr>
       <w:t>dorcapelli</w:t>
     </w:r>
+    <w:proofErr w:type="spellEnd"/>
     <w:r>
       <w:rPr>
         <w:rFonts w:cs="Arial"/>
@@ -10000,6 +10258,19 @@
 </file>
 
 <file path=customXml/item1.xml><?xml version="1.0" encoding="utf-8"?>
+<?mso-contentType ?>
+<FormTemplates xmlns="http://schemas.microsoft.com/sharepoint/v3/contenttype/forms">
+  <Display>DocumentLibraryForm</Display>
+  <Edit>DocumentLibraryForm</Edit>
+  <New>DocumentLibraryForm</New>
+</FormTemplates>
+</file>
+
+<file path=customXml/item2.xml><?xml version="1.0" encoding="utf-8"?>
+<b:Sources xmlns:b="http://schemas.openxmlformats.org/officeDocument/2006/bibliography" xmlns="http://schemas.openxmlformats.org/officeDocument/2006/bibliography" SelectedStyle="\APASixthEditionOfficeOnline.xsl" StyleName="APA" Version="6"/>
+</file>
+
+<file path=customXml/item3.xml><?xml version="1.0" encoding="utf-8"?>
 <ct:contentTypeSchema xmlns:ct="http://schemas.microsoft.com/office/2006/metadata/contentType" xmlns:ma="http://schemas.microsoft.com/office/2006/metadata/properties/metaAttributes" ct:_="" ma:_="" ma:contentTypeName="Document" ma:contentTypeID="0x0101001ABD9BFFC9E543439C53A2705AE306EF" ma:contentTypeVersion="17" ma:contentTypeDescription="Crée un document." ma:contentTypeScope="" ma:versionID="40bf3fcd3ec008165df3c5e2192c9b61">
   <xsd:schema xmlns:xsd="http://www.w3.org/2001/XMLSchema" xmlns:xs="http://www.w3.org/2001/XMLSchema" xmlns:p="http://schemas.microsoft.com/office/2006/metadata/properties" xmlns:ns2="bf2f2df3-a963-4452-b0e7-67dabc627c35" xmlns:ns3="http://schemas.microsoft.com/sharepoint/v4" xmlns:ns4="f7d9f5a6-831d-4621-8c77-cbcaf993e406" targetNamespace="http://schemas.microsoft.com/office/2006/metadata/properties" ma:root="true" ma:fieldsID="25069cb2525d2f72d231b92cb04b314b" ns2:_="" ns3:_="" ns4:_="">
     <xsd:import namespace="bf2f2df3-a963-4452-b0e7-67dabc627c35"/>
@@ -10253,20 +10524,23 @@
 </ct:contentTypeSchema>
 </file>
 
-<file path=customXml/item2.xml><?xml version="1.0" encoding="utf-8"?>
-<b:Sources xmlns:b="http://schemas.openxmlformats.org/officeDocument/2006/bibliography" xmlns="http://schemas.openxmlformats.org/officeDocument/2006/bibliography" SelectedStyle="\APASixthEditionOfficeOnline.xsl" StyleName="APA" Version="6"/>
+<file path=customXml/itemProps1.xml><?xml version="1.0" encoding="utf-8"?>
+<ds:datastoreItem xmlns:ds="http://schemas.openxmlformats.org/officeDocument/2006/customXml" ds:itemID="{1DADA05A-DA17-4CB0-90B5-C889667DD54A}">
+  <ds:schemaRefs>
+    <ds:schemaRef ds:uri="http://schemas.microsoft.com/sharepoint/v3/contenttype/forms"/>
+  </ds:schemaRefs>
+</ds:datastoreItem>
 </file>
 
-<file path=customXml/item3.xml><?xml version="1.0" encoding="utf-8"?>
-<?mso-contentType ?>
-<FormTemplates xmlns="http://schemas.microsoft.com/sharepoint/v3/contenttype/forms">
-  <Display>DocumentLibraryForm</Display>
-  <Edit>DocumentLibraryForm</Edit>
-  <New>DocumentLibraryForm</New>
-</FormTemplates>
+<file path=customXml/itemProps2.xml><?xml version="1.0" encoding="utf-8"?>
+<ds:datastoreItem xmlns:ds="http://schemas.openxmlformats.org/officeDocument/2006/customXml" ds:itemID="{AE838774-8787-48AB-9282-503C3903D0F2}">
+  <ds:schemaRefs>
+    <ds:schemaRef ds:uri="http://schemas.openxmlformats.org/officeDocument/2006/bibliography"/>
+  </ds:schemaRefs>
+</ds:datastoreItem>
 </file>
 
-<file path=customXml/itemProps1.xml><?xml version="1.0" encoding="utf-8"?>
+<file path=customXml/itemProps3.xml><?xml version="1.0" encoding="utf-8"?>
 <ds:datastoreItem xmlns:ds="http://schemas.openxmlformats.org/officeDocument/2006/customXml" ds:itemID="{1F761813-8F01-43DF-A2D0-EBF73F92FCAC}">
   <ds:schemaRefs>
     <ds:schemaRef ds:uri="http://schemas.microsoft.com/office/2006/metadata/contentType"/>
@@ -10284,20 +10558,4 @@
     <ds:schemaRef ds:uri="http://schemas.microsoft.com/internal/obd"/>
   </ds:schemaRefs>
 </ds:datastoreItem>
-</file>
-
-<file path=customXml/itemProps2.xml><?xml version="1.0" encoding="utf-8"?>
-<ds:datastoreItem xmlns:ds="http://schemas.openxmlformats.org/officeDocument/2006/customXml" ds:itemID="{AE838774-8787-48AB-9282-503C3903D0F2}">
-  <ds:schemaRefs>
-    <ds:schemaRef ds:uri="http://schemas.openxmlformats.org/officeDocument/2006/bibliography"/>
-  </ds:schemaRefs>
-</ds:datastoreItem>
-</file>
-
-<file path=customXml/itemProps3.xml><?xml version="1.0" encoding="utf-8"?>
-<ds:datastoreItem xmlns:ds="http://schemas.openxmlformats.org/officeDocument/2006/customXml" ds:itemID="{1DADA05A-DA17-4CB0-90B5-C889667DD54A}">
-  <ds:schemaRefs>
-    <ds:schemaRef ds:uri="http://schemas.microsoft.com/sharepoint/v3/contenttype/forms"/>
-  </ds:schemaRefs>
-</ds:datastoreItem>
 </file>
</xml_diff>